<commit_message>
add fixed week 21
</commit_message>
<xml_diff>
--- a/W21/2019-05-21_Tuesday/21.05.2019_Lesson Plan_Basic_Getting along with your colleagues_Huyendt9.docx
+++ b/W21/2019-05-21_Tuesday/21.05.2019_Lesson Plan_Basic_Getting along with your colleagues_Huyendt9.docx
@@ -1,6 +1,6 @@
 
 <file path=word/document.xml><?xml version="1.0" encoding="utf-8"?>
-<w:document xmlns:wpc="http://schemas.microsoft.com/office/word/2010/wordprocessingCanvas" xmlns:mc="http://schemas.openxmlformats.org/markup-compatibility/2006" xmlns:o="urn:schemas-microsoft-com:office:office" xmlns:r="http://schemas.openxmlformats.org/officeDocument/2006/relationships" xmlns:m="http://schemas.openxmlformats.org/officeDocument/2006/math" xmlns:v="urn:schemas-microsoft-com:vml" xmlns:wp14="http://schemas.microsoft.com/office/word/2010/wordprocessingDrawing" xmlns:wp="http://schemas.openxmlformats.org/drawingml/2006/wordprocessingDrawing" xmlns:w10="urn:schemas-microsoft-com:office:word" xmlns:w="http://schemas.openxmlformats.org/wordprocessingml/2006/main" xmlns:w14="http://schemas.microsoft.com/office/word/2010/wordml" xmlns:wpg="http://schemas.microsoft.com/office/word/2010/wordprocessingGroup" xmlns:wpi="http://schemas.microsoft.com/office/word/2010/wordprocessingInk" xmlns:wne="http://schemas.microsoft.com/office/word/2006/wordml" xmlns:wps="http://schemas.microsoft.com/office/word/2010/wordprocessingShape" mc:Ignorable="w14 wp14">
+<w:document xmlns:wpc="http://schemas.microsoft.com/office/word/2010/wordprocessingCanvas" xmlns:cx="http://schemas.microsoft.com/office/drawing/2014/chartex" xmlns:cx1="http://schemas.microsoft.com/office/drawing/2015/9/8/chartex" xmlns:mc="http://schemas.openxmlformats.org/markup-compatibility/2006" xmlns:o="urn:schemas-microsoft-com:office:office" xmlns:r="http://schemas.openxmlformats.org/officeDocument/2006/relationships" xmlns:m="http://schemas.openxmlformats.org/officeDocument/2006/math" xmlns:v="urn:schemas-microsoft-com:vml" xmlns:wp14="http://schemas.microsoft.com/office/word/2010/wordprocessingDrawing" xmlns:wp="http://schemas.openxmlformats.org/drawingml/2006/wordprocessingDrawing" xmlns:w10="urn:schemas-microsoft-com:office:word" xmlns:w="http://schemas.openxmlformats.org/wordprocessingml/2006/main" xmlns:w14="http://schemas.microsoft.com/office/word/2010/wordml" xmlns:w15="http://schemas.microsoft.com/office/word/2012/wordml" xmlns:w16se="http://schemas.microsoft.com/office/word/2015/wordml/symex" xmlns:wpg="http://schemas.microsoft.com/office/word/2010/wordprocessingGroup" xmlns:wpi="http://schemas.microsoft.com/office/word/2010/wordprocessingInk" xmlns:wne="http://schemas.microsoft.com/office/word/2006/wordml" xmlns:wps="http://schemas.microsoft.com/office/word/2010/wordprocessingShape" mc:Ignorable="w14 w15 w16se wp14">
   <w:body>
     <w:p>
       <w:pPr>
@@ -618,7 +618,6 @@
               </w:rPr>
               <w:t>Before we start the lesson, I would like to introduce myself</w:t>
             </w:r>
-            <w:proofErr w:type="gramStart"/>
             <w:r>
               <w:rPr>
                 <w:rFonts w:ascii="Arial" w:eastAsia="Calibri" w:hAnsi="Arial" w:cs="Arial"/>
@@ -627,7 +626,158 @@
               </w:rPr>
               <w:t>..</w:t>
             </w:r>
-            <w:proofErr w:type="gramEnd"/>
+          </w:p>
+          <w:p>
+            <w:pPr>
+              <w:rPr>
+                <w:rFonts w:ascii="Arial" w:eastAsia="Calibri" w:hAnsi="Arial" w:cs="Arial"/>
+                <w:i/>
+                <w:sz w:val="18"/>
+              </w:rPr>
+            </w:pPr>
+          </w:p>
+          <w:p>
+            <w:pPr>
+              <w:rPr>
+                <w:rFonts w:ascii="Times New Roman" w:hAnsi="Times New Roman" w:cs="Times New Roman"/>
+                <w:color w:val="FF0000"/>
+                <w:sz w:val="24"/>
+              </w:rPr>
+            </w:pPr>
+            <w:r>
+              <w:rPr>
+                <w:rFonts w:ascii="Times New Roman" w:hAnsi="Times New Roman" w:cs="Times New Roman"/>
+                <w:color w:val="FF0000"/>
+                <w:sz w:val="24"/>
+              </w:rPr>
+              <w:t>Chào anh chị, em là Huân</w:t>
+            </w:r>
+            <w:r>
+              <w:rPr>
+                <w:rFonts w:ascii="Times New Roman" w:hAnsi="Times New Roman" w:cs="Times New Roman"/>
+                <w:color w:val="FF0000"/>
+                <w:sz w:val="24"/>
+              </w:rPr>
+              <w:t>/Thảo</w:t>
+            </w:r>
+            <w:r>
+              <w:rPr>
+                <w:rFonts w:ascii="Times New Roman" w:hAnsi="Times New Roman" w:cs="Times New Roman"/>
+                <w:color w:val="FF0000"/>
+                <w:sz w:val="24"/>
+              </w:rPr>
+              <w:t>, trợ giảng của lớp mình ngày hôm nay. Trong buổi học nếu mọi người có câu hỏi gì có thể hỏi em ạ. Em sẽ cố gắng giải đáp.</w:t>
+            </w:r>
+          </w:p>
+          <w:p>
+            <w:pPr>
+              <w:rPr>
+                <w:rFonts w:ascii="Times New Roman" w:hAnsi="Times New Roman" w:cs="Times New Roman"/>
+                <w:color w:val="FF0000"/>
+                <w:sz w:val="24"/>
+              </w:rPr>
+            </w:pPr>
+          </w:p>
+          <w:p>
+            <w:pPr>
+              <w:rPr>
+                <w:rFonts w:ascii="Times New Roman" w:hAnsi="Times New Roman" w:cs="Times New Roman"/>
+                <w:color w:val="FF0000"/>
+                <w:sz w:val="24"/>
+              </w:rPr>
+            </w:pPr>
+            <w:r>
+              <w:rPr>
+                <w:rFonts w:ascii="Times New Roman" w:hAnsi="Times New Roman" w:cs="Times New Roman"/>
+                <w:color w:val="FF0000"/>
+                <w:sz w:val="24"/>
+              </w:rPr>
+              <w:t>Hi teacher. I’m a teaching assistant for this class today. If you need any help, please let me know.</w:t>
+            </w:r>
+          </w:p>
+          <w:p>
+            <w:pPr>
+              <w:rPr>
+                <w:rFonts w:ascii="Times New Roman" w:hAnsi="Times New Roman" w:cs="Times New Roman"/>
+                <w:color w:val="FF0000"/>
+                <w:sz w:val="24"/>
+              </w:rPr>
+            </w:pPr>
+          </w:p>
+          <w:p>
+            <w:pPr>
+              <w:rPr>
+                <w:rFonts w:ascii="Times New Roman" w:hAnsi="Times New Roman" w:cs="Times New Roman"/>
+                <w:color w:val="FF0000"/>
+                <w:sz w:val="24"/>
+              </w:rPr>
+            </w:pPr>
+            <w:r>
+              <w:rPr>
+                <w:rFonts w:ascii="Times New Roman" w:hAnsi="Times New Roman" w:cs="Times New Roman"/>
+                <w:color w:val="FF0000"/>
+                <w:sz w:val="24"/>
+              </w:rPr>
+              <w:t>Thầy/cô giáo của lớp mình ngày hôm nay là…</w:t>
+            </w:r>
+          </w:p>
+          <w:p>
+            <w:pPr>
+              <w:rPr>
+                <w:rFonts w:ascii="Times New Roman" w:hAnsi="Times New Roman" w:cs="Times New Roman"/>
+                <w:color w:val="FF0000"/>
+                <w:sz w:val="24"/>
+              </w:rPr>
+            </w:pPr>
+          </w:p>
+          <w:p>
+            <w:pPr>
+              <w:rPr>
+                <w:rFonts w:ascii="Arial" w:eastAsia="Calibri" w:hAnsi="Arial" w:cs="Arial"/>
+                <w:i/>
+                <w:sz w:val="18"/>
+              </w:rPr>
+            </w:pPr>
+            <w:r>
+              <w:rPr>
+                <w:rFonts w:ascii="Times New Roman" w:hAnsi="Times New Roman" w:cs="Times New Roman"/>
+                <w:color w:val="FF0000"/>
+                <w:sz w:val="24"/>
+              </w:rPr>
+              <w:t>Ngữ cảnh của bài học hôm nay là:</w:t>
+            </w:r>
+            <w:r>
+              <w:rPr>
+                <w:rFonts w:ascii="Times New Roman" w:hAnsi="Times New Roman" w:cs="Times New Roman"/>
+                <w:color w:val="FF0000"/>
+                <w:sz w:val="24"/>
+              </w:rPr>
+              <w:t xml:space="preserve"> “</w:t>
+            </w:r>
+            <w:r>
+              <w:rPr>
+                <w:rFonts w:ascii="Times New Roman" w:hAnsi="Times New Roman" w:cs="Times New Roman"/>
+                <w:color w:val="FF0000"/>
+                <w:sz w:val="24"/>
+              </w:rPr>
+              <w:t>Để có quan hệ tốt</w:t>
+            </w:r>
+            <w:r>
+              <w:rPr>
+                <w:rFonts w:ascii="Times New Roman" w:hAnsi="Times New Roman" w:cs="Times New Roman"/>
+                <w:color w:val="FF0000"/>
+                <w:sz w:val="24"/>
+              </w:rPr>
+              <w:t xml:space="preserve"> với những người đồng nghiệp của bản</w:t>
+            </w:r>
+            <w:r>
+              <w:rPr>
+                <w:rFonts w:ascii="Times New Roman" w:hAnsi="Times New Roman" w:cs="Times New Roman"/>
+                <w:color w:val="FF0000"/>
+                <w:sz w:val="24"/>
+              </w:rPr>
+              <w:t>”</w:t>
+            </w:r>
           </w:p>
         </w:tc>
         <w:tc>
@@ -1097,6 +1247,190 @@
               </w:rPr>
               <w:t>…</w:t>
             </w:r>
+          </w:p>
+          <w:p>
+            <w:pPr>
+              <w:rPr>
+                <w:rFonts w:ascii="Times New Roman" w:hAnsi="Times New Roman" w:cs="Times New Roman"/>
+                <w:b/>
+                <w:color w:val="FF0000"/>
+                <w:sz w:val="24"/>
+              </w:rPr>
+            </w:pPr>
+            <w:r>
+              <w:rPr>
+                <w:rFonts w:ascii="Times New Roman" w:hAnsi="Times New Roman" w:cs="Times New Roman"/>
+                <w:b/>
+                <w:color w:val="FF0000"/>
+                <w:sz w:val="24"/>
+              </w:rPr>
+              <w:t>SAU BUỔI HỌC NGÀY HÔM NAY, ANH CHỊ SẼ:</w:t>
+            </w:r>
+          </w:p>
+          <w:p>
+            <w:pPr>
+              <w:rPr>
+                <w:rFonts w:ascii="Times New Roman" w:hAnsi="Times New Roman" w:cs="Times New Roman"/>
+                <w:b/>
+                <w:color w:val="FF0000"/>
+                <w:sz w:val="24"/>
+              </w:rPr>
+            </w:pPr>
+            <w:r>
+              <w:rPr>
+                <w:rFonts w:ascii="Times New Roman" w:hAnsi="Times New Roman" w:cs="Times New Roman"/>
+                <w:b/>
+                <w:color w:val="FF0000"/>
+                <w:sz w:val="24"/>
+              </w:rPr>
+              <w:t xml:space="preserve">- </w:t>
+            </w:r>
+            <w:r>
+              <w:rPr>
+                <w:rFonts w:ascii="Times New Roman" w:hAnsi="Times New Roman" w:cs="Times New Roman"/>
+                <w:b/>
+                <w:color w:val="FF0000"/>
+                <w:sz w:val="24"/>
+              </w:rPr>
+              <w:t xml:space="preserve">CÓ THỂ </w:t>
+            </w:r>
+            <w:r>
+              <w:rPr>
+                <w:rFonts w:ascii="Times New Roman" w:hAnsi="Times New Roman" w:cs="Times New Roman"/>
+                <w:b/>
+                <w:color w:val="FF0000"/>
+                <w:sz w:val="24"/>
+              </w:rPr>
+              <w:t xml:space="preserve">NÓI VỀ </w:t>
+            </w:r>
+            <w:r>
+              <w:rPr>
+                <w:rFonts w:ascii="Times New Roman" w:hAnsi="Times New Roman" w:cs="Times New Roman"/>
+                <w:b/>
+                <w:color w:val="FF0000"/>
+                <w:sz w:val="24"/>
+              </w:rPr>
+              <w:t>CÁCH</w:t>
+            </w:r>
+            <w:r>
+              <w:rPr>
+                <w:rFonts w:ascii="Times New Roman" w:hAnsi="Times New Roman" w:cs="Times New Roman"/>
+                <w:b/>
+                <w:color w:val="FF0000"/>
+                <w:sz w:val="24"/>
+              </w:rPr>
+              <w:t xml:space="preserve"> ĐỂ CÓ QUAN HỆ TỐT VỚI NHỮNG NGƯỜI ĐỒNG NGHIỆP CỦA BẠN.</w:t>
+            </w:r>
+          </w:p>
+          <w:p>
+            <w:pPr>
+              <w:rPr>
+                <w:rFonts w:ascii="Times New Roman" w:hAnsi="Times New Roman" w:cs="Times New Roman"/>
+                <w:b/>
+                <w:color w:val="FF0000"/>
+                <w:sz w:val="24"/>
+              </w:rPr>
+            </w:pPr>
+            <w:r>
+              <w:rPr>
+                <w:rFonts w:ascii="Times New Roman" w:hAnsi="Times New Roman" w:cs="Times New Roman"/>
+                <w:b/>
+                <w:color w:val="FF0000"/>
+                <w:sz w:val="24"/>
+              </w:rPr>
+              <w:t xml:space="preserve">- BIẾT CÁCH PHÁT ÂM ĐÚNG CÁC ÂM </w:t>
+            </w:r>
+            <w:r>
+              <w:rPr>
+                <w:rStyle w:val="fontstyle01"/>
+                <w:sz w:val="24"/>
+                <w:szCs w:val="24"/>
+              </w:rPr>
+              <w:t>/</w:t>
+            </w:r>
+            <w:r>
+              <w:rPr>
+                <w:rStyle w:val="fontstyle01"/>
+                <w:sz w:val="24"/>
+                <w:szCs w:val="24"/>
+              </w:rPr>
+              <w:t>l</w:t>
+            </w:r>
+            <w:r>
+              <w:rPr>
+                <w:rStyle w:val="fontstyle01"/>
+                <w:sz w:val="24"/>
+                <w:szCs w:val="24"/>
+              </w:rPr>
+              <w:t xml:space="preserve">/ </w:t>
+            </w:r>
+            <w:r>
+              <w:rPr>
+                <w:rStyle w:val="fontstyle01"/>
+                <w:sz w:val="24"/>
+                <w:szCs w:val="24"/>
+              </w:rPr>
+              <w:t>VÀ</w:t>
+            </w:r>
+            <w:r>
+              <w:rPr>
+                <w:rStyle w:val="fontstyle01"/>
+                <w:sz w:val="24"/>
+                <w:szCs w:val="24"/>
+              </w:rPr>
+              <w:t xml:space="preserve"> /</w:t>
+            </w:r>
+            <w:r>
+              <w:rPr>
+                <w:rStyle w:val="fontstyle01"/>
+                <w:sz w:val="24"/>
+                <w:szCs w:val="24"/>
+              </w:rPr>
+              <w:t>r</w:t>
+            </w:r>
+            <w:r>
+              <w:rPr>
+                <w:rStyle w:val="fontstyle01"/>
+                <w:sz w:val="24"/>
+                <w:szCs w:val="24"/>
+              </w:rPr>
+              <w:t>/</w:t>
+            </w:r>
+          </w:p>
+          <w:p>
+            <w:pPr>
+              <w:rPr>
+                <w:rFonts w:ascii="Times New Roman" w:hAnsi="Times New Roman" w:cs="Times New Roman"/>
+                <w:color w:val="FF0000"/>
+                <w:sz w:val="24"/>
+              </w:rPr>
+            </w:pPr>
+            <w:r>
+              <w:rPr>
+                <w:rFonts w:ascii="Times New Roman" w:hAnsi="Times New Roman" w:cs="Times New Roman"/>
+                <w:color w:val="FF0000"/>
+                <w:sz w:val="24"/>
+              </w:rPr>
+              <w:t xml:space="preserve">- </w:t>
+            </w:r>
+            <w:r>
+              <w:rPr>
+                <w:rFonts w:ascii="Times New Roman" w:hAnsi="Times New Roman" w:cs="Times New Roman"/>
+                <w:b/>
+                <w:color w:val="FF0000"/>
+                <w:sz w:val="24"/>
+              </w:rPr>
+              <w:t>HỌC THÊM CÁC TỪ MỚI LIÊN QUAN ĐẾN NGỮ CẢNH</w:t>
+            </w:r>
+          </w:p>
+          <w:p>
+            <w:pPr>
+              <w:rPr>
+                <w:rFonts w:ascii="Arial" w:eastAsia="Calibri" w:hAnsi="Arial" w:cs="Arial"/>
+                <w:i/>
+                <w:sz w:val="18"/>
+              </w:rPr>
+            </w:pPr>
           </w:p>
         </w:tc>
         <w:tc>
@@ -1794,6 +2128,125 @@
           </w:p>
           <w:p>
             <w:pPr>
+              <w:pStyle w:val="ListParagraph"/>
+              <w:numPr>
+                <w:ilvl w:val="0"/>
+                <w:numId w:val="40"/>
+              </w:numPr>
+              <w:rPr>
+                <w:rFonts w:ascii="Arial" w:eastAsia="Calibri" w:hAnsi="Arial" w:cs="Arial"/>
+                <w:b/>
+                <w:i/>
+                <w:color w:val="FF0000"/>
+                <w:sz w:val="18"/>
+              </w:rPr>
+            </w:pPr>
+            <w:r>
+              <w:rPr>
+                <w:rFonts w:ascii="Arial" w:eastAsia="Calibri" w:hAnsi="Arial" w:cs="Arial"/>
+                <w:b/>
+                <w:i/>
+                <w:color w:val="FF0000"/>
+                <w:sz w:val="18"/>
+              </w:rPr>
+              <w:t xml:space="preserve">Có những mẹo nào để có một quan hệ tốt với động nghiệp </w:t>
+            </w:r>
+            <w:r>
+              <w:rPr>
+                <w:rFonts w:ascii="Arial" w:eastAsia="Calibri" w:hAnsi="Arial" w:cs="Arial"/>
+                <w:b/>
+                <w:i/>
+                <w:color w:val="FF0000"/>
+                <w:sz w:val="18"/>
+              </w:rPr>
+              <w:lastRenderedPageBreak/>
+              <w:t>không?</w:t>
+            </w:r>
+          </w:p>
+          <w:p>
+            <w:pPr>
+              <w:pStyle w:val="ListParagraph"/>
+              <w:numPr>
+                <w:ilvl w:val="0"/>
+                <w:numId w:val="40"/>
+              </w:numPr>
+              <w:rPr>
+                <w:rFonts w:ascii="Arial" w:eastAsia="Calibri" w:hAnsi="Arial" w:cs="Arial"/>
+                <w:b/>
+                <w:i/>
+                <w:color w:val="FF0000"/>
+                <w:sz w:val="18"/>
+              </w:rPr>
+            </w:pPr>
+            <w:r>
+              <w:rPr>
+                <w:rFonts w:ascii="Arial" w:eastAsia="Calibri" w:hAnsi="Arial" w:cs="Arial"/>
+                <w:b/>
+                <w:i/>
+                <w:color w:val="FF0000"/>
+                <w:sz w:val="18"/>
+              </w:rPr>
+              <w:t>Bạn làm sẽ nếu bạn phải làm việc với người bạn không thích?</w:t>
+            </w:r>
+          </w:p>
+          <w:p>
+            <w:pPr>
+              <w:pStyle w:val="ListParagraph"/>
+              <w:rPr>
+                <w:rFonts w:ascii="Arial" w:eastAsia="Calibri" w:hAnsi="Arial" w:cs="Arial"/>
+                <w:b/>
+                <w:i/>
+                <w:color w:val="FF0000"/>
+                <w:sz w:val="18"/>
+              </w:rPr>
+            </w:pPr>
+          </w:p>
+          <w:p>
+            <w:pPr>
+              <w:pStyle w:val="ListParagraph"/>
+              <w:rPr>
+                <w:rFonts w:ascii="Arial" w:eastAsia="Calibri" w:hAnsi="Arial" w:cs="Arial"/>
+                <w:b/>
+                <w:i/>
+                <w:color w:val="FF0000"/>
+                <w:sz w:val="18"/>
+              </w:rPr>
+            </w:pPr>
+            <w:r>
+              <w:rPr>
+                <w:rFonts w:ascii="Arial" w:eastAsia="Calibri" w:hAnsi="Arial" w:cs="Arial"/>
+                <w:b/>
+                <w:i/>
+                <w:color w:val="FF0000"/>
+                <w:sz w:val="18"/>
+              </w:rPr>
+              <w:t>Nói về một xung đột mà bạn có với những đồng nghiệp của bạn</w:t>
+            </w:r>
+          </w:p>
+          <w:p>
+            <w:pPr>
+              <w:pStyle w:val="ListParagraph"/>
+              <w:rPr>
+                <w:rFonts w:ascii="Arial" w:eastAsia="Calibri" w:hAnsi="Arial" w:cs="Arial"/>
+                <w:b/>
+                <w:i/>
+                <w:color w:val="FF0000"/>
+                <w:sz w:val="18"/>
+              </w:rPr>
+            </w:pPr>
+            <w:r>
+              <w:rPr>
+                <w:rFonts w:ascii="Arial" w:eastAsia="Calibri" w:hAnsi="Arial" w:cs="Arial"/>
+                <w:b/>
+                <w:i/>
+                <w:color w:val="FF0000"/>
+                <w:sz w:val="18"/>
+              </w:rPr>
+              <w:t>Bạn có quan hệ tốt với những người đồng nghiệp ở chỗ bạn làm không?</w:t>
+            </w:r>
+          </w:p>
+          <w:p>
+            <w:pPr>
               <w:rPr>
                 <w:rFonts w:ascii="Arial" w:eastAsia="Calibri" w:hAnsi="Arial" w:cs="Arial"/>
                 <w:b/>
@@ -1837,6 +2290,7 @@
                 <w:color w:val="B78543"/>
                 <w:sz w:val="18"/>
               </w:rPr>
+              <w:lastRenderedPageBreak/>
               <w:t>1 minute 3</w:t>
             </w:r>
             <w:r>
@@ -2194,6 +2648,115 @@
               </w:rPr>
               <w:t>, I might ask you some questions about them.</w:t>
             </w:r>
+          </w:p>
+          <w:p>
+            <w:pPr>
+              <w:rPr>
+                <w:rFonts w:ascii="Arial" w:eastAsia="Calibri" w:hAnsi="Arial" w:cs="Arial"/>
+                <w:i/>
+                <w:sz w:val="18"/>
+              </w:rPr>
+            </w:pPr>
+          </w:p>
+          <w:p>
+            <w:pPr>
+              <w:rPr>
+                <w:rFonts w:ascii="Times New Roman" w:hAnsi="Times New Roman" w:cs="Times New Roman"/>
+                <w:color w:val="FF0000"/>
+                <w:sz w:val="24"/>
+              </w:rPr>
+            </w:pPr>
+            <w:r>
+              <w:rPr>
+                <w:rFonts w:ascii="Times New Roman" w:hAnsi="Times New Roman" w:cs="Times New Roman"/>
+                <w:color w:val="FF0000"/>
+                <w:sz w:val="24"/>
+              </w:rPr>
+              <w:t>Tiếp theo trong phần Free-talk, anh/chị sẽ vào vai và thực hành nói với một bạn cùng lớp t.</w:t>
+            </w:r>
+          </w:p>
+          <w:p>
+            <w:pPr>
+              <w:rPr>
+                <w:rFonts w:ascii="Times New Roman" w:hAnsi="Times New Roman" w:cs="Times New Roman"/>
+                <w:color w:val="FF0000"/>
+                <w:sz w:val="24"/>
+              </w:rPr>
+            </w:pPr>
+            <w:r>
+              <w:rPr>
+                <w:rFonts w:ascii="Times New Roman" w:hAnsi="Times New Roman" w:cs="Times New Roman"/>
+                <w:color w:val="FF0000"/>
+                <w:sz w:val="24"/>
+              </w:rPr>
+              <w:t xml:space="preserve">Vai A: </w:t>
+            </w:r>
+            <w:r>
+              <w:rPr>
+                <w:rFonts w:ascii="Times New Roman" w:hAnsi="Times New Roman" w:cs="Times New Roman"/>
+                <w:color w:val="FF0000"/>
+                <w:sz w:val="24"/>
+              </w:rPr>
+              <w:t xml:space="preserve">Anh/chị </w:t>
+            </w:r>
+            <w:r>
+              <w:rPr>
+                <w:rFonts w:ascii="Times New Roman" w:hAnsi="Times New Roman" w:cs="Times New Roman"/>
+                <w:color w:val="FF0000"/>
+                <w:sz w:val="24"/>
+              </w:rPr>
+              <w:t>đưa cho bạn của mình một số gợi ý làm sao để có một mối quan hệ tốt với những đồng nghiệp của họ</w:t>
+            </w:r>
+            <w:r>
+              <w:rPr>
+                <w:rFonts w:ascii="Times New Roman" w:hAnsi="Times New Roman" w:cs="Times New Roman"/>
+                <w:color w:val="FF0000"/>
+                <w:sz w:val="24"/>
+              </w:rPr>
+              <w:t>.</w:t>
+            </w:r>
+            <w:r>
+              <w:rPr>
+                <w:rFonts w:ascii="Times New Roman" w:hAnsi="Times New Roman" w:cs="Times New Roman"/>
+                <w:color w:val="FF0000"/>
+                <w:sz w:val="24"/>
+              </w:rPr>
+              <w:t xml:space="preserve"> </w:t>
+            </w:r>
+          </w:p>
+          <w:p>
+            <w:pPr>
+              <w:rPr>
+                <w:rFonts w:ascii="Times New Roman" w:hAnsi="Times New Roman" w:cs="Times New Roman"/>
+                <w:color w:val="FF0000"/>
+                <w:sz w:val="24"/>
+              </w:rPr>
+            </w:pPr>
+            <w:r>
+              <w:rPr>
+                <w:rFonts w:ascii="Times New Roman" w:hAnsi="Times New Roman" w:cs="Times New Roman"/>
+                <w:color w:val="FF0000"/>
+                <w:sz w:val="24"/>
+              </w:rPr>
+              <w:t xml:space="preserve">Vai B: Anh/chị sẽ đóng vai người </w:t>
+            </w:r>
+            <w:r>
+              <w:rPr>
+                <w:rFonts w:ascii="Times New Roman" w:hAnsi="Times New Roman" w:cs="Times New Roman"/>
+                <w:color w:val="FF0000"/>
+                <w:sz w:val="24"/>
+              </w:rPr>
+              <w:t>bạn của A. Hãy nói chuyện với A.</w:t>
+            </w:r>
+          </w:p>
+          <w:p>
+            <w:pPr>
+              <w:rPr>
+                <w:rFonts w:ascii="Arial" w:eastAsia="Calibri" w:hAnsi="Arial" w:cs="Arial"/>
+                <w:i/>
+                <w:sz w:val="18"/>
+              </w:rPr>
+            </w:pPr>
           </w:p>
         </w:tc>
         <w:tc>
@@ -2465,16 +3028,7 @@
                 <w:sz w:val="18"/>
                 <w:szCs w:val="18"/>
               </w:rPr>
-              <w:t xml:space="preserve">Depends </w:t>
-            </w:r>
-            <w:r>
-              <w:rPr>
-                <w:rFonts w:ascii="Arial" w:eastAsia="Calibri" w:hAnsi="Arial" w:cs="Arial"/>
-                <w:sz w:val="18"/>
-                <w:szCs w:val="18"/>
-              </w:rPr>
-              <w:lastRenderedPageBreak/>
-              <w:t>on the number of students in the class, yo</w:t>
+              <w:t>Depends on the number of students in the class, yo</w:t>
             </w:r>
             <w:r>
               <w:rPr>
@@ -2561,7 +3115,6 @@
                 <w:i/>
                 <w:sz w:val="18"/>
               </w:rPr>
-              <w:lastRenderedPageBreak/>
               <w:t>I will read the conversation first and</w:t>
             </w:r>
             <w:r>
@@ -2614,6 +3167,351 @@
                 <w:sz w:val="18"/>
               </w:rPr>
             </w:pPr>
+          </w:p>
+          <w:p>
+            <w:pPr>
+              <w:rPr>
+                <w:rFonts w:ascii="Times New Roman" w:hAnsi="Times New Roman" w:cs="Times New Roman"/>
+                <w:b/>
+                <w:color w:val="FF0000"/>
+                <w:sz w:val="24"/>
+              </w:rPr>
+            </w:pPr>
+            <w:r>
+              <w:rPr>
+                <w:rFonts w:ascii="Times New Roman" w:hAnsi="Times New Roman" w:cs="Times New Roman"/>
+                <w:color w:val="FF0000"/>
+                <w:sz w:val="24"/>
+              </w:rPr>
+              <w:t>Trong phần hội thoại, anh chị sẽ được học một số mẫu câu hữu ích để sử dụng khi</w:t>
+            </w:r>
+            <w:r>
+              <w:rPr>
+                <w:rFonts w:ascii="Times New Roman" w:hAnsi="Times New Roman" w:cs="Times New Roman"/>
+                <w:color w:val="FF0000"/>
+                <w:sz w:val="24"/>
+              </w:rPr>
+              <w:t xml:space="preserve"> </w:t>
+            </w:r>
+            <w:r>
+              <w:rPr>
+                <w:rFonts w:ascii="Times New Roman" w:hAnsi="Times New Roman" w:cs="Times New Roman"/>
+                <w:b/>
+                <w:color w:val="FF0000"/>
+                <w:sz w:val="24"/>
+              </w:rPr>
+              <w:t>NÓI VỀ CÁCH ĐỂ CÓ QUAN HỆ TỐT VỚI NHỮNG NGƯỜI ĐỒNG NGHIỆP CỦA BẠN</w:t>
+            </w:r>
+          </w:p>
+          <w:p>
+            <w:pPr>
+              <w:rPr>
+                <w:rFonts w:ascii="Times New Roman" w:hAnsi="Times New Roman" w:cs="Times New Roman"/>
+                <w:b/>
+                <w:color w:val="FF0000"/>
+                <w:sz w:val="24"/>
+              </w:rPr>
+            </w:pPr>
+          </w:p>
+          <w:p>
+            <w:pPr>
+              <w:rPr>
+                <w:rFonts w:ascii="Times New Roman" w:hAnsi="Times New Roman" w:cs="Times New Roman"/>
+                <w:b/>
+                <w:color w:val="FF0000"/>
+                <w:sz w:val="24"/>
+              </w:rPr>
+            </w:pPr>
+            <w:r>
+              <w:rPr>
+                <w:rFonts w:ascii="Times New Roman" w:hAnsi="Times New Roman" w:cs="Times New Roman"/>
+                <w:b/>
+                <w:color w:val="FF0000"/>
+                <w:sz w:val="24"/>
+              </w:rPr>
+              <w:t xml:space="preserve">Get along with – có một mối quan hệ tốt với </w:t>
+            </w:r>
+          </w:p>
+          <w:p>
+            <w:pPr>
+              <w:rPr>
+                <w:rFonts w:ascii="Times New Roman" w:hAnsi="Times New Roman" w:cs="Times New Roman"/>
+                <w:b/>
+                <w:color w:val="FF0000"/>
+                <w:sz w:val="24"/>
+              </w:rPr>
+            </w:pPr>
+            <w:r>
+              <w:rPr>
+                <w:rFonts w:ascii="Times New Roman" w:hAnsi="Times New Roman" w:cs="Times New Roman"/>
+                <w:b/>
+                <w:color w:val="FF0000"/>
+                <w:sz w:val="24"/>
+              </w:rPr>
+              <w:t>Co-worker</w:t>
+            </w:r>
+            <w:r>
+              <w:rPr>
+                <w:rFonts w:ascii="Times New Roman" w:hAnsi="Times New Roman" w:cs="Times New Roman"/>
+                <w:b/>
+                <w:color w:val="FF0000"/>
+                <w:sz w:val="24"/>
+              </w:rPr>
+              <w:t xml:space="preserve"> </w:t>
+            </w:r>
+            <w:r>
+              <w:rPr>
+                <w:rStyle w:val="pron"/>
+                <w:rFonts w:ascii="Arial" w:hAnsi="Arial" w:cs="Arial"/>
+                <w:sz w:val="25"/>
+                <w:szCs w:val="25"/>
+                <w:shd w:val="clear" w:color="auto" w:fill="FFFFFF"/>
+              </w:rPr>
+              <w:t>/</w:t>
+            </w:r>
+            <w:r>
+              <w:rPr>
+                <w:rStyle w:val="ipa"/>
+                <w:rFonts w:ascii="Arial" w:hAnsi="Arial" w:cs="Arial"/>
+                <w:sz w:val="25"/>
+                <w:szCs w:val="25"/>
+                <w:shd w:val="clear" w:color="auto" w:fill="FFFFFF"/>
+              </w:rPr>
+              <w:t>ˌkəʊˈwɜː.kə</w:t>
+            </w:r>
+            <w:r>
+              <w:rPr>
+                <w:rStyle w:val="ipa"/>
+                <w:rFonts w:ascii="Arial" w:hAnsi="Arial" w:cs="Arial"/>
+                <w:sz w:val="17"/>
+                <w:szCs w:val="17"/>
+                <w:shd w:val="clear" w:color="auto" w:fill="FFFFFF"/>
+                <w:vertAlign w:val="superscript"/>
+              </w:rPr>
+              <w:t>r</w:t>
+            </w:r>
+            <w:r>
+              <w:rPr>
+                <w:rStyle w:val="pron"/>
+                <w:rFonts w:ascii="Arial" w:hAnsi="Arial" w:cs="Arial"/>
+                <w:sz w:val="25"/>
+                <w:szCs w:val="25"/>
+                <w:shd w:val="clear" w:color="auto" w:fill="FFFFFF"/>
+              </w:rPr>
+              <w:t>/</w:t>
+            </w:r>
+            <w:r>
+              <w:rPr>
+                <w:rFonts w:ascii="Arial" w:hAnsi="Arial" w:cs="Arial"/>
+                <w:shd w:val="clear" w:color="auto" w:fill="FFFFFF"/>
+              </w:rPr>
+              <w:t xml:space="preserve">  </w:t>
+            </w:r>
+            <w:r>
+              <w:rPr>
+                <w:rFonts w:ascii="Times New Roman" w:hAnsi="Times New Roman" w:cs="Times New Roman"/>
+                <w:b/>
+                <w:color w:val="FF0000"/>
+                <w:sz w:val="24"/>
+              </w:rPr>
+              <w:t xml:space="preserve"> – đồng nghiệp</w:t>
+            </w:r>
+          </w:p>
+          <w:p>
+            <w:pPr>
+              <w:rPr>
+                <w:rFonts w:ascii="Times New Roman" w:hAnsi="Times New Roman" w:cs="Times New Roman"/>
+                <w:b/>
+                <w:color w:val="FF0000"/>
+                <w:sz w:val="24"/>
+              </w:rPr>
+            </w:pPr>
+            <w:r>
+              <w:rPr>
+                <w:rFonts w:ascii="Times New Roman" w:hAnsi="Times New Roman" w:cs="Times New Roman"/>
+                <w:b/>
+                <w:color w:val="FF0000"/>
+                <w:sz w:val="24"/>
+              </w:rPr>
+              <w:t xml:space="preserve">Genuine interest </w:t>
+            </w:r>
+            <w:r>
+              <w:rPr>
+                <w:rStyle w:val="pron"/>
+                <w:rFonts w:ascii="Arial" w:hAnsi="Arial" w:cs="Arial"/>
+                <w:sz w:val="25"/>
+                <w:szCs w:val="25"/>
+                <w:shd w:val="clear" w:color="auto" w:fill="FFFFFF"/>
+              </w:rPr>
+              <w:t>/</w:t>
+            </w:r>
+            <w:r>
+              <w:rPr>
+                <w:rStyle w:val="ipa"/>
+                <w:rFonts w:ascii="Arial" w:hAnsi="Arial" w:cs="Arial"/>
+                <w:sz w:val="25"/>
+                <w:szCs w:val="25"/>
+                <w:shd w:val="clear" w:color="auto" w:fill="FFFFFF"/>
+              </w:rPr>
+              <w:t>ˈdʒen.ju.ɪn</w:t>
+            </w:r>
+            <w:r>
+              <w:rPr>
+                <w:rStyle w:val="pron"/>
+                <w:rFonts w:ascii="Arial" w:hAnsi="Arial" w:cs="Arial"/>
+                <w:sz w:val="25"/>
+                <w:szCs w:val="25"/>
+                <w:shd w:val="clear" w:color="auto" w:fill="FFFFFF"/>
+              </w:rPr>
+              <w:t xml:space="preserve"> </w:t>
+            </w:r>
+            <w:r>
+              <w:rPr>
+                <w:rStyle w:val="color-black"/>
+                <w:rFonts w:ascii="Arial" w:hAnsi="Arial" w:cs="Arial"/>
+                <w:b/>
+                <w:bCs/>
+                <w:color w:val="999999"/>
+                <w:sz w:val="24"/>
+                <w:szCs w:val="24"/>
+                <w:bdr w:val="none" w:sz="0" w:space="0" w:color="auto" w:frame="1"/>
+              </w:rPr>
+              <w:t>'intrəst/</w:t>
+            </w:r>
+            <w:r>
+              <w:rPr>
+                <w:rFonts w:ascii="Arial" w:hAnsi="Arial" w:cs="Arial"/>
+                <w:shd w:val="clear" w:color="auto" w:fill="FFFFFF"/>
+              </w:rPr>
+              <w:t xml:space="preserve">  </w:t>
+            </w:r>
+            <w:r>
+              <w:rPr>
+                <w:rFonts w:ascii="Times New Roman" w:hAnsi="Times New Roman" w:cs="Times New Roman"/>
+                <w:b/>
+                <w:color w:val="FF0000"/>
+                <w:sz w:val="24"/>
+              </w:rPr>
+              <w:t>– mối quan tâm chân thật</w:t>
+            </w:r>
+          </w:p>
+          <w:p>
+            <w:pPr>
+              <w:rPr>
+                <w:rFonts w:ascii="Times New Roman" w:hAnsi="Times New Roman" w:cs="Times New Roman"/>
+                <w:b/>
+                <w:color w:val="FF0000"/>
+                <w:sz w:val="24"/>
+              </w:rPr>
+            </w:pPr>
+            <w:r>
+              <w:rPr>
+                <w:rFonts w:ascii="Times New Roman" w:hAnsi="Times New Roman" w:cs="Times New Roman"/>
+                <w:b/>
+                <w:color w:val="FF0000"/>
+                <w:sz w:val="24"/>
+              </w:rPr>
+              <w:t>Badminton (n)</w:t>
+            </w:r>
+            <w:r>
+              <w:rPr>
+                <w:rFonts w:ascii="Times New Roman" w:hAnsi="Times New Roman" w:cs="Times New Roman"/>
+                <w:b/>
+                <w:color w:val="FF0000"/>
+                <w:sz w:val="24"/>
+              </w:rPr>
+              <w:t xml:space="preserve"> </w:t>
+            </w:r>
+            <w:r>
+              <w:rPr>
+                <w:rStyle w:val="color-black"/>
+                <w:rFonts w:ascii="Arial" w:hAnsi="Arial" w:cs="Arial"/>
+                <w:b/>
+                <w:bCs/>
+                <w:color w:val="999999"/>
+                <w:sz w:val="24"/>
+                <w:szCs w:val="24"/>
+                <w:bdr w:val="none" w:sz="0" w:space="0" w:color="auto" w:frame="1"/>
+              </w:rPr>
+              <w:t xml:space="preserve">/'bædmintən/ </w:t>
+            </w:r>
+            <w:r>
+              <w:rPr>
+                <w:rFonts w:ascii="Times New Roman" w:hAnsi="Times New Roman" w:cs="Times New Roman"/>
+                <w:b/>
+                <w:color w:val="FF0000"/>
+                <w:sz w:val="24"/>
+              </w:rPr>
+              <w:t xml:space="preserve"> –</w:t>
+            </w:r>
+            <w:r>
+              <w:rPr>
+                <w:rFonts w:ascii="Times New Roman" w:hAnsi="Times New Roman" w:cs="Times New Roman"/>
+                <w:b/>
+                <w:color w:val="FF0000"/>
+                <w:sz w:val="24"/>
+              </w:rPr>
+              <w:t xml:space="preserve"> </w:t>
+            </w:r>
+            <w:r>
+              <w:rPr>
+                <w:rFonts w:ascii="Times New Roman" w:hAnsi="Times New Roman" w:cs="Times New Roman"/>
+                <w:b/>
+                <w:color w:val="FF0000"/>
+                <w:sz w:val="24"/>
+              </w:rPr>
+              <w:t>cầu lông</w:t>
+            </w:r>
+          </w:p>
+          <w:p>
+            <w:pPr>
+              <w:rPr>
+                <w:rFonts w:ascii="Times New Roman" w:hAnsi="Times New Roman" w:cs="Times New Roman"/>
+                <w:b/>
+                <w:color w:val="FF0000"/>
+                <w:sz w:val="24"/>
+              </w:rPr>
+            </w:pPr>
+            <w:r>
+              <w:rPr>
+                <w:rFonts w:ascii="Times New Roman" w:hAnsi="Times New Roman" w:cs="Times New Roman"/>
+                <w:b/>
+                <w:color w:val="FF0000"/>
+                <w:sz w:val="24"/>
+              </w:rPr>
+              <w:t xml:space="preserve">Join (v) </w:t>
+            </w:r>
+            <w:r>
+              <w:rPr>
+                <w:rStyle w:val="color-black"/>
+                <w:rFonts w:ascii="Arial" w:hAnsi="Arial" w:cs="Arial"/>
+                <w:b/>
+                <w:bCs/>
+                <w:color w:val="999999"/>
+                <w:sz w:val="24"/>
+                <w:szCs w:val="24"/>
+                <w:bdr w:val="none" w:sz="0" w:space="0" w:color="auto" w:frame="1"/>
+              </w:rPr>
+              <w:t>/dʒɔin/</w:t>
+            </w:r>
+            <w:r>
+              <w:rPr>
+                <w:rFonts w:ascii="Arial" w:hAnsi="Arial" w:cs="Arial"/>
+                <w:color w:val="0A7BE9"/>
+                <w:sz w:val="33"/>
+                <w:szCs w:val="33"/>
+              </w:rPr>
+              <w:t> </w:t>
+            </w:r>
+            <w:r>
+              <w:rPr>
+                <w:rFonts w:ascii="Times New Roman" w:hAnsi="Times New Roman" w:cs="Times New Roman"/>
+                <w:b/>
+                <w:color w:val="FF0000"/>
+                <w:sz w:val="24"/>
+              </w:rPr>
+              <w:t>tham gia</w:t>
+            </w:r>
           </w:p>
           <w:p>
             <w:pPr>
@@ -2780,16 +3678,7 @@
                 <w:i/>
                 <w:sz w:val="18"/>
               </w:rPr>
-              <w:t xml:space="preserve">Ok, I would like to invite some of you to practice the conversation with me. And the </w:t>
-            </w:r>
-            <w:proofErr w:type="gramStart"/>
-            <w:r>
-              <w:rPr>
-                <w:rFonts w:ascii="Arial" w:eastAsia="Calibri" w:hAnsi="Arial" w:cs="Arial"/>
-                <w:i/>
-                <w:sz w:val="18"/>
-              </w:rPr>
-              <w:t>others</w:t>
+              <w:t>Ok, I would like to invite some of you to practice the conversation with me. And the others</w:t>
             </w:r>
             <w:r>
               <w:rPr>
@@ -2799,7 +3688,6 @@
               </w:rPr>
               <w:t>,</w:t>
             </w:r>
-            <w:proofErr w:type="gramEnd"/>
             <w:r>
               <w:rPr>
                 <w:rFonts w:ascii="Arial" w:eastAsia="Calibri" w:hAnsi="Arial" w:cs="Arial"/>
@@ -3626,6 +4514,710 @@
               <w:rPr>
                 <w:rFonts w:ascii="Arial" w:eastAsia="Calibri" w:hAnsi="Arial" w:cs="Arial"/>
                 <w:i/>
+                <w:color w:val="000000" w:themeColor="text1"/>
+                <w:sz w:val="18"/>
+              </w:rPr>
+            </w:pPr>
+          </w:p>
+          <w:p>
+            <w:pPr>
+              <w:pStyle w:val="Heading2"/>
+              <w:shd w:val="clear" w:color="auto" w:fill="FFFFFF"/>
+              <w:spacing w:before="0"/>
+              <w:outlineLvl w:val="1"/>
+              <w:rPr>
+                <w:rFonts w:ascii="Arial" w:hAnsi="Arial" w:cs="Arial"/>
+                <w:color w:val="0A7BE9"/>
+                <w:sz w:val="33"/>
+                <w:szCs w:val="33"/>
+              </w:rPr>
+            </w:pPr>
+            <w:r>
+              <w:rPr>
+                <w:rFonts w:ascii="Arial" w:hAnsi="Arial" w:cs="Arial"/>
+                <w:color w:val="0A7BE9"/>
+                <w:sz w:val="33"/>
+                <w:szCs w:val="33"/>
+              </w:rPr>
+              <w:t>Get along with : hòa hợp với, có một mối quan hệ tốt với</w:t>
+            </w:r>
+          </w:p>
+          <w:p>
+            <w:pPr>
+              <w:pStyle w:val="Heading2"/>
+              <w:shd w:val="clear" w:color="auto" w:fill="FFFFFF"/>
+              <w:spacing w:before="0"/>
+              <w:rPr>
+                <w:rFonts w:ascii="Arial" w:hAnsi="Arial" w:cs="Arial"/>
+                <w:color w:val="0A7BE9"/>
+                <w:sz w:val="33"/>
+                <w:szCs w:val="33"/>
+              </w:rPr>
+            </w:pPr>
+            <w:r>
+              <w:t xml:space="preserve">Badminton </w:t>
+            </w:r>
+            <w:r>
+              <w:rPr>
+                <w:rStyle w:val="TableGrid"/>
+                <w:rFonts w:ascii="Arial" w:hAnsi="Arial" w:cs="Arial"/>
+                <w:b/>
+                <w:bCs/>
+                <w:color w:val="999999"/>
+                <w:sz w:val="24"/>
+                <w:szCs w:val="24"/>
+                <w:bdr w:val="none" w:sz="0" w:space="0" w:color="auto" w:frame="1"/>
+              </w:rPr>
+              <w:t xml:space="preserve"> </w:t>
+            </w:r>
+            <w:r>
+              <w:rPr>
+                <w:rStyle w:val="color-black"/>
+                <w:rFonts w:ascii="Arial" w:hAnsi="Arial" w:cs="Arial"/>
+                <w:b/>
+                <w:bCs/>
+                <w:color w:val="999999"/>
+                <w:sz w:val="24"/>
+                <w:szCs w:val="24"/>
+                <w:bdr w:val="none" w:sz="0" w:space="0" w:color="auto" w:frame="1"/>
+              </w:rPr>
+              <w:t>/'bædmintən/ - cầu lông</w:t>
+            </w:r>
+          </w:p>
+          <w:p>
+            <w:r>
+              <w:t xml:space="preserve">Co-worker </w:t>
+            </w:r>
+            <w:r>
+              <w:rPr>
+                <w:rStyle w:val="Heading2Char"/>
+                <w:rFonts w:ascii="Arial" w:hAnsi="Arial" w:cs="Arial"/>
+                <w:sz w:val="25"/>
+                <w:szCs w:val="25"/>
+                <w:shd w:val="clear" w:color="auto" w:fill="FFFFFF"/>
+              </w:rPr>
+              <w:t xml:space="preserve"> </w:t>
+            </w:r>
+            <w:r>
+              <w:rPr>
+                <w:rStyle w:val="pron"/>
+                <w:rFonts w:ascii="Arial" w:hAnsi="Arial" w:cs="Arial"/>
+                <w:sz w:val="25"/>
+                <w:szCs w:val="25"/>
+                <w:shd w:val="clear" w:color="auto" w:fill="FFFFFF"/>
+              </w:rPr>
+              <w:t>/</w:t>
+            </w:r>
+            <w:r>
+              <w:rPr>
+                <w:rStyle w:val="ipa"/>
+                <w:rFonts w:ascii="Arial" w:hAnsi="Arial" w:cs="Arial"/>
+                <w:sz w:val="25"/>
+                <w:szCs w:val="25"/>
+                <w:shd w:val="clear" w:color="auto" w:fill="FFFFFF"/>
+              </w:rPr>
+              <w:t>ˌkəʊˈwɜː.kə</w:t>
+            </w:r>
+            <w:r>
+              <w:rPr>
+                <w:rStyle w:val="ipa"/>
+                <w:rFonts w:ascii="Arial" w:hAnsi="Arial" w:cs="Arial"/>
+                <w:sz w:val="17"/>
+                <w:szCs w:val="17"/>
+                <w:shd w:val="clear" w:color="auto" w:fill="FFFFFF"/>
+                <w:vertAlign w:val="superscript"/>
+              </w:rPr>
+              <w:t>r</w:t>
+            </w:r>
+            <w:r>
+              <w:rPr>
+                <w:rStyle w:val="pron"/>
+                <w:rFonts w:ascii="Arial" w:hAnsi="Arial" w:cs="Arial"/>
+                <w:sz w:val="25"/>
+                <w:szCs w:val="25"/>
+                <w:shd w:val="clear" w:color="auto" w:fill="FFFFFF"/>
+              </w:rPr>
+              <w:t>/</w:t>
+            </w:r>
+            <w:r>
+              <w:rPr>
+                <w:rFonts w:ascii="Arial" w:hAnsi="Arial" w:cs="Arial"/>
+                <w:shd w:val="clear" w:color="auto" w:fill="FFFFFF"/>
+              </w:rPr>
+              <w:t xml:space="preserve">  - đồng nghiệp</w:t>
+            </w:r>
+          </w:p>
+          <w:p>
+            <w:r>
+              <w:t xml:space="preserve">Genuine </w:t>
+            </w:r>
+            <w:r>
+              <w:rPr>
+                <w:rStyle w:val="Heading2Char"/>
+                <w:rFonts w:ascii="Arial" w:hAnsi="Arial" w:cs="Arial"/>
+                <w:sz w:val="25"/>
+                <w:szCs w:val="25"/>
+                <w:shd w:val="clear" w:color="auto" w:fill="FFFFFF"/>
+              </w:rPr>
+              <w:t xml:space="preserve"> </w:t>
+            </w:r>
+            <w:r>
+              <w:rPr>
+                <w:rStyle w:val="pron"/>
+                <w:rFonts w:ascii="Arial" w:hAnsi="Arial" w:cs="Arial"/>
+                <w:sz w:val="25"/>
+                <w:szCs w:val="25"/>
+                <w:shd w:val="clear" w:color="auto" w:fill="FFFFFF"/>
+              </w:rPr>
+              <w:t>/</w:t>
+            </w:r>
+            <w:r>
+              <w:rPr>
+                <w:rStyle w:val="ipa"/>
+                <w:rFonts w:ascii="Arial" w:hAnsi="Arial" w:cs="Arial"/>
+                <w:sz w:val="25"/>
+                <w:szCs w:val="25"/>
+                <w:shd w:val="clear" w:color="auto" w:fill="FFFFFF"/>
+              </w:rPr>
+              <w:t>ˈdʒen.ju.ɪn</w:t>
+            </w:r>
+            <w:r>
+              <w:rPr>
+                <w:rStyle w:val="pron"/>
+                <w:rFonts w:ascii="Arial" w:hAnsi="Arial" w:cs="Arial"/>
+                <w:sz w:val="25"/>
+                <w:szCs w:val="25"/>
+                <w:shd w:val="clear" w:color="auto" w:fill="FFFFFF"/>
+              </w:rPr>
+              <w:t>/</w:t>
+            </w:r>
+            <w:r>
+              <w:rPr>
+                <w:rFonts w:ascii="Arial" w:hAnsi="Arial" w:cs="Arial"/>
+                <w:shd w:val="clear" w:color="auto" w:fill="FFFFFF"/>
+              </w:rPr>
+              <w:t>  (adj) - chân thật</w:t>
+            </w:r>
+          </w:p>
+          <w:p>
+            <w:pPr>
+              <w:pStyle w:val="Heading2"/>
+              <w:shd w:val="clear" w:color="auto" w:fill="FFFFFF"/>
+              <w:spacing w:before="0"/>
+              <w:rPr>
+                <w:rFonts w:ascii="Arial" w:hAnsi="Arial" w:cs="Arial"/>
+                <w:color w:val="0A7BE9"/>
+                <w:sz w:val="33"/>
+                <w:szCs w:val="33"/>
+              </w:rPr>
+            </w:pPr>
+            <w:r>
+              <w:t xml:space="preserve">Interest </w:t>
+            </w:r>
+            <w:r>
+              <w:rPr>
+                <w:rStyle w:val="TableGrid"/>
+                <w:rFonts w:ascii="Arial" w:hAnsi="Arial" w:cs="Arial"/>
+                <w:b/>
+                <w:bCs/>
+                <w:color w:val="999999"/>
+                <w:sz w:val="24"/>
+                <w:szCs w:val="24"/>
+                <w:bdr w:val="none" w:sz="0" w:space="0" w:color="auto" w:frame="1"/>
+              </w:rPr>
+              <w:t xml:space="preserve"> </w:t>
+            </w:r>
+            <w:r>
+              <w:rPr>
+                <w:rStyle w:val="color-black"/>
+                <w:rFonts w:ascii="Arial" w:hAnsi="Arial" w:cs="Arial"/>
+                <w:b/>
+                <w:bCs/>
+                <w:color w:val="999999"/>
+                <w:sz w:val="24"/>
+                <w:szCs w:val="24"/>
+                <w:bdr w:val="none" w:sz="0" w:space="0" w:color="auto" w:frame="1"/>
+              </w:rPr>
+              <w:t>/'intrəst/ (n/v)</w:t>
+            </w:r>
+            <w:r>
+              <w:rPr>
+                <w:rFonts w:ascii="Arial" w:hAnsi="Arial" w:cs="Arial"/>
+                <w:color w:val="0A7BE9"/>
+                <w:sz w:val="33"/>
+                <w:szCs w:val="33"/>
+              </w:rPr>
+              <w:t> - quan tâm</w:t>
+            </w:r>
+          </w:p>
+          <w:p>
+            <w:pPr>
+              <w:pStyle w:val="Heading2"/>
+              <w:shd w:val="clear" w:color="auto" w:fill="FFFFFF"/>
+              <w:spacing w:before="0"/>
+              <w:outlineLvl w:val="1"/>
+              <w:rPr>
+                <w:rFonts w:ascii="Arial" w:hAnsi="Arial" w:cs="Arial"/>
+                <w:color w:val="0A7BE9"/>
+                <w:sz w:val="33"/>
+                <w:szCs w:val="33"/>
+              </w:rPr>
+            </w:pPr>
+            <w:r>
+              <w:t>Join</w:t>
+            </w:r>
+            <w:r>
+              <w:rPr>
+                <w:rStyle w:val="TableGrid"/>
+                <w:rFonts w:ascii="Arial" w:hAnsi="Arial" w:cs="Arial"/>
+                <w:b/>
+                <w:bCs/>
+                <w:color w:val="999999"/>
+                <w:sz w:val="24"/>
+                <w:szCs w:val="24"/>
+                <w:bdr w:val="none" w:sz="0" w:space="0" w:color="auto" w:frame="1"/>
+              </w:rPr>
+              <w:t xml:space="preserve"> </w:t>
+            </w:r>
+            <w:r>
+              <w:rPr>
+                <w:rStyle w:val="color-black"/>
+                <w:rFonts w:ascii="Arial" w:hAnsi="Arial" w:cs="Arial"/>
+                <w:b/>
+                <w:bCs/>
+                <w:color w:val="999999"/>
+                <w:sz w:val="24"/>
+                <w:szCs w:val="24"/>
+                <w:bdr w:val="none" w:sz="0" w:space="0" w:color="auto" w:frame="1"/>
+              </w:rPr>
+              <w:t>/dʒɔin/</w:t>
+            </w:r>
+            <w:r>
+              <w:rPr>
+                <w:rFonts w:ascii="Arial" w:hAnsi="Arial" w:cs="Arial"/>
+                <w:color w:val="0A7BE9"/>
+                <w:sz w:val="33"/>
+                <w:szCs w:val="33"/>
+              </w:rPr>
+              <w:t> </w:t>
+            </w:r>
+          </w:p>
+          <w:p/>
+          <w:p/>
+          <w:p>
+            <w:pPr>
+              <w:pStyle w:val="Heading2"/>
+              <w:shd w:val="clear" w:color="auto" w:fill="FFFFFF"/>
+              <w:spacing w:before="0"/>
+              <w:rPr>
+                <w:rFonts w:ascii="Arial" w:hAnsi="Arial" w:cs="Arial"/>
+                <w:color w:val="0A7BE9"/>
+                <w:sz w:val="33"/>
+                <w:szCs w:val="33"/>
+              </w:rPr>
+            </w:pPr>
+            <w:r>
+              <w:t>Cherry</w:t>
+            </w:r>
+            <w:r>
+              <w:rPr>
+                <w:rStyle w:val="Default"/>
+                <w:rFonts w:ascii="Arial" w:hAnsi="Arial" w:cs="Arial"/>
+                <w:b/>
+                <w:bCs/>
+                <w:color w:val="999999"/>
+                <w:sz w:val="24"/>
+                <w:szCs w:val="24"/>
+                <w:bdr w:val="none" w:sz="0" w:space="0" w:color="auto" w:frame="1"/>
+              </w:rPr>
+              <w:t xml:space="preserve"> </w:t>
+            </w:r>
+            <w:r>
+              <w:rPr>
+                <w:rStyle w:val="color-black"/>
+                <w:rFonts w:ascii="Arial" w:hAnsi="Arial" w:cs="Arial"/>
+                <w:b/>
+                <w:bCs/>
+                <w:color w:val="999999"/>
+                <w:sz w:val="24"/>
+                <w:szCs w:val="24"/>
+                <w:bdr w:val="none" w:sz="0" w:space="0" w:color="auto" w:frame="1"/>
+              </w:rPr>
+              <w:t>/'t∫eri/</w:t>
+            </w:r>
+            <w:r>
+              <w:rPr>
+                <w:rStyle w:val="color-black"/>
+                <w:rFonts w:ascii="Arial" w:hAnsi="Arial" w:cs="Arial"/>
+                <w:b/>
+                <w:bCs/>
+                <w:color w:val="999999"/>
+                <w:sz w:val="24"/>
+                <w:szCs w:val="24"/>
+                <w:bdr w:val="none" w:sz="0" w:space="0" w:color="auto" w:frame="1"/>
+              </w:rPr>
+              <w:t xml:space="preserve"> - quả anh đào</w:t>
+            </w:r>
+          </w:p>
+          <w:p>
+            <w:pPr>
+              <w:pStyle w:val="Heading2"/>
+              <w:shd w:val="clear" w:color="auto" w:fill="FFFFFF"/>
+              <w:spacing w:before="0"/>
+              <w:rPr>
+                <w:rFonts w:ascii="Arial" w:hAnsi="Arial" w:cs="Arial"/>
+                <w:color w:val="0A7BE9"/>
+                <w:sz w:val="33"/>
+                <w:szCs w:val="33"/>
+              </w:rPr>
+            </w:pPr>
+            <w:r>
+              <w:t>Colleague</w:t>
+            </w:r>
+            <w:r>
+              <w:rPr>
+                <w:rStyle w:val="Default"/>
+                <w:rFonts w:ascii="Arial" w:hAnsi="Arial" w:cs="Arial"/>
+                <w:b/>
+                <w:bCs/>
+                <w:color w:val="999999"/>
+                <w:sz w:val="24"/>
+                <w:szCs w:val="24"/>
+                <w:bdr w:val="none" w:sz="0" w:space="0" w:color="auto" w:frame="1"/>
+              </w:rPr>
+              <w:t xml:space="preserve"> </w:t>
+            </w:r>
+            <w:r>
+              <w:rPr>
+                <w:rStyle w:val="color-black"/>
+                <w:rFonts w:ascii="Arial" w:hAnsi="Arial" w:cs="Arial"/>
+                <w:b/>
+                <w:bCs/>
+                <w:color w:val="999999"/>
+                <w:sz w:val="24"/>
+                <w:szCs w:val="24"/>
+                <w:bdr w:val="none" w:sz="0" w:space="0" w:color="auto" w:frame="1"/>
+              </w:rPr>
+              <w:t>/'kɒli:g/</w:t>
+            </w:r>
+            <w:r>
+              <w:rPr>
+                <w:rStyle w:val="color-black"/>
+                <w:rFonts w:ascii="Arial" w:hAnsi="Arial" w:cs="Arial"/>
+                <w:b/>
+                <w:bCs/>
+                <w:color w:val="999999"/>
+                <w:sz w:val="24"/>
+                <w:szCs w:val="24"/>
+                <w:bdr w:val="none" w:sz="0" w:space="0" w:color="auto" w:frame="1"/>
+              </w:rPr>
+              <w:t xml:space="preserve"> - bạn đồng nghiệp</w:t>
+            </w:r>
+          </w:p>
+          <w:p>
+            <w:pPr>
+              <w:pStyle w:val="Heading2"/>
+              <w:shd w:val="clear" w:color="auto" w:fill="FFFFFF"/>
+              <w:spacing w:before="0"/>
+              <w:rPr>
+                <w:rFonts w:ascii="Arial" w:hAnsi="Arial" w:cs="Arial"/>
+                <w:color w:val="0A7BE9"/>
+                <w:sz w:val="33"/>
+                <w:szCs w:val="33"/>
+              </w:rPr>
+            </w:pPr>
+            <w:r>
+              <w:t xml:space="preserve">Favorite </w:t>
+            </w:r>
+            <w:r>
+              <w:rPr>
+                <w:rFonts w:ascii="Arial" w:hAnsi="Arial" w:cs="Arial"/>
+                <w:color w:val="0A7BE9"/>
+                <w:sz w:val="33"/>
+                <w:szCs w:val="33"/>
+              </w:rPr>
+              <w:t> </w:t>
+            </w:r>
+            <w:r>
+              <w:rPr>
+                <w:rStyle w:val="color-black"/>
+                <w:rFonts w:ascii="Arial" w:hAnsi="Arial" w:cs="Arial"/>
+                <w:b/>
+                <w:bCs/>
+                <w:color w:val="999999"/>
+                <w:sz w:val="24"/>
+                <w:szCs w:val="24"/>
+                <w:bdr w:val="none" w:sz="0" w:space="0" w:color="auto" w:frame="1"/>
+              </w:rPr>
+              <w:t>/'feivərit/</w:t>
+            </w:r>
+            <w:r>
+              <w:rPr>
+                <w:rFonts w:ascii="Arial" w:hAnsi="Arial" w:cs="Arial"/>
+                <w:color w:val="0A7BE9"/>
+                <w:sz w:val="33"/>
+                <w:szCs w:val="33"/>
+              </w:rPr>
+              <w:t> </w:t>
+            </w:r>
+            <w:r>
+              <w:rPr>
+                <w:rFonts w:ascii="Arial" w:hAnsi="Arial" w:cs="Arial"/>
+                <w:color w:val="0A7BE9"/>
+                <w:sz w:val="33"/>
+                <w:szCs w:val="33"/>
+              </w:rPr>
+              <w:t>- được ưa thích</w:t>
+            </w:r>
+          </w:p>
+          <w:p>
+            <w:pPr>
+              <w:pStyle w:val="Heading2"/>
+              <w:shd w:val="clear" w:color="auto" w:fill="FFFFFF"/>
+              <w:spacing w:before="0"/>
+              <w:rPr>
+                <w:rFonts w:ascii="Arial" w:hAnsi="Arial" w:cs="Arial"/>
+                <w:color w:val="0A7BE9"/>
+                <w:sz w:val="33"/>
+                <w:szCs w:val="33"/>
+              </w:rPr>
+            </w:pPr>
+            <w:r>
+              <w:t xml:space="preserve">Feel </w:t>
+            </w:r>
+            <w:r>
+              <w:rPr>
+                <w:rStyle w:val="color-black"/>
+                <w:rFonts w:ascii="Arial" w:hAnsi="Arial" w:cs="Arial"/>
+                <w:b/>
+                <w:bCs/>
+                <w:color w:val="999999"/>
+                <w:sz w:val="24"/>
+                <w:szCs w:val="24"/>
+                <w:bdr w:val="none" w:sz="0" w:space="0" w:color="auto" w:frame="1"/>
+              </w:rPr>
+              <w:t>/fi:l/</w:t>
+            </w:r>
+            <w:r>
+              <w:rPr>
+                <w:rFonts w:ascii="Arial" w:hAnsi="Arial" w:cs="Arial"/>
+                <w:color w:val="0A7BE9"/>
+                <w:sz w:val="33"/>
+                <w:szCs w:val="33"/>
+              </w:rPr>
+              <w:t> </w:t>
+            </w:r>
+            <w:r>
+              <w:rPr>
+                <w:rFonts w:ascii="Arial" w:hAnsi="Arial" w:cs="Arial"/>
+                <w:color w:val="0A7BE9"/>
+                <w:sz w:val="33"/>
+                <w:szCs w:val="33"/>
+              </w:rPr>
+              <w:t xml:space="preserve"> - cảm thấy</w:t>
+            </w:r>
+          </w:p>
+          <w:p>
+            <w:pPr>
+              <w:pStyle w:val="Heading2"/>
+              <w:shd w:val="clear" w:color="auto" w:fill="FFFFFF"/>
+              <w:spacing w:before="0"/>
+              <w:rPr>
+                <w:rFonts w:ascii="Arial" w:hAnsi="Arial" w:cs="Arial"/>
+                <w:color w:val="0A7BE9"/>
+                <w:sz w:val="33"/>
+                <w:szCs w:val="33"/>
+              </w:rPr>
+            </w:pPr>
+            <w:r>
+              <w:t>Tomorrow</w:t>
+            </w:r>
+            <w:r>
+              <w:rPr>
+                <w:rFonts w:ascii="Arial" w:hAnsi="Arial" w:cs="Arial"/>
+                <w:color w:val="0A7BE9"/>
+                <w:sz w:val="33"/>
+                <w:szCs w:val="33"/>
+              </w:rPr>
+              <w:t xml:space="preserve"> </w:t>
+            </w:r>
+            <w:r>
+              <w:rPr>
+                <w:rFonts w:ascii="Arial" w:hAnsi="Arial" w:cs="Arial"/>
+                <w:color w:val="0A7BE9"/>
+                <w:sz w:val="33"/>
+                <w:szCs w:val="33"/>
+              </w:rPr>
+              <w:t> </w:t>
+            </w:r>
+            <w:r>
+              <w:rPr>
+                <w:rStyle w:val="color-black"/>
+                <w:rFonts w:ascii="Arial" w:hAnsi="Arial" w:cs="Arial"/>
+                <w:b/>
+                <w:bCs/>
+                <w:color w:val="999999"/>
+                <w:sz w:val="24"/>
+                <w:szCs w:val="24"/>
+                <w:bdr w:val="none" w:sz="0" w:space="0" w:color="auto" w:frame="1"/>
+              </w:rPr>
+              <w:t>/tə'mɒrəʊ/</w:t>
+            </w:r>
+            <w:r>
+              <w:rPr>
+                <w:rStyle w:val="color-black"/>
+                <w:rFonts w:ascii="Arial" w:hAnsi="Arial" w:cs="Arial"/>
+                <w:b/>
+                <w:bCs/>
+                <w:color w:val="999999"/>
+                <w:sz w:val="24"/>
+                <w:szCs w:val="24"/>
+                <w:bdr w:val="none" w:sz="0" w:space="0" w:color="auto" w:frame="1"/>
+              </w:rPr>
+              <w:t xml:space="preserve"> - ngày mai</w:t>
+            </w:r>
+          </w:p>
+          <w:p>
+            <w:pPr>
+              <w:pStyle w:val="Heading2"/>
+              <w:shd w:val="clear" w:color="auto" w:fill="FFFFFF"/>
+              <w:spacing w:before="0"/>
+              <w:rPr>
+                <w:rFonts w:ascii="Arial" w:hAnsi="Arial" w:cs="Arial"/>
+                <w:color w:val="0A7BE9"/>
+                <w:sz w:val="33"/>
+                <w:szCs w:val="33"/>
+              </w:rPr>
+            </w:pPr>
+            <w:r>
+              <w:t xml:space="preserve">Film </w:t>
+            </w:r>
+            <w:r>
+              <w:rPr>
+                <w:rStyle w:val="color-black"/>
+                <w:rFonts w:ascii="Arial" w:hAnsi="Arial" w:cs="Arial"/>
+                <w:b/>
+                <w:bCs/>
+                <w:color w:val="999999"/>
+                <w:sz w:val="24"/>
+                <w:szCs w:val="24"/>
+                <w:bdr w:val="none" w:sz="0" w:space="0" w:color="auto" w:frame="1"/>
+              </w:rPr>
+              <w:t>/film/</w:t>
+            </w:r>
+            <w:r>
+              <w:rPr>
+                <w:rFonts w:ascii="Arial" w:hAnsi="Arial" w:cs="Arial"/>
+                <w:color w:val="0A7BE9"/>
+                <w:sz w:val="33"/>
+                <w:szCs w:val="33"/>
+              </w:rPr>
+              <w:t> </w:t>
+            </w:r>
+            <w:r>
+              <w:rPr>
+                <w:rFonts w:ascii="Arial" w:hAnsi="Arial" w:cs="Arial"/>
+                <w:color w:val="0A7BE9"/>
+                <w:sz w:val="33"/>
+                <w:szCs w:val="33"/>
+              </w:rPr>
+              <w:t>- phim ( phim ảnh)</w:t>
+            </w:r>
+          </w:p>
+          <w:p>
+            <w:pPr>
+              <w:pStyle w:val="Heading2"/>
+              <w:shd w:val="clear" w:color="auto" w:fill="FFFFFF"/>
+              <w:spacing w:before="0"/>
+              <w:rPr>
+                <w:rFonts w:ascii="Arial" w:hAnsi="Arial" w:cs="Arial"/>
+                <w:color w:val="0A7BE9"/>
+                <w:sz w:val="33"/>
+                <w:szCs w:val="33"/>
+              </w:rPr>
+            </w:pPr>
+            <w:r>
+              <w:t xml:space="preserve">Great </w:t>
+            </w:r>
+            <w:r>
+              <w:rPr>
+                <w:rStyle w:val="color-black"/>
+                <w:rFonts w:ascii="Arial" w:hAnsi="Arial" w:cs="Arial"/>
+                <w:b/>
+                <w:bCs/>
+                <w:color w:val="999999"/>
+                <w:sz w:val="24"/>
+                <w:szCs w:val="24"/>
+                <w:bdr w:val="none" w:sz="0" w:space="0" w:color="auto" w:frame="1"/>
+              </w:rPr>
+              <w:t>/greit/</w:t>
+            </w:r>
+            <w:r>
+              <w:rPr>
+                <w:rStyle w:val="color-black"/>
+                <w:rFonts w:ascii="Arial" w:hAnsi="Arial" w:cs="Arial"/>
+                <w:b/>
+                <w:bCs/>
+                <w:color w:val="999999"/>
+                <w:sz w:val="24"/>
+                <w:szCs w:val="24"/>
+                <w:bdr w:val="none" w:sz="0" w:space="0" w:color="auto" w:frame="1"/>
+              </w:rPr>
+              <w:t>- tuyệt vời, to lớn</w:t>
+            </w:r>
+          </w:p>
+          <w:p>
+            <w:pPr>
+              <w:pStyle w:val="Heading2"/>
+              <w:shd w:val="clear" w:color="auto" w:fill="FFFFFF"/>
+              <w:spacing w:before="0"/>
+              <w:rPr>
+                <w:rFonts w:ascii="Arial" w:hAnsi="Arial" w:cs="Arial"/>
+                <w:color w:val="0A7BE9"/>
+                <w:sz w:val="33"/>
+                <w:szCs w:val="33"/>
+              </w:rPr>
+            </w:pPr>
+            <w:r>
+              <w:t xml:space="preserve">Difficult </w:t>
+            </w:r>
+            <w:r>
+              <w:rPr>
+                <w:rStyle w:val="color-black"/>
+                <w:rFonts w:ascii="Arial" w:hAnsi="Arial" w:cs="Arial"/>
+                <w:b/>
+                <w:bCs/>
+                <w:color w:val="999999"/>
+                <w:sz w:val="24"/>
+                <w:szCs w:val="24"/>
+                <w:bdr w:val="none" w:sz="0" w:space="0" w:color="auto" w:frame="1"/>
+              </w:rPr>
+              <w:t>/'difikəlt/</w:t>
+            </w:r>
+            <w:r>
+              <w:rPr>
+                <w:rFonts w:ascii="Arial" w:hAnsi="Arial" w:cs="Arial"/>
+                <w:color w:val="0A7BE9"/>
+                <w:sz w:val="33"/>
+                <w:szCs w:val="33"/>
+              </w:rPr>
+              <w:t> </w:t>
+            </w:r>
+            <w:r>
+              <w:rPr>
+                <w:rFonts w:ascii="Arial" w:hAnsi="Arial" w:cs="Arial"/>
+                <w:color w:val="0A7BE9"/>
+                <w:sz w:val="33"/>
+                <w:szCs w:val="33"/>
+              </w:rPr>
+              <w:t>- khó khăn</w:t>
+            </w:r>
+          </w:p>
+          <w:p>
+            <w:pPr>
+              <w:rPr>
+                <w:rFonts w:ascii="Arial" w:eastAsia="Calibri" w:hAnsi="Arial" w:cs="Arial"/>
+                <w:i/>
                 <w:sz w:val="18"/>
               </w:rPr>
             </w:pPr>
@@ -3949,6 +5541,50 @@
           <w:p>
             <w:pPr>
               <w:rPr>
+                <w:rFonts w:ascii="Times New Roman" w:hAnsi="Times New Roman" w:cs="Times New Roman"/>
+                <w:color w:val="FF0000"/>
+                <w:sz w:val="24"/>
+              </w:rPr>
+            </w:pPr>
+            <w:r>
+              <w:rPr>
+                <w:rFonts w:ascii="Times New Roman" w:hAnsi="Times New Roman" w:cs="Times New Roman"/>
+                <w:color w:val="FF0000"/>
+                <w:sz w:val="24"/>
+              </w:rPr>
+              <w:t>Bây giờ giảng viên sẽ tiến hành chữa lỗi phát âm cho anh chị.</w:t>
+            </w:r>
+          </w:p>
+          <w:p>
+            <w:pPr>
+              <w:rPr>
+                <w:rFonts w:ascii="Times New Roman" w:hAnsi="Times New Roman" w:cs="Times New Roman"/>
+                <w:color w:val="FF0000"/>
+                <w:sz w:val="24"/>
+              </w:rPr>
+            </w:pPr>
+            <w:r>
+              <w:rPr>
+                <w:rFonts w:ascii="Times New Roman" w:hAnsi="Times New Roman" w:cs="Times New Roman"/>
+                <w:color w:val="FF0000"/>
+                <w:sz w:val="24"/>
+              </w:rPr>
+              <w:t>Bây giờ anh chị hãy thực hành đọc lại các từ vừa rồi và chú ý những lỗi sai mà giảng viên vừa nhắc nhé.</w:t>
+            </w:r>
+          </w:p>
+          <w:p>
+            <w:pPr>
+              <w:rPr>
+                <w:rFonts w:ascii="Arial" w:eastAsia="Calibri" w:hAnsi="Arial" w:cs="Arial"/>
+                <w:i/>
+                <w:color w:val="000000" w:themeColor="text1"/>
+                <w:sz w:val="18"/>
+              </w:rPr>
+            </w:pPr>
+          </w:p>
+          <w:p>
+            <w:pPr>
+              <w:rPr>
                 <w:rFonts w:ascii="Arial" w:eastAsia="Calibri" w:hAnsi="Arial" w:cs="Arial"/>
                 <w:i/>
                 <w:color w:val="000000" w:themeColor="text1"/>
@@ -4173,6 +5809,7 @@
                 <w:sz w:val="18"/>
                 <w:szCs w:val="18"/>
               </w:rPr>
+              <w:lastRenderedPageBreak/>
               <w:t>- You can co</w:t>
             </w:r>
             <w:r>
@@ -4255,6 +5892,7 @@
                 <w:color w:val="000000" w:themeColor="text1"/>
                 <w:sz w:val="18"/>
               </w:rPr>
+              <w:lastRenderedPageBreak/>
               <w:t>Now you guys will pract</w:t>
             </w:r>
             <w:r>
@@ -4320,6 +5958,278 @@
                 <w:sz w:val="18"/>
               </w:rPr>
               <w:t xml:space="preserve"> we have learnt.</w:t>
+            </w:r>
+          </w:p>
+          <w:p>
+            <w:pPr>
+              <w:rPr>
+                <w:rFonts w:ascii="Times New Roman" w:hAnsi="Times New Roman" w:cs="Times New Roman"/>
+                <w:color w:val="FF0000"/>
+                <w:sz w:val="24"/>
+              </w:rPr>
+            </w:pPr>
+            <w:r>
+              <w:rPr>
+                <w:rFonts w:ascii="Times New Roman" w:hAnsi="Times New Roman" w:cs="Times New Roman"/>
+                <w:color w:val="FF0000"/>
+                <w:sz w:val="24"/>
+              </w:rPr>
+              <w:t xml:space="preserve">Ở phần tiếp theo này, anh chị sẽ vào vai và thực hành với </w:t>
+            </w:r>
+            <w:r>
+              <w:rPr>
+                <w:rFonts w:ascii="Times New Roman" w:hAnsi="Times New Roman" w:cs="Times New Roman"/>
+                <w:color w:val="FF0000"/>
+                <w:sz w:val="24"/>
+              </w:rPr>
+              <w:lastRenderedPageBreak/>
+              <w:t>giảng viên:</w:t>
+            </w:r>
+            <w:r>
+              <w:rPr>
+                <w:rFonts w:ascii="Times New Roman" w:hAnsi="Times New Roman" w:cs="Times New Roman"/>
+                <w:color w:val="FF0000"/>
+                <w:sz w:val="24"/>
+              </w:rPr>
+              <w:t xml:space="preserve"> </w:t>
+            </w:r>
+          </w:p>
+          <w:p>
+            <w:pPr>
+              <w:rPr>
+                <w:rFonts w:ascii="Times New Roman" w:hAnsi="Times New Roman" w:cs="Times New Roman"/>
+                <w:color w:val="FF0000"/>
+                <w:sz w:val="24"/>
+              </w:rPr>
+            </w:pPr>
+            <w:r>
+              <w:rPr>
+                <w:rFonts w:ascii="Times New Roman" w:hAnsi="Times New Roman" w:cs="Times New Roman"/>
+                <w:color w:val="FF0000"/>
+                <w:sz w:val="24"/>
+              </w:rPr>
+              <w:t>Hãy nói với giảng viên làm thế nào để có thể có một quan hệ tốt với những đồng nghiệp của mình.</w:t>
+            </w:r>
+          </w:p>
+          <w:p>
+            <w:pPr>
+              <w:rPr>
+                <w:rFonts w:ascii="Times New Roman" w:hAnsi="Times New Roman" w:cs="Times New Roman"/>
+                <w:color w:val="FF0000"/>
+                <w:sz w:val="24"/>
+              </w:rPr>
+            </w:pPr>
+          </w:p>
+          <w:p>
+            <w:pPr>
+              <w:rPr>
+                <w:rFonts w:ascii="Times New Roman" w:hAnsi="Times New Roman" w:cs="Times New Roman"/>
+                <w:color w:val="FF0000"/>
+                <w:sz w:val="24"/>
+              </w:rPr>
+            </w:pPr>
+            <w:r>
+              <w:rPr>
+                <w:rFonts w:ascii="Times New Roman" w:hAnsi="Times New Roman" w:cs="Times New Roman"/>
+                <w:color w:val="FF0000"/>
+                <w:sz w:val="24"/>
+              </w:rPr>
+              <w:t xml:space="preserve">Hình 1 – </w:t>
+            </w:r>
+          </w:p>
+          <w:p>
+            <w:pPr>
+              <w:rPr>
+                <w:rFonts w:ascii="Times New Roman" w:hAnsi="Times New Roman" w:cs="Times New Roman"/>
+                <w:color w:val="FF0000"/>
+                <w:sz w:val="24"/>
+              </w:rPr>
+            </w:pPr>
+            <w:r>
+              <w:rPr>
+                <w:rFonts w:ascii="Times New Roman" w:hAnsi="Times New Roman" w:cs="Times New Roman"/>
+                <w:color w:val="FF0000"/>
+                <w:sz w:val="24"/>
+              </w:rPr>
+              <w:t>Always be positive and be a good listener – Luôn là người tích cực và là người biết lắng nghe</w:t>
+            </w:r>
+          </w:p>
+          <w:p>
+            <w:pPr>
+              <w:rPr>
+                <w:rFonts w:ascii="Times New Roman" w:hAnsi="Times New Roman" w:cs="Times New Roman"/>
+                <w:color w:val="FF0000"/>
+                <w:sz w:val="24"/>
+              </w:rPr>
+            </w:pPr>
+          </w:p>
+          <w:p>
+            <w:pPr>
+              <w:rPr>
+                <w:rFonts w:ascii="Times New Roman" w:hAnsi="Times New Roman" w:cs="Times New Roman"/>
+                <w:color w:val="FF0000"/>
+                <w:sz w:val="24"/>
+              </w:rPr>
+            </w:pPr>
+            <w:r>
+              <w:rPr>
+                <w:rFonts w:ascii="Times New Roman" w:hAnsi="Times New Roman" w:cs="Times New Roman"/>
+                <w:color w:val="FF0000"/>
+                <w:sz w:val="24"/>
+              </w:rPr>
+              <w:t xml:space="preserve">Hình 2- </w:t>
+            </w:r>
+          </w:p>
+          <w:p>
+            <w:pPr>
+              <w:rPr>
+                <w:rFonts w:ascii="Times New Roman" w:hAnsi="Times New Roman" w:cs="Times New Roman"/>
+                <w:color w:val="FF0000"/>
+                <w:sz w:val="24"/>
+              </w:rPr>
+            </w:pPr>
+            <w:r>
+              <w:rPr>
+                <w:rFonts w:ascii="Times New Roman" w:hAnsi="Times New Roman" w:cs="Times New Roman"/>
+                <w:color w:val="FF0000"/>
+                <w:sz w:val="24"/>
+              </w:rPr>
+              <w:t>Avoid gossip, change the subject or get back to work – Tránh tránh nói xấu người khác, thay đổi chủ đề hoặc quay lại làm việc</w:t>
+            </w:r>
+          </w:p>
+          <w:p>
+            <w:pPr>
+              <w:rPr>
+                <w:rFonts w:ascii="Times New Roman" w:hAnsi="Times New Roman" w:cs="Times New Roman"/>
+                <w:color w:val="FF0000"/>
+                <w:sz w:val="24"/>
+              </w:rPr>
+            </w:pPr>
+          </w:p>
+          <w:p>
+            <w:pPr>
+              <w:rPr>
+                <w:rFonts w:ascii="Times New Roman" w:hAnsi="Times New Roman" w:cs="Times New Roman"/>
+                <w:color w:val="FF0000"/>
+                <w:sz w:val="24"/>
+              </w:rPr>
+            </w:pPr>
+            <w:r>
+              <w:rPr>
+                <w:rFonts w:ascii="Times New Roman" w:hAnsi="Times New Roman" w:cs="Times New Roman"/>
+                <w:color w:val="FF0000"/>
+                <w:sz w:val="24"/>
+              </w:rPr>
+              <w:t xml:space="preserve">Hình 3- </w:t>
+            </w:r>
+          </w:p>
+          <w:p>
+            <w:pPr>
+              <w:rPr>
+                <w:rFonts w:ascii="Times New Roman" w:hAnsi="Times New Roman" w:cs="Times New Roman"/>
+                <w:color w:val="FF0000"/>
+                <w:sz w:val="24"/>
+              </w:rPr>
+            </w:pPr>
+            <w:r>
+              <w:rPr>
+                <w:rFonts w:ascii="Times New Roman" w:hAnsi="Times New Roman" w:cs="Times New Roman"/>
+                <w:color w:val="FF0000"/>
+                <w:sz w:val="24"/>
+              </w:rPr>
+              <w:t>Learn how to deal with difficult colleagues – Học cách đối mặt với những đồng nghiệp khó tính</w:t>
+            </w:r>
+          </w:p>
+          <w:p>
+            <w:pPr>
+              <w:rPr>
+                <w:rFonts w:ascii="Times New Roman" w:hAnsi="Times New Roman" w:cs="Times New Roman"/>
+                <w:color w:val="FF0000"/>
+                <w:sz w:val="24"/>
+              </w:rPr>
+            </w:pPr>
+          </w:p>
+          <w:p>
+            <w:pPr>
+              <w:rPr>
+                <w:rFonts w:ascii="Times New Roman" w:hAnsi="Times New Roman" w:cs="Times New Roman"/>
+                <w:color w:val="FF0000"/>
+                <w:sz w:val="24"/>
+              </w:rPr>
+            </w:pPr>
+            <w:r>
+              <w:rPr>
+                <w:rFonts w:ascii="Times New Roman" w:hAnsi="Times New Roman" w:cs="Times New Roman"/>
+                <w:color w:val="FF0000"/>
+                <w:sz w:val="24"/>
+              </w:rPr>
+              <w:t xml:space="preserve">Gợi ý: </w:t>
+            </w:r>
+          </w:p>
+          <w:p>
+            <w:pPr>
+              <w:pStyle w:val="ListParagraph"/>
+              <w:numPr>
+                <w:ilvl w:val="0"/>
+                <w:numId w:val="31"/>
+              </w:numPr>
+              <w:rPr>
+                <w:rFonts w:cs="Times New Roman"/>
+                <w:color w:val="FF0000"/>
+                <w:sz w:val="24"/>
+              </w:rPr>
+            </w:pPr>
+            <w:r>
+              <w:rPr>
+                <w:rFonts w:cs="Times New Roman"/>
+                <w:color w:val="FF0000"/>
+                <w:sz w:val="24"/>
+              </w:rPr>
+              <w:t>I hope I can get along with co-workers soon  - Tôi hy vọng tôi có thể sớm có mối quan hệ tốt với những đồng nghiệp.</w:t>
+            </w:r>
+          </w:p>
+          <w:p>
+            <w:pPr>
+              <w:pStyle w:val="ListParagraph"/>
+              <w:numPr>
+                <w:ilvl w:val="0"/>
+                <w:numId w:val="31"/>
+              </w:numPr>
+              <w:rPr>
+                <w:rFonts w:cs="Times New Roman"/>
+                <w:color w:val="FF0000"/>
+                <w:sz w:val="24"/>
+              </w:rPr>
+            </w:pPr>
+            <w:r>
+              <w:rPr>
+                <w:rFonts w:cs="Times New Roman"/>
+                <w:color w:val="FF0000"/>
+                <w:sz w:val="24"/>
+              </w:rPr>
+              <w:t>… is also a good way to make friends with them – cũng là cách tốt để làm bạn với họ.</w:t>
+            </w:r>
+          </w:p>
+          <w:p>
+            <w:pPr>
+              <w:pStyle w:val="ListParagraph"/>
+              <w:numPr>
+                <w:ilvl w:val="0"/>
+                <w:numId w:val="31"/>
+              </w:numPr>
+              <w:rPr>
+                <w:rFonts w:cs="Times New Roman"/>
+                <w:color w:val="FF0000"/>
+                <w:sz w:val="24"/>
+              </w:rPr>
+            </w:pPr>
+            <w:r>
+              <w:rPr>
+                <w:rFonts w:cs="Times New Roman"/>
+                <w:color w:val="FF0000"/>
+                <w:sz w:val="24"/>
+              </w:rPr>
+              <w:t>It’s a great way to get to know your colleagues – Đó cũng là cách hay để biết về đồng nghiệp của bạn.</w:t>
             </w:r>
           </w:p>
           <w:p>
@@ -4356,6 +6266,7 @@
                 <w:color w:val="B78543"/>
                 <w:sz w:val="18"/>
               </w:rPr>
+              <w:lastRenderedPageBreak/>
               <w:t>4</w:t>
             </w:r>
             <w:r>
@@ -4871,7 +6782,7 @@
                 <w:shd w:val="clear" w:color="auto" w:fill="FFFFFF"/>
               </w:rPr>
             </w:pPr>
-            <w:hyperlink r:id="rId9" w:history="1">
+            <w:hyperlink r:id="rId8" w:history="1">
               <w:r>
                 <w:rPr>
                   <w:rStyle w:val="Hyperlink"/>
@@ -4897,22 +6808,13 @@
             <w:pPr>
               <w:jc w:val="left"/>
               <w:rPr>
-                <w:rFonts w:ascii="Arial" w:eastAsia="Calibri" w:hAnsi="Arial" w:cs="Arial"/>
-                <w:i/>
-                <w:sz w:val="18"/>
-              </w:rPr>
-            </w:pPr>
-            <w:bookmarkStart w:id="0" w:name="_GoBack"/>
-            <w:r>
-              <w:rPr>
                 <w:rFonts w:ascii="Arial" w:eastAsia="Times New Roman" w:hAnsi="Arial" w:cs="Arial"/>
                 <w:color w:val="000000"/>
                 <w:sz w:val="20"/>
                 <w:szCs w:val="20"/>
                 <w:shd w:val="clear" w:color="auto" w:fill="FFFFFF"/>
               </w:rPr>
-              <w:t xml:space="preserve">Link Thailand: </w:t>
-            </w:r>
+            </w:pPr>
             <w:r>
               <w:rPr>
                 <w:rFonts w:ascii="Arial" w:eastAsia="Times New Roman" w:hAnsi="Arial" w:cs="Arial"/>
@@ -4921,10 +6823,129 @@
                 <w:szCs w:val="20"/>
                 <w:shd w:val="clear" w:color="auto" w:fill="FFFFFF"/>
               </w:rPr>
-              <w:t>http://homework.topicanative.edu.vn/local/lemanager/index.php</w:t>
-            </w:r>
-          </w:p>
-          <w:bookmarkEnd w:id="0"/>
+              <w:t xml:space="preserve">Link Thailand: </w:t>
+            </w:r>
+            <w:hyperlink r:id="rId9" w:history="1">
+              <w:r>
+                <w:rPr>
+                  <w:rStyle w:val="Hyperlink"/>
+                  <w:rFonts w:ascii="Arial" w:eastAsia="Times New Roman" w:hAnsi="Arial" w:cs="Arial"/>
+                  <w:sz w:val="20"/>
+                  <w:szCs w:val="20"/>
+                  <w:shd w:val="clear" w:color="auto" w:fill="FFFFFF"/>
+                </w:rPr>
+                <w:t>http://homework.topicanative.edu.vn/local/lemanager/index.php</w:t>
+              </w:r>
+            </w:hyperlink>
+          </w:p>
+          <w:p>
+            <w:pPr>
+              <w:jc w:val="left"/>
+              <w:rPr>
+                <w:rFonts w:ascii="Arial" w:eastAsia="Times New Roman" w:hAnsi="Arial" w:cs="Arial"/>
+                <w:color w:val="000000"/>
+                <w:sz w:val="20"/>
+                <w:szCs w:val="20"/>
+                <w:shd w:val="clear" w:color="auto" w:fill="FFFFFF"/>
+              </w:rPr>
+            </w:pPr>
+          </w:p>
+          <w:p>
+            <w:pPr>
+              <w:rPr>
+                <w:rFonts w:ascii="Times New Roman" w:hAnsi="Times New Roman" w:cs="Times New Roman"/>
+                <w:color w:val="FF0000"/>
+                <w:sz w:val="24"/>
+              </w:rPr>
+            </w:pPr>
+            <w:r>
+              <w:rPr>
+                <w:rFonts w:ascii="Times New Roman" w:hAnsi="Times New Roman" w:cs="Times New Roman"/>
+                <w:color w:val="FF0000"/>
+                <w:sz w:val="24"/>
+              </w:rPr>
+              <w:t>Bây giờ giảng viên sẽ nhận xét cho anh chị một số lỗi về ngữ pháp/từ vựng và ngữ âm</w:t>
+            </w:r>
+          </w:p>
+          <w:p>
+            <w:pPr>
+              <w:rPr>
+                <w:rFonts w:ascii="Times New Roman" w:hAnsi="Times New Roman" w:cs="Times New Roman"/>
+                <w:color w:val="FF0000"/>
+                <w:sz w:val="24"/>
+              </w:rPr>
+            </w:pPr>
+          </w:p>
+          <w:p>
+            <w:pPr>
+              <w:rPr>
+                <w:rFonts w:ascii="Times New Roman" w:hAnsi="Times New Roman" w:cs="Times New Roman"/>
+                <w:b/>
+                <w:sz w:val="24"/>
+              </w:rPr>
+            </w:pPr>
+            <w:r>
+              <w:rPr>
+                <w:rFonts w:ascii="Times New Roman" w:hAnsi="Times New Roman" w:cs="Times New Roman"/>
+                <w:b/>
+                <w:color w:val="FF0000"/>
+                <w:sz w:val="24"/>
+              </w:rPr>
+              <w:t>NGAY SAU KHI BUỔI HỌC KẾT THÚC, ANH/CHỊ HÃY DÀNH 30 PHÚT TRẢI NGHIỆM PHẦN " ĐẶC BIỆT NHẤT" CỦA PHƯƠNG PHÁP HỌC MỚI TRÊN TRANG WEB http://homework.topicanative.edu.vn NHÉ</w:t>
+            </w:r>
+            <w:r>
+              <w:rPr>
+                <w:rFonts w:ascii="Times New Roman" w:hAnsi="Times New Roman" w:cs="Times New Roman"/>
+                <w:b/>
+                <w:sz w:val="24"/>
+              </w:rPr>
+              <w:t>.</w:t>
+            </w:r>
+          </w:p>
+          <w:p>
+            <w:pPr>
+              <w:rPr>
+                <w:rFonts w:ascii="Times New Roman" w:hAnsi="Times New Roman" w:cs="Times New Roman"/>
+                <w:color w:val="FF0000"/>
+                <w:sz w:val="24"/>
+              </w:rPr>
+            </w:pPr>
+          </w:p>
+          <w:p>
+            <w:pPr>
+              <w:rPr>
+                <w:rFonts w:ascii="Arial" w:eastAsia="Calibri" w:hAnsi="Arial" w:cs="Arial"/>
+                <w:i/>
+                <w:sz w:val="18"/>
+              </w:rPr>
+            </w:pPr>
+            <w:r>
+              <w:rPr>
+                <w:rFonts w:ascii="Times New Roman" w:hAnsi="Times New Roman" w:cs="Times New Roman"/>
+                <w:color w:val="FF0000"/>
+                <w:sz w:val="24"/>
+              </w:rPr>
+              <w:t>Cám ơn anh chị về buổi học ngày hôm nay. Xin chào tạm biệt.</w:t>
+            </w:r>
+          </w:p>
+          <w:p>
+            <w:pPr>
+              <w:pStyle w:val="NormalWeb"/>
+              <w:spacing w:before="0" w:beforeAutospacing="0" w:after="0" w:afterAutospacing="0"/>
+            </w:pPr>
+          </w:p>
+          <w:p>
+            <w:pPr>
+              <w:jc w:val="left"/>
+              <w:rPr>
+                <w:rFonts w:ascii="Arial" w:eastAsia="Calibri" w:hAnsi="Arial" w:cs="Arial"/>
+                <w:i/>
+                <w:sz w:val="18"/>
+              </w:rPr>
+            </w:pPr>
+            <w:bookmarkStart w:id="0" w:name="_GoBack"/>
+            <w:bookmarkEnd w:id="0"/>
+          </w:p>
           <w:p>
             <w:pPr>
               <w:rPr>
@@ -4959,6 +6980,7 @@
                 <w:color w:val="B78543"/>
                 <w:sz w:val="18"/>
               </w:rPr>
+              <w:lastRenderedPageBreak/>
               <w:t>3</w:t>
             </w:r>
             <w:r>
@@ -5095,7 +7117,7 @@
 </file>
 
 <file path=word/endnotes.xml><?xml version="1.0" encoding="utf-8"?>
-<w:endnotes xmlns:wpc="http://schemas.microsoft.com/office/word/2010/wordprocessingCanvas" xmlns:mc="http://schemas.openxmlformats.org/markup-compatibility/2006" xmlns:o="urn:schemas-microsoft-com:office:office" xmlns:r="http://schemas.openxmlformats.org/officeDocument/2006/relationships" xmlns:m="http://schemas.openxmlformats.org/officeDocument/2006/math" xmlns:v="urn:schemas-microsoft-com:vml" xmlns:wp14="http://schemas.microsoft.com/office/word/2010/wordprocessingDrawing" xmlns:wp="http://schemas.openxmlformats.org/drawingml/2006/wordprocessingDrawing" xmlns:w10="urn:schemas-microsoft-com:office:word" xmlns:w="http://schemas.openxmlformats.org/wordprocessingml/2006/main" xmlns:w14="http://schemas.microsoft.com/office/word/2010/wordml" xmlns:wpg="http://schemas.microsoft.com/office/word/2010/wordprocessingGroup" xmlns:wpi="http://schemas.microsoft.com/office/word/2010/wordprocessingInk" xmlns:wne="http://schemas.microsoft.com/office/word/2006/wordml" xmlns:wps="http://schemas.microsoft.com/office/word/2010/wordprocessingShape" mc:Ignorable="w14 wp14">
+<w:endnotes xmlns:wpc="http://schemas.microsoft.com/office/word/2010/wordprocessingCanvas" xmlns:cx="http://schemas.microsoft.com/office/drawing/2014/chartex" xmlns:cx1="http://schemas.microsoft.com/office/drawing/2015/9/8/chartex" xmlns:mc="http://schemas.openxmlformats.org/markup-compatibility/2006" xmlns:o="urn:schemas-microsoft-com:office:office" xmlns:r="http://schemas.openxmlformats.org/officeDocument/2006/relationships" xmlns:m="http://schemas.openxmlformats.org/officeDocument/2006/math" xmlns:v="urn:schemas-microsoft-com:vml" xmlns:wp14="http://schemas.microsoft.com/office/word/2010/wordprocessingDrawing" xmlns:wp="http://schemas.openxmlformats.org/drawingml/2006/wordprocessingDrawing" xmlns:w10="urn:schemas-microsoft-com:office:word" xmlns:w="http://schemas.openxmlformats.org/wordprocessingml/2006/main" xmlns:w14="http://schemas.microsoft.com/office/word/2010/wordml" xmlns:w15="http://schemas.microsoft.com/office/word/2012/wordml" xmlns:w16se="http://schemas.microsoft.com/office/word/2015/wordml/symex" xmlns:wpg="http://schemas.microsoft.com/office/word/2010/wordprocessingGroup" xmlns:wpi="http://schemas.microsoft.com/office/word/2010/wordprocessingInk" xmlns:wne="http://schemas.microsoft.com/office/word/2006/wordml" xmlns:wps="http://schemas.microsoft.com/office/word/2010/wordprocessingShape" mc:Ignorable="w14 w15 w16se wp14">
   <w:endnote w:type="separator" w:id="-1">
     <w:p>
       <w:r>
@@ -5114,7 +7136,7 @@
 </file>
 
 <file path=word/footnotes.xml><?xml version="1.0" encoding="utf-8"?>
-<w:footnotes xmlns:wpc="http://schemas.microsoft.com/office/word/2010/wordprocessingCanvas" xmlns:mc="http://schemas.openxmlformats.org/markup-compatibility/2006" xmlns:o="urn:schemas-microsoft-com:office:office" xmlns:r="http://schemas.openxmlformats.org/officeDocument/2006/relationships" xmlns:m="http://schemas.openxmlformats.org/officeDocument/2006/math" xmlns:v="urn:schemas-microsoft-com:vml" xmlns:wp14="http://schemas.microsoft.com/office/word/2010/wordprocessingDrawing" xmlns:wp="http://schemas.openxmlformats.org/drawingml/2006/wordprocessingDrawing" xmlns:w10="urn:schemas-microsoft-com:office:word" xmlns:w="http://schemas.openxmlformats.org/wordprocessingml/2006/main" xmlns:w14="http://schemas.microsoft.com/office/word/2010/wordml" xmlns:wpg="http://schemas.microsoft.com/office/word/2010/wordprocessingGroup" xmlns:wpi="http://schemas.microsoft.com/office/word/2010/wordprocessingInk" xmlns:wne="http://schemas.microsoft.com/office/word/2006/wordml" xmlns:wps="http://schemas.microsoft.com/office/word/2010/wordprocessingShape" mc:Ignorable="w14 wp14">
+<w:footnotes xmlns:wpc="http://schemas.microsoft.com/office/word/2010/wordprocessingCanvas" xmlns:cx="http://schemas.microsoft.com/office/drawing/2014/chartex" xmlns:cx1="http://schemas.microsoft.com/office/drawing/2015/9/8/chartex" xmlns:mc="http://schemas.openxmlformats.org/markup-compatibility/2006" xmlns:o="urn:schemas-microsoft-com:office:office" xmlns:r="http://schemas.openxmlformats.org/officeDocument/2006/relationships" xmlns:m="http://schemas.openxmlformats.org/officeDocument/2006/math" xmlns:v="urn:schemas-microsoft-com:vml" xmlns:wp14="http://schemas.microsoft.com/office/word/2010/wordprocessingDrawing" xmlns:wp="http://schemas.openxmlformats.org/drawingml/2006/wordprocessingDrawing" xmlns:w10="urn:schemas-microsoft-com:office:word" xmlns:w="http://schemas.openxmlformats.org/wordprocessingml/2006/main" xmlns:w14="http://schemas.microsoft.com/office/word/2010/wordml" xmlns:w15="http://schemas.microsoft.com/office/word/2012/wordml" xmlns:w16se="http://schemas.microsoft.com/office/word/2015/wordml/symex" xmlns:wpg="http://schemas.microsoft.com/office/word/2010/wordprocessingGroup" xmlns:wpi="http://schemas.microsoft.com/office/word/2010/wordprocessingInk" xmlns:wne="http://schemas.microsoft.com/office/word/2006/wordml" xmlns:wps="http://schemas.microsoft.com/office/word/2010/wordprocessingShape" mc:Ignorable="w14 w15 w16se wp14">
   <w:footnote w:type="separator" w:id="-1">
     <w:p>
       <w:r>
@@ -5133,8 +7155,8 @@
 </file>
 
 <file path=word/numbering.xml><?xml version="1.0" encoding="utf-8"?>
-<w:numbering xmlns:wpc="http://schemas.microsoft.com/office/word/2010/wordprocessingCanvas" xmlns:mc="http://schemas.openxmlformats.org/markup-compatibility/2006" xmlns:o="urn:schemas-microsoft-com:office:office" xmlns:r="http://schemas.openxmlformats.org/officeDocument/2006/relationships" xmlns:m="http://schemas.openxmlformats.org/officeDocument/2006/math" xmlns:v="urn:schemas-microsoft-com:vml" xmlns:wp14="http://schemas.microsoft.com/office/word/2010/wordprocessingDrawing" xmlns:wp="http://schemas.openxmlformats.org/drawingml/2006/wordprocessingDrawing" xmlns:w10="urn:schemas-microsoft-com:office:word" xmlns:w="http://schemas.openxmlformats.org/wordprocessingml/2006/main" xmlns:w14="http://schemas.microsoft.com/office/word/2010/wordml" xmlns:wpg="http://schemas.microsoft.com/office/word/2010/wordprocessingGroup" xmlns:wpi="http://schemas.microsoft.com/office/word/2010/wordprocessingInk" xmlns:wne="http://schemas.microsoft.com/office/word/2006/wordml" xmlns:wps="http://schemas.microsoft.com/office/word/2010/wordprocessingShape" mc:Ignorable="w14 wp14">
-  <w:abstractNum w:abstractNumId="0">
+<w:numbering xmlns:wpc="http://schemas.microsoft.com/office/word/2010/wordprocessingCanvas" xmlns:cx="http://schemas.microsoft.com/office/drawing/2014/chartex" xmlns:cx1="http://schemas.microsoft.com/office/drawing/2015/9/8/chartex" xmlns:mc="http://schemas.openxmlformats.org/markup-compatibility/2006" xmlns:o="urn:schemas-microsoft-com:office:office" xmlns:r="http://schemas.openxmlformats.org/officeDocument/2006/relationships" xmlns:m="http://schemas.openxmlformats.org/officeDocument/2006/math" xmlns:v="urn:schemas-microsoft-com:vml" xmlns:wp14="http://schemas.microsoft.com/office/word/2010/wordprocessingDrawing" xmlns:wp="http://schemas.openxmlformats.org/drawingml/2006/wordprocessingDrawing" xmlns:w10="urn:schemas-microsoft-com:office:word" xmlns:w="http://schemas.openxmlformats.org/wordprocessingml/2006/main" xmlns:w14="http://schemas.microsoft.com/office/word/2010/wordml" xmlns:w15="http://schemas.microsoft.com/office/word/2012/wordml" xmlns:w16se="http://schemas.microsoft.com/office/word/2015/wordml/symex" xmlns:wpg="http://schemas.microsoft.com/office/word/2010/wordprocessingGroup" xmlns:wpi="http://schemas.microsoft.com/office/word/2010/wordprocessingInk" xmlns:wne="http://schemas.microsoft.com/office/word/2006/wordml" xmlns:wps="http://schemas.microsoft.com/office/word/2010/wordprocessingShape" mc:Ignorable="w14 w15 w16se wp14">
+  <w:abstractNum w:abstractNumId="0" w15:restartNumberingAfterBreak="0">
     <w:nsid w:val="037D02A5"/>
     <w:multiLevelType w:val="hybridMultilevel"/>
     <w:tmpl w:val="6810A6F2"/>
@@ -5274,7 +7296,7 @@
       </w:rPr>
     </w:lvl>
   </w:abstractNum>
-  <w:abstractNum w:abstractNumId="1">
+  <w:abstractNum w:abstractNumId="1" w15:restartNumberingAfterBreak="0">
     <w:nsid w:val="04067DB5"/>
     <w:multiLevelType w:val="hybridMultilevel"/>
     <w:tmpl w:val="CBDEAB1C"/>
@@ -5414,7 +7436,7 @@
       </w:rPr>
     </w:lvl>
   </w:abstractNum>
-  <w:abstractNum w:abstractNumId="2">
+  <w:abstractNum w:abstractNumId="2" w15:restartNumberingAfterBreak="0">
     <w:nsid w:val="06ED751B"/>
     <w:multiLevelType w:val="hybridMultilevel"/>
     <w:tmpl w:val="E618DD12"/>
@@ -5527,7 +7549,7 @@
       </w:rPr>
     </w:lvl>
   </w:abstractNum>
-  <w:abstractNum w:abstractNumId="3">
+  <w:abstractNum w:abstractNumId="3" w15:restartNumberingAfterBreak="0">
     <w:nsid w:val="0D6C1AAF"/>
     <w:multiLevelType w:val="hybridMultilevel"/>
     <w:tmpl w:val="9290284A"/>
@@ -5616,7 +7638,7 @@
       </w:pPr>
     </w:lvl>
   </w:abstractNum>
-  <w:abstractNum w:abstractNumId="4">
+  <w:abstractNum w:abstractNumId="4" w15:restartNumberingAfterBreak="0">
     <w:nsid w:val="0DC32B5A"/>
     <w:multiLevelType w:val="hybridMultilevel"/>
     <w:tmpl w:val="D31A36D0"/>
@@ -5756,7 +7778,7 @@
       </w:rPr>
     </w:lvl>
   </w:abstractNum>
-  <w:abstractNum w:abstractNumId="5">
+  <w:abstractNum w:abstractNumId="5" w15:restartNumberingAfterBreak="0">
     <w:nsid w:val="11E66365"/>
     <w:multiLevelType w:val="hybridMultilevel"/>
     <w:tmpl w:val="B9D6B550"/>
@@ -5896,7 +7918,7 @@
       </w:rPr>
     </w:lvl>
   </w:abstractNum>
-  <w:abstractNum w:abstractNumId="6">
+  <w:abstractNum w:abstractNumId="6" w15:restartNumberingAfterBreak="0">
     <w:nsid w:val="16963AD7"/>
     <w:multiLevelType w:val="hybridMultilevel"/>
     <w:tmpl w:val="6FE89528"/>
@@ -6009,7 +8031,7 @@
       </w:rPr>
     </w:lvl>
   </w:abstractNum>
-  <w:abstractNum w:abstractNumId="7">
+  <w:abstractNum w:abstractNumId="7" w15:restartNumberingAfterBreak="0">
     <w:nsid w:val="182734B7"/>
     <w:multiLevelType w:val="hybridMultilevel"/>
     <w:tmpl w:val="0742B8F2"/>
@@ -6149,7 +8171,7 @@
       </w:rPr>
     </w:lvl>
   </w:abstractNum>
-  <w:abstractNum w:abstractNumId="8">
+  <w:abstractNum w:abstractNumId="8" w15:restartNumberingAfterBreak="0">
     <w:nsid w:val="19772BC5"/>
     <w:multiLevelType w:val="hybridMultilevel"/>
     <w:tmpl w:val="E2A0D204"/>
@@ -6262,7 +8284,7 @@
       </w:pPr>
     </w:lvl>
   </w:abstractNum>
-  <w:abstractNum w:abstractNumId="9">
+  <w:abstractNum w:abstractNumId="9" w15:restartNumberingAfterBreak="0">
     <w:nsid w:val="1C0939E9"/>
     <w:multiLevelType w:val="hybridMultilevel"/>
     <w:tmpl w:val="AF503E30"/>
@@ -6375,7 +8397,7 @@
       </w:pPr>
     </w:lvl>
   </w:abstractNum>
-  <w:abstractNum w:abstractNumId="10">
+  <w:abstractNum w:abstractNumId="10" w15:restartNumberingAfterBreak="0">
     <w:nsid w:val="1CE95E7B"/>
     <w:multiLevelType w:val="hybridMultilevel"/>
     <w:tmpl w:val="D17862BE"/>
@@ -6515,7 +8537,7 @@
       </w:rPr>
     </w:lvl>
   </w:abstractNum>
-  <w:abstractNum w:abstractNumId="11">
+  <w:abstractNum w:abstractNumId="11" w15:restartNumberingAfterBreak="0">
     <w:nsid w:val="1ECD626D"/>
     <w:multiLevelType w:val="hybridMultilevel"/>
     <w:tmpl w:val="8A6A70CA"/>
@@ -6655,7 +8677,7 @@
       </w:rPr>
     </w:lvl>
   </w:abstractNum>
-  <w:abstractNum w:abstractNumId="12">
+  <w:abstractNum w:abstractNumId="12" w15:restartNumberingAfterBreak="0">
     <w:nsid w:val="21447520"/>
     <w:multiLevelType w:val="hybridMultilevel"/>
     <w:tmpl w:val="322ADFD8"/>
@@ -6795,7 +8817,7 @@
       </w:rPr>
     </w:lvl>
   </w:abstractNum>
-  <w:abstractNum w:abstractNumId="13">
+  <w:abstractNum w:abstractNumId="13" w15:restartNumberingAfterBreak="0">
     <w:nsid w:val="247B3469"/>
     <w:multiLevelType w:val="hybridMultilevel"/>
     <w:tmpl w:val="DC541222"/>
@@ -6935,7 +8957,7 @@
       </w:rPr>
     </w:lvl>
   </w:abstractNum>
-  <w:abstractNum w:abstractNumId="14">
+  <w:abstractNum w:abstractNumId="14" w15:restartNumberingAfterBreak="0">
     <w:nsid w:val="25A60A83"/>
     <w:multiLevelType w:val="hybridMultilevel"/>
     <w:tmpl w:val="ECD07C62"/>
@@ -7075,7 +9097,7 @@
       </w:rPr>
     </w:lvl>
   </w:abstractNum>
-  <w:abstractNum w:abstractNumId="15">
+  <w:abstractNum w:abstractNumId="15" w15:restartNumberingAfterBreak="0">
     <w:nsid w:val="2AAC564E"/>
     <w:multiLevelType w:val="hybridMultilevel"/>
     <w:tmpl w:val="E69EDE5A"/>
@@ -7188,7 +9210,7 @@
       </w:rPr>
     </w:lvl>
   </w:abstractNum>
-  <w:abstractNum w:abstractNumId="16">
+  <w:abstractNum w:abstractNumId="16" w15:restartNumberingAfterBreak="0">
     <w:nsid w:val="2B952481"/>
     <w:multiLevelType w:val="hybridMultilevel"/>
     <w:tmpl w:val="4B9274E0"/>
@@ -7301,7 +9323,7 @@
       </w:pPr>
     </w:lvl>
   </w:abstractNum>
-  <w:abstractNum w:abstractNumId="17">
+  <w:abstractNum w:abstractNumId="17" w15:restartNumberingAfterBreak="0">
     <w:nsid w:val="2DE9701E"/>
     <w:multiLevelType w:val="hybridMultilevel"/>
     <w:tmpl w:val="DEFE6040"/>
@@ -7441,7 +9463,7 @@
       </w:rPr>
     </w:lvl>
   </w:abstractNum>
-  <w:abstractNum w:abstractNumId="18">
+  <w:abstractNum w:abstractNumId="18" w15:restartNumberingAfterBreak="0">
     <w:nsid w:val="2E8E44F5"/>
     <w:multiLevelType w:val="hybridMultilevel"/>
     <w:tmpl w:val="6304F7A4"/>
@@ -7581,7 +9603,7 @@
       </w:rPr>
     </w:lvl>
   </w:abstractNum>
-  <w:abstractNum w:abstractNumId="19">
+  <w:abstractNum w:abstractNumId="19" w15:restartNumberingAfterBreak="0">
     <w:nsid w:val="31D32E88"/>
     <w:multiLevelType w:val="hybridMultilevel"/>
     <w:tmpl w:val="A58C8496"/>
@@ -7721,7 +9743,7 @@
       </w:rPr>
     </w:lvl>
   </w:abstractNum>
-  <w:abstractNum w:abstractNumId="20">
+  <w:abstractNum w:abstractNumId="20" w15:restartNumberingAfterBreak="0">
     <w:nsid w:val="35E417A2"/>
     <w:multiLevelType w:val="hybridMultilevel"/>
     <w:tmpl w:val="BF2458CE"/>
@@ -7834,7 +9856,7 @@
       </w:rPr>
     </w:lvl>
   </w:abstractNum>
-  <w:abstractNum w:abstractNumId="21">
+  <w:abstractNum w:abstractNumId="21" w15:restartNumberingAfterBreak="0">
     <w:nsid w:val="39F95380"/>
     <w:multiLevelType w:val="hybridMultilevel"/>
     <w:tmpl w:val="AF7CDBC4"/>
@@ -7947,7 +9969,7 @@
       </w:rPr>
     </w:lvl>
   </w:abstractNum>
-  <w:abstractNum w:abstractNumId="22">
+  <w:abstractNum w:abstractNumId="22" w15:restartNumberingAfterBreak="0">
     <w:nsid w:val="3ABB5AD7"/>
     <w:multiLevelType w:val="hybridMultilevel"/>
     <w:tmpl w:val="609EF0D8"/>
@@ -8087,7 +10109,7 @@
       </w:rPr>
     </w:lvl>
   </w:abstractNum>
-  <w:abstractNum w:abstractNumId="23">
+  <w:abstractNum w:abstractNumId="23" w15:restartNumberingAfterBreak="0">
     <w:nsid w:val="3B951192"/>
     <w:multiLevelType w:val="hybridMultilevel"/>
     <w:tmpl w:val="6F0A6082"/>
@@ -8227,7 +10249,7 @@
       </w:rPr>
     </w:lvl>
   </w:abstractNum>
-  <w:abstractNum w:abstractNumId="24">
+  <w:abstractNum w:abstractNumId="24" w15:restartNumberingAfterBreak="0">
     <w:nsid w:val="3BA9719F"/>
     <w:multiLevelType w:val="hybridMultilevel"/>
     <w:tmpl w:val="3C224EB0"/>
@@ -8367,7 +10389,7 @@
       </w:rPr>
     </w:lvl>
   </w:abstractNum>
-  <w:abstractNum w:abstractNumId="25">
+  <w:abstractNum w:abstractNumId="25" w15:restartNumberingAfterBreak="0">
     <w:nsid w:val="4ECD5F28"/>
     <w:multiLevelType w:val="hybridMultilevel"/>
     <w:tmpl w:val="B76E7860"/>
@@ -8507,7 +10529,7 @@
       </w:rPr>
     </w:lvl>
   </w:abstractNum>
-  <w:abstractNum w:abstractNumId="26">
+  <w:abstractNum w:abstractNumId="26" w15:restartNumberingAfterBreak="0">
     <w:nsid w:val="4FB04DEA"/>
     <w:multiLevelType w:val="hybridMultilevel"/>
     <w:tmpl w:val="BFBC4488"/>
@@ -8647,7 +10669,7 @@
       </w:rPr>
     </w:lvl>
   </w:abstractNum>
-  <w:abstractNum w:abstractNumId="27">
+  <w:abstractNum w:abstractNumId="27" w15:restartNumberingAfterBreak="0">
     <w:nsid w:val="57620C66"/>
     <w:multiLevelType w:val="hybridMultilevel"/>
     <w:tmpl w:val="503CA05C"/>
@@ -8759,7 +10781,7 @@
       </w:rPr>
     </w:lvl>
   </w:abstractNum>
-  <w:abstractNum w:abstractNumId="28">
+  <w:abstractNum w:abstractNumId="28" w15:restartNumberingAfterBreak="0">
     <w:nsid w:val="5B8417E0"/>
     <w:multiLevelType w:val="hybridMultilevel"/>
     <w:tmpl w:val="364437EE"/>
@@ -8872,7 +10894,7 @@
       </w:pPr>
     </w:lvl>
   </w:abstractNum>
-  <w:abstractNum w:abstractNumId="29">
+  <w:abstractNum w:abstractNumId="29" w15:restartNumberingAfterBreak="0">
     <w:nsid w:val="5BE3697A"/>
     <w:multiLevelType w:val="hybridMultilevel"/>
     <w:tmpl w:val="5E30E962"/>
@@ -9012,7 +11034,96 @@
       </w:rPr>
     </w:lvl>
   </w:abstractNum>
-  <w:abstractNum w:abstractNumId="30">
+  <w:abstractNum w:abstractNumId="30" w15:restartNumberingAfterBreak="0">
+    <w:nsid w:val="5CA74254"/>
+    <w:multiLevelType w:val="hybridMultilevel"/>
+    <w:tmpl w:val="9B1A9D24"/>
+    <w:lvl w:ilvl="0" w:tplc="0409000F">
+      <w:start w:val="1"/>
+      <w:numFmt w:val="decimal"/>
+      <w:lvlText w:val="%1."/>
+      <w:lvlJc w:val="left"/>
+      <w:pPr>
+        <w:ind w:left="720" w:hanging="360"/>
+      </w:pPr>
+      <w:rPr>
+        <w:rFonts w:hint="default"/>
+      </w:rPr>
+    </w:lvl>
+    <w:lvl w:ilvl="1" w:tplc="04090019" w:tentative="1">
+      <w:start w:val="1"/>
+      <w:numFmt w:val="lowerLetter"/>
+      <w:lvlText w:val="%2."/>
+      <w:lvlJc w:val="left"/>
+      <w:pPr>
+        <w:ind w:left="1440" w:hanging="360"/>
+      </w:pPr>
+    </w:lvl>
+    <w:lvl w:ilvl="2" w:tplc="0409001B" w:tentative="1">
+      <w:start w:val="1"/>
+      <w:numFmt w:val="lowerRoman"/>
+      <w:lvlText w:val="%3."/>
+      <w:lvlJc w:val="right"/>
+      <w:pPr>
+        <w:ind w:left="2160" w:hanging="180"/>
+      </w:pPr>
+    </w:lvl>
+    <w:lvl w:ilvl="3" w:tplc="0409000F" w:tentative="1">
+      <w:start w:val="1"/>
+      <w:numFmt w:val="decimal"/>
+      <w:lvlText w:val="%4."/>
+      <w:lvlJc w:val="left"/>
+      <w:pPr>
+        <w:ind w:left="2880" w:hanging="360"/>
+      </w:pPr>
+    </w:lvl>
+    <w:lvl w:ilvl="4" w:tplc="04090019" w:tentative="1">
+      <w:start w:val="1"/>
+      <w:numFmt w:val="lowerLetter"/>
+      <w:lvlText w:val="%5."/>
+      <w:lvlJc w:val="left"/>
+      <w:pPr>
+        <w:ind w:left="3600" w:hanging="360"/>
+      </w:pPr>
+    </w:lvl>
+    <w:lvl w:ilvl="5" w:tplc="0409001B" w:tentative="1">
+      <w:start w:val="1"/>
+      <w:numFmt w:val="lowerRoman"/>
+      <w:lvlText w:val="%6."/>
+      <w:lvlJc w:val="right"/>
+      <w:pPr>
+        <w:ind w:left="4320" w:hanging="180"/>
+      </w:pPr>
+    </w:lvl>
+    <w:lvl w:ilvl="6" w:tplc="0409000F" w:tentative="1">
+      <w:start w:val="1"/>
+      <w:numFmt w:val="decimal"/>
+      <w:lvlText w:val="%7."/>
+      <w:lvlJc w:val="left"/>
+      <w:pPr>
+        <w:ind w:left="5040" w:hanging="360"/>
+      </w:pPr>
+    </w:lvl>
+    <w:lvl w:ilvl="7" w:tplc="04090019" w:tentative="1">
+      <w:start w:val="1"/>
+      <w:numFmt w:val="lowerLetter"/>
+      <w:lvlText w:val="%8."/>
+      <w:lvlJc w:val="left"/>
+      <w:pPr>
+        <w:ind w:left="5760" w:hanging="360"/>
+      </w:pPr>
+    </w:lvl>
+    <w:lvl w:ilvl="8" w:tplc="0409001B" w:tentative="1">
+      <w:start w:val="1"/>
+      <w:numFmt w:val="lowerRoman"/>
+      <w:lvlText w:val="%9."/>
+      <w:lvlJc w:val="right"/>
+      <w:pPr>
+        <w:ind w:left="6480" w:hanging="180"/>
+      </w:pPr>
+    </w:lvl>
+  </w:abstractNum>
+  <w:abstractNum w:abstractNumId="31" w15:restartNumberingAfterBreak="0">
     <w:nsid w:val="66687B5F"/>
     <w:multiLevelType w:val="hybridMultilevel"/>
     <w:tmpl w:val="6F0A63A0"/>
@@ -9152,7 +11263,7 @@
       </w:rPr>
     </w:lvl>
   </w:abstractNum>
-  <w:abstractNum w:abstractNumId="31">
+  <w:abstractNum w:abstractNumId="32" w15:restartNumberingAfterBreak="0">
     <w:nsid w:val="6BF3055B"/>
     <w:multiLevelType w:val="hybridMultilevel"/>
     <w:tmpl w:val="1AA47E1C"/>
@@ -9265,7 +11376,7 @@
       </w:rPr>
     </w:lvl>
   </w:abstractNum>
-  <w:abstractNum w:abstractNumId="32">
+  <w:abstractNum w:abstractNumId="33" w15:restartNumberingAfterBreak="0">
     <w:nsid w:val="6EFB6CF8"/>
     <w:multiLevelType w:val="hybridMultilevel"/>
     <w:tmpl w:val="A906B54C"/>
@@ -9378,7 +11489,7 @@
       </w:rPr>
     </w:lvl>
   </w:abstractNum>
-  <w:abstractNum w:abstractNumId="33">
+  <w:abstractNum w:abstractNumId="34" w15:restartNumberingAfterBreak="0">
     <w:nsid w:val="71297F85"/>
     <w:multiLevelType w:val="hybridMultilevel"/>
     <w:tmpl w:val="DAE2B746"/>
@@ -9518,7 +11629,7 @@
       </w:rPr>
     </w:lvl>
   </w:abstractNum>
-  <w:abstractNum w:abstractNumId="34">
+  <w:abstractNum w:abstractNumId="35" w15:restartNumberingAfterBreak="0">
     <w:nsid w:val="715F1383"/>
     <w:multiLevelType w:val="hybridMultilevel"/>
     <w:tmpl w:val="73EC940E"/>
@@ -9658,7 +11769,7 @@
       </w:rPr>
     </w:lvl>
   </w:abstractNum>
-  <w:abstractNum w:abstractNumId="35">
+  <w:abstractNum w:abstractNumId="36" w15:restartNumberingAfterBreak="0">
     <w:nsid w:val="78F46BA6"/>
     <w:multiLevelType w:val="hybridMultilevel"/>
     <w:tmpl w:val="3994428E"/>
@@ -9798,7 +11909,7 @@
       </w:rPr>
     </w:lvl>
   </w:abstractNum>
-  <w:abstractNum w:abstractNumId="36">
+  <w:abstractNum w:abstractNumId="37" w15:restartNumberingAfterBreak="0">
     <w:nsid w:val="7A77057F"/>
     <w:multiLevelType w:val="hybridMultilevel"/>
     <w:tmpl w:val="5CF45422"/>
@@ -9887,7 +11998,7 @@
       </w:pPr>
     </w:lvl>
   </w:abstractNum>
-  <w:abstractNum w:abstractNumId="37">
+  <w:abstractNum w:abstractNumId="38" w15:restartNumberingAfterBreak="0">
     <w:nsid w:val="7EBB161F"/>
     <w:multiLevelType w:val="hybridMultilevel"/>
     <w:tmpl w:val="CBD41016"/>
@@ -10027,7 +12138,7 @@
       </w:rPr>
     </w:lvl>
   </w:abstractNum>
-  <w:abstractNum w:abstractNumId="38">
+  <w:abstractNum w:abstractNumId="39" w15:restartNumberingAfterBreak="0">
     <w:nsid w:val="7F035809"/>
     <w:multiLevelType w:val="hybridMultilevel"/>
     <w:tmpl w:val="3B56A79C"/>
@@ -10177,22 +12288,22 @@
     <w:abstractNumId w:val="5"/>
   </w:num>
   <w:num w:numId="4">
-    <w:abstractNumId w:val="35"/>
+    <w:abstractNumId w:val="36"/>
   </w:num>
   <w:num w:numId="5">
-    <w:abstractNumId w:val="33"/>
+    <w:abstractNumId w:val="34"/>
   </w:num>
   <w:num w:numId="6">
     <w:abstractNumId w:val="17"/>
   </w:num>
   <w:num w:numId="7">
-    <w:abstractNumId w:val="38"/>
+    <w:abstractNumId w:val="39"/>
   </w:num>
   <w:num w:numId="8">
     <w:abstractNumId w:val="11"/>
   </w:num>
   <w:num w:numId="9">
-    <w:abstractNumId w:val="37"/>
+    <w:abstractNumId w:val="38"/>
   </w:num>
   <w:num w:numId="10">
     <w:abstractNumId w:val="1"/>
@@ -10210,16 +12321,16 @@
     <w:abstractNumId w:val="10"/>
   </w:num>
   <w:num w:numId="15">
-    <w:abstractNumId w:val="36"/>
+    <w:abstractNumId w:val="37"/>
   </w:num>
   <w:num w:numId="16">
     <w:abstractNumId w:val="25"/>
   </w:num>
   <w:num w:numId="17">
-    <w:abstractNumId w:val="30"/>
+    <w:abstractNumId w:val="31"/>
   </w:num>
   <w:num w:numId="18">
-    <w:abstractNumId w:val="34"/>
+    <w:abstractNumId w:val="35"/>
   </w:num>
   <w:num w:numId="19">
     <w:abstractNumId w:val="7"/>
@@ -10246,10 +12357,10 @@
     <w:abstractNumId w:val="22"/>
   </w:num>
   <w:num w:numId="27">
-    <w:abstractNumId w:val="32"/>
+    <w:abstractNumId w:val="33"/>
   </w:num>
   <w:num w:numId="28">
-    <w:abstractNumId w:val="31"/>
+    <w:abstractNumId w:val="32"/>
   </w:num>
   <w:num w:numId="29">
     <w:abstractNumId w:val="3"/>
@@ -10284,12 +12395,15 @@
   <w:num w:numId="39">
     <w:abstractNumId w:val="28"/>
   </w:num>
+  <w:num w:numId="40">
+    <w:abstractNumId w:val="30"/>
+  </w:num>
   <w:numIdMacAtCleanup w:val="2"/>
 </w:numbering>
 </file>
 
 <file path=word/styles.xml><?xml version="1.0" encoding="utf-8"?>
-<w:styles xmlns:mc="http://schemas.openxmlformats.org/markup-compatibility/2006" xmlns:r="http://schemas.openxmlformats.org/officeDocument/2006/relationships" xmlns:w="http://schemas.openxmlformats.org/wordprocessingml/2006/main" xmlns:w14="http://schemas.microsoft.com/office/word/2010/wordml" mc:Ignorable="w14">
+<w:styles xmlns:mc="http://schemas.openxmlformats.org/markup-compatibility/2006" xmlns:r="http://schemas.openxmlformats.org/officeDocument/2006/relationships" xmlns:w="http://schemas.openxmlformats.org/wordprocessingml/2006/main" xmlns:w14="http://schemas.microsoft.com/office/word/2010/wordml" xmlns:w15="http://schemas.microsoft.com/office/word/2012/wordml" xmlns:w16se="http://schemas.microsoft.com/office/word/2015/wordml/symex" mc:Ignorable="w14 w15 w16se">
   <w:docDefaults>
     <w:rPrDefault>
       <w:rPr>
@@ -10305,144 +12419,378 @@
       </w:pPr>
     </w:pPrDefault>
   </w:docDefaults>
-  <w:latentStyles w:defLockedState="0" w:defUIPriority="99" w:defSemiHidden="1" w:defUnhideWhenUsed="1" w:defQFormat="0" w:count="267">
-    <w:lsdException w:name="Normal" w:semiHidden="0" w:uiPriority="0" w:unhideWhenUsed="0" w:qFormat="1"/>
-    <w:lsdException w:name="heading 1" w:semiHidden="0" w:uiPriority="9" w:unhideWhenUsed="0" w:qFormat="1"/>
-    <w:lsdException w:name="heading 2" w:uiPriority="9" w:qFormat="1"/>
-    <w:lsdException w:name="heading 3" w:uiPriority="9" w:qFormat="1"/>
-    <w:lsdException w:name="heading 4" w:uiPriority="9" w:qFormat="1"/>
-    <w:lsdException w:name="heading 5" w:uiPriority="9" w:qFormat="1"/>
-    <w:lsdException w:name="heading 6" w:uiPriority="9" w:qFormat="1"/>
-    <w:lsdException w:name="heading 7" w:uiPriority="9" w:qFormat="1"/>
-    <w:lsdException w:name="heading 8" w:uiPriority="9" w:qFormat="1"/>
-    <w:lsdException w:name="heading 9" w:uiPriority="9" w:qFormat="1"/>
-    <w:lsdException w:name="toc 1" w:uiPriority="39"/>
-    <w:lsdException w:name="toc 2" w:uiPriority="39"/>
-    <w:lsdException w:name="toc 3" w:uiPriority="39"/>
-    <w:lsdException w:name="toc 4" w:uiPriority="39"/>
-    <w:lsdException w:name="toc 5" w:uiPriority="39"/>
-    <w:lsdException w:name="toc 6" w:uiPriority="39"/>
-    <w:lsdException w:name="toc 7" w:uiPriority="39"/>
-    <w:lsdException w:name="toc 8" w:uiPriority="39"/>
-    <w:lsdException w:name="toc 9" w:uiPriority="39"/>
-    <w:lsdException w:name="caption" w:uiPriority="35" w:qFormat="1"/>
-    <w:lsdException w:name="Title" w:semiHidden="0" w:uiPriority="10" w:unhideWhenUsed="0" w:qFormat="1"/>
-    <w:lsdException w:name="Default Paragraph Font" w:uiPriority="1"/>
-    <w:lsdException w:name="Subtitle" w:semiHidden="0" w:uiPriority="11" w:unhideWhenUsed="0" w:qFormat="1"/>
-    <w:lsdException w:name="Strong" w:semiHidden="0" w:uiPriority="22" w:unhideWhenUsed="0" w:qFormat="1"/>
-    <w:lsdException w:name="Emphasis" w:semiHidden="0" w:uiPriority="20" w:unhideWhenUsed="0" w:qFormat="1"/>
-    <w:lsdException w:name="Table Grid" w:semiHidden="0" w:uiPriority="59" w:unhideWhenUsed="0"/>
-    <w:lsdException w:name="Placeholder Text" w:unhideWhenUsed="0"/>
-    <w:lsdException w:name="No Spacing" w:semiHidden="0" w:uiPriority="1" w:unhideWhenUsed="0" w:qFormat="1"/>
-    <w:lsdException w:name="Light Shading" w:semiHidden="0" w:uiPriority="60" w:unhideWhenUsed="0"/>
-    <w:lsdException w:name="Light List" w:semiHidden="0" w:uiPriority="61" w:unhideWhenUsed="0"/>
-    <w:lsdException w:name="Light Grid" w:semiHidden="0" w:uiPriority="62" w:unhideWhenUsed="0"/>
-    <w:lsdException w:name="Medium Shading 1" w:semiHidden="0" w:uiPriority="63" w:unhideWhenUsed="0"/>
-    <w:lsdException w:name="Medium Shading 2" w:semiHidden="0" w:uiPriority="64" w:unhideWhenUsed="0"/>
-    <w:lsdException w:name="Medium List 1" w:semiHidden="0" w:uiPriority="65" w:unhideWhenUsed="0"/>
-    <w:lsdException w:name="Medium List 2" w:semiHidden="0" w:uiPriority="66" w:unhideWhenUsed="0"/>
-    <w:lsdException w:name="Medium Grid 1" w:semiHidden="0" w:uiPriority="67" w:unhideWhenUsed="0"/>
-    <w:lsdException w:name="Medium Grid 2" w:semiHidden="0" w:uiPriority="68" w:unhideWhenUsed="0"/>
-    <w:lsdException w:name="Medium Grid 3" w:semiHidden="0" w:uiPriority="69" w:unhideWhenUsed="0"/>
-    <w:lsdException w:name="Dark List" w:semiHidden="0" w:uiPriority="70" w:unhideWhenUsed="0"/>
-    <w:lsdException w:name="Colorful Shading" w:semiHidden="0" w:uiPriority="71" w:unhideWhenUsed="0"/>
-    <w:lsdException w:name="Colorful List" w:semiHidden="0" w:uiPriority="72" w:unhideWhenUsed="0"/>
-    <w:lsdException w:name="Colorful Grid" w:semiHidden="0" w:uiPriority="73" w:unhideWhenUsed="0"/>
-    <w:lsdException w:name="Light Shading Accent 1" w:semiHidden="0" w:uiPriority="60" w:unhideWhenUsed="0"/>
-    <w:lsdException w:name="Light List Accent 1" w:semiHidden="0" w:uiPriority="61" w:unhideWhenUsed="0"/>
-    <w:lsdException w:name="Light Grid Accent 1" w:semiHidden="0" w:uiPriority="62" w:unhideWhenUsed="0"/>
-    <w:lsdException w:name="Medium Shading 1 Accent 1" w:semiHidden="0" w:uiPriority="63" w:unhideWhenUsed="0"/>
-    <w:lsdException w:name="Medium Shading 2 Accent 1" w:semiHidden="0" w:uiPriority="64" w:unhideWhenUsed="0"/>
-    <w:lsdException w:name="Medium List 1 Accent 1" w:semiHidden="0" w:uiPriority="65" w:unhideWhenUsed="0"/>
-    <w:lsdException w:name="Revision" w:unhideWhenUsed="0"/>
-    <w:lsdException w:name="List Paragraph" w:semiHidden="0" w:uiPriority="34" w:unhideWhenUsed="0" w:qFormat="1"/>
-    <w:lsdException w:name="Quote" w:semiHidden="0" w:uiPriority="29" w:unhideWhenUsed="0" w:qFormat="1"/>
-    <w:lsdException w:name="Intense Quote" w:semiHidden="0" w:uiPriority="30" w:unhideWhenUsed="0" w:qFormat="1"/>
-    <w:lsdException w:name="Medium List 2 Accent 1" w:semiHidden="0" w:uiPriority="66" w:unhideWhenUsed="0"/>
-    <w:lsdException w:name="Medium Grid 1 Accent 1" w:semiHidden="0" w:uiPriority="67" w:unhideWhenUsed="0"/>
-    <w:lsdException w:name="Medium Grid 2 Accent 1" w:semiHidden="0" w:uiPriority="68" w:unhideWhenUsed="0"/>
-    <w:lsdException w:name="Medium Grid 3 Accent 1" w:semiHidden="0" w:uiPriority="69" w:unhideWhenUsed="0"/>
-    <w:lsdException w:name="Dark List Accent 1" w:semiHidden="0" w:uiPriority="70" w:unhideWhenUsed="0"/>
-    <w:lsdException w:name="Colorful Shading Accent 1" w:semiHidden="0" w:uiPriority="71" w:unhideWhenUsed="0"/>
-    <w:lsdException w:name="Colorful List Accent 1" w:semiHidden="0" w:uiPriority="72" w:unhideWhenUsed="0"/>
-    <w:lsdException w:name="Colorful Grid Accent 1" w:semiHidden="0" w:uiPriority="73" w:unhideWhenUsed="0"/>
-    <w:lsdException w:name="Light Shading Accent 2" w:semiHidden="0" w:uiPriority="60" w:unhideWhenUsed="0"/>
-    <w:lsdException w:name="Light List Accent 2" w:semiHidden="0" w:uiPriority="61" w:unhideWhenUsed="0"/>
-    <w:lsdException w:name="Light Grid Accent 2" w:semiHidden="0" w:uiPriority="62" w:unhideWhenUsed="0"/>
-    <w:lsdException w:name="Medium Shading 1 Accent 2" w:semiHidden="0" w:uiPriority="63" w:unhideWhenUsed="0"/>
-    <w:lsdException w:name="Medium Shading 2 Accent 2" w:semiHidden="0" w:uiPriority="64" w:unhideWhenUsed="0"/>
-    <w:lsdException w:name="Medium List 1 Accent 2" w:semiHidden="0" w:uiPriority="65" w:unhideWhenUsed="0"/>
-    <w:lsdException w:name="Medium List 2 Accent 2" w:semiHidden="0" w:uiPriority="66" w:unhideWhenUsed="0"/>
-    <w:lsdException w:name="Medium Grid 1 Accent 2" w:semiHidden="0" w:uiPriority="67" w:unhideWhenUsed="0"/>
-    <w:lsdException w:name="Medium Grid 2 Accent 2" w:semiHidden="0" w:uiPriority="68" w:unhideWhenUsed="0"/>
-    <w:lsdException w:name="Medium Grid 3 Accent 2" w:semiHidden="0" w:uiPriority="69" w:unhideWhenUsed="0"/>
-    <w:lsdException w:name="Dark List Accent 2" w:semiHidden="0" w:uiPriority="70" w:unhideWhenUsed="0"/>
-    <w:lsdException w:name="Colorful Shading Accent 2" w:semiHidden="0" w:uiPriority="71" w:unhideWhenUsed="0"/>
-    <w:lsdException w:name="Colorful List Accent 2" w:semiHidden="0" w:uiPriority="72" w:unhideWhenUsed="0"/>
-    <w:lsdException w:name="Colorful Grid Accent 2" w:semiHidden="0" w:uiPriority="73" w:unhideWhenUsed="0"/>
-    <w:lsdException w:name="Light Shading Accent 3" w:semiHidden="0" w:uiPriority="60" w:unhideWhenUsed="0"/>
-    <w:lsdException w:name="Light List Accent 3" w:semiHidden="0" w:uiPriority="61" w:unhideWhenUsed="0"/>
-    <w:lsdException w:name="Light Grid Accent 3" w:semiHidden="0" w:uiPriority="62" w:unhideWhenUsed="0"/>
-    <w:lsdException w:name="Medium Shading 1 Accent 3" w:semiHidden="0" w:uiPriority="63" w:unhideWhenUsed="0"/>
-    <w:lsdException w:name="Medium Shading 2 Accent 3" w:semiHidden="0" w:uiPriority="64" w:unhideWhenUsed="0"/>
-    <w:lsdException w:name="Medium List 1 Accent 3" w:semiHidden="0" w:uiPriority="65" w:unhideWhenUsed="0"/>
-    <w:lsdException w:name="Medium List 2 Accent 3" w:semiHidden="0" w:uiPriority="66" w:unhideWhenUsed="0"/>
-    <w:lsdException w:name="Medium Grid 1 Accent 3" w:semiHidden="0" w:uiPriority="67" w:unhideWhenUsed="0"/>
-    <w:lsdException w:name="Medium Grid 2 Accent 3" w:semiHidden="0" w:uiPriority="68" w:unhideWhenUsed="0"/>
-    <w:lsdException w:name="Medium Grid 3 Accent 3" w:semiHidden="0" w:uiPriority="69" w:unhideWhenUsed="0"/>
-    <w:lsdException w:name="Dark List Accent 3" w:semiHidden="0" w:uiPriority="70" w:unhideWhenUsed="0"/>
-    <w:lsdException w:name="Colorful Shading Accent 3" w:semiHidden="0" w:uiPriority="71" w:unhideWhenUsed="0"/>
-    <w:lsdException w:name="Colorful List Accent 3" w:semiHidden="0" w:uiPriority="72" w:unhideWhenUsed="0"/>
-    <w:lsdException w:name="Colorful Grid Accent 3" w:semiHidden="0" w:uiPriority="73" w:unhideWhenUsed="0"/>
-    <w:lsdException w:name="Light Shading Accent 4" w:semiHidden="0" w:uiPriority="60" w:unhideWhenUsed="0"/>
-    <w:lsdException w:name="Light List Accent 4" w:semiHidden="0" w:uiPriority="61" w:unhideWhenUsed="0"/>
-    <w:lsdException w:name="Light Grid Accent 4" w:semiHidden="0" w:uiPriority="62" w:unhideWhenUsed="0"/>
-    <w:lsdException w:name="Medium Shading 1 Accent 4" w:semiHidden="0" w:uiPriority="63" w:unhideWhenUsed="0"/>
-    <w:lsdException w:name="Medium Shading 2 Accent 4" w:semiHidden="0" w:uiPriority="64" w:unhideWhenUsed="0"/>
-    <w:lsdException w:name="Medium List 1 Accent 4" w:semiHidden="0" w:uiPriority="65" w:unhideWhenUsed="0"/>
-    <w:lsdException w:name="Medium List 2 Accent 4" w:semiHidden="0" w:uiPriority="66" w:unhideWhenUsed="0"/>
-    <w:lsdException w:name="Medium Grid 1 Accent 4" w:semiHidden="0" w:uiPriority="67" w:unhideWhenUsed="0"/>
-    <w:lsdException w:name="Medium Grid 2 Accent 4" w:semiHidden="0" w:uiPriority="68" w:unhideWhenUsed="0"/>
-    <w:lsdException w:name="Medium Grid 3 Accent 4" w:semiHidden="0" w:uiPriority="69" w:unhideWhenUsed="0"/>
-    <w:lsdException w:name="Dark List Accent 4" w:semiHidden="0" w:uiPriority="70" w:unhideWhenUsed="0"/>
-    <w:lsdException w:name="Colorful Shading Accent 4" w:semiHidden="0" w:uiPriority="71" w:unhideWhenUsed="0"/>
-    <w:lsdException w:name="Colorful List Accent 4" w:semiHidden="0" w:uiPriority="72" w:unhideWhenUsed="0"/>
-    <w:lsdException w:name="Colorful Grid Accent 4" w:semiHidden="0" w:uiPriority="73" w:unhideWhenUsed="0"/>
-    <w:lsdException w:name="Light Shading Accent 5" w:semiHidden="0" w:uiPriority="60" w:unhideWhenUsed="0"/>
-    <w:lsdException w:name="Light List Accent 5" w:semiHidden="0" w:uiPriority="61" w:unhideWhenUsed="0"/>
-    <w:lsdException w:name="Light Grid Accent 5" w:semiHidden="0" w:uiPriority="62" w:unhideWhenUsed="0"/>
-    <w:lsdException w:name="Medium Shading 1 Accent 5" w:semiHidden="0" w:uiPriority="63" w:unhideWhenUsed="0"/>
-    <w:lsdException w:name="Medium Shading 2 Accent 5" w:semiHidden="0" w:uiPriority="64" w:unhideWhenUsed="0"/>
-    <w:lsdException w:name="Medium List 1 Accent 5" w:semiHidden="0" w:uiPriority="65" w:unhideWhenUsed="0"/>
-    <w:lsdException w:name="Medium List 2 Accent 5" w:semiHidden="0" w:uiPriority="66" w:unhideWhenUsed="0"/>
-    <w:lsdException w:name="Medium Grid 1 Accent 5" w:semiHidden="0" w:uiPriority="67" w:unhideWhenUsed="0"/>
-    <w:lsdException w:name="Medium Grid 2 Accent 5" w:semiHidden="0" w:uiPriority="68" w:unhideWhenUsed="0"/>
-    <w:lsdException w:name="Medium Grid 3 Accent 5" w:semiHidden="0" w:uiPriority="69" w:unhideWhenUsed="0"/>
-    <w:lsdException w:name="Dark List Accent 5" w:semiHidden="0" w:uiPriority="70" w:unhideWhenUsed="0"/>
-    <w:lsdException w:name="Colorful Shading Accent 5" w:semiHidden="0" w:uiPriority="71" w:unhideWhenUsed="0"/>
-    <w:lsdException w:name="Colorful List Accent 5" w:semiHidden="0" w:uiPriority="72" w:unhideWhenUsed="0"/>
-    <w:lsdException w:name="Colorful Grid Accent 5" w:semiHidden="0" w:uiPriority="73" w:unhideWhenUsed="0"/>
-    <w:lsdException w:name="Light Shading Accent 6" w:semiHidden="0" w:uiPriority="60" w:unhideWhenUsed="0"/>
-    <w:lsdException w:name="Light List Accent 6" w:semiHidden="0" w:uiPriority="61" w:unhideWhenUsed="0"/>
-    <w:lsdException w:name="Light Grid Accent 6" w:semiHidden="0" w:uiPriority="62" w:unhideWhenUsed="0"/>
-    <w:lsdException w:name="Medium Shading 1 Accent 6" w:semiHidden="0" w:uiPriority="63" w:unhideWhenUsed="0"/>
-    <w:lsdException w:name="Medium Shading 2 Accent 6" w:semiHidden="0" w:uiPriority="64" w:unhideWhenUsed="0"/>
-    <w:lsdException w:name="Medium List 1 Accent 6" w:semiHidden="0" w:uiPriority="65" w:unhideWhenUsed="0"/>
-    <w:lsdException w:name="Medium List 2 Accent 6" w:semiHidden="0" w:uiPriority="66" w:unhideWhenUsed="0"/>
-    <w:lsdException w:name="Medium Grid 1 Accent 6" w:semiHidden="0" w:uiPriority="67" w:unhideWhenUsed="0"/>
-    <w:lsdException w:name="Medium Grid 2 Accent 6" w:semiHidden="0" w:uiPriority="68" w:unhideWhenUsed="0"/>
-    <w:lsdException w:name="Medium Grid 3 Accent 6" w:semiHidden="0" w:uiPriority="69" w:unhideWhenUsed="0"/>
-    <w:lsdException w:name="Dark List Accent 6" w:semiHidden="0" w:uiPriority="70" w:unhideWhenUsed="0"/>
-    <w:lsdException w:name="Colorful Shading Accent 6" w:semiHidden="0" w:uiPriority="71" w:unhideWhenUsed="0"/>
-    <w:lsdException w:name="Colorful List Accent 6" w:semiHidden="0" w:uiPriority="72" w:unhideWhenUsed="0"/>
-    <w:lsdException w:name="Colorful Grid Accent 6" w:semiHidden="0" w:uiPriority="73" w:unhideWhenUsed="0"/>
-    <w:lsdException w:name="Subtle Emphasis" w:semiHidden="0" w:uiPriority="19" w:unhideWhenUsed="0" w:qFormat="1"/>
-    <w:lsdException w:name="Intense Emphasis" w:semiHidden="0" w:uiPriority="21" w:unhideWhenUsed="0" w:qFormat="1"/>
-    <w:lsdException w:name="Subtle Reference" w:semiHidden="0" w:uiPriority="31" w:unhideWhenUsed="0" w:qFormat="1"/>
-    <w:lsdException w:name="Intense Reference" w:semiHidden="0" w:uiPriority="32" w:unhideWhenUsed="0" w:qFormat="1"/>
-    <w:lsdException w:name="Book Title" w:semiHidden="0" w:uiPriority="33" w:unhideWhenUsed="0" w:qFormat="1"/>
-    <w:lsdException w:name="Bibliography" w:uiPriority="37"/>
-    <w:lsdException w:name="TOC Heading" w:uiPriority="39" w:qFormat="1"/>
+  <w:latentStyles w:defLockedState="0" w:defUIPriority="99" w:defSemiHidden="0" w:defUnhideWhenUsed="0" w:defQFormat="0" w:count="371">
+    <w:lsdException w:name="Normal" w:uiPriority="0" w:qFormat="1"/>
+    <w:lsdException w:name="heading 1" w:uiPriority="9" w:qFormat="1"/>
+    <w:lsdException w:name="heading 2" w:semiHidden="1" w:uiPriority="9" w:unhideWhenUsed="1" w:qFormat="1"/>
+    <w:lsdException w:name="heading 3" w:semiHidden="1" w:uiPriority="9" w:unhideWhenUsed="1" w:qFormat="1"/>
+    <w:lsdException w:name="heading 4" w:semiHidden="1" w:uiPriority="9" w:unhideWhenUsed="1" w:qFormat="1"/>
+    <w:lsdException w:name="heading 5" w:semiHidden="1" w:uiPriority="9" w:unhideWhenUsed="1" w:qFormat="1"/>
+    <w:lsdException w:name="heading 6" w:semiHidden="1" w:uiPriority="9" w:unhideWhenUsed="1" w:qFormat="1"/>
+    <w:lsdException w:name="heading 7" w:semiHidden="1" w:uiPriority="9" w:unhideWhenUsed="1" w:qFormat="1"/>
+    <w:lsdException w:name="heading 8" w:semiHidden="1" w:uiPriority="9" w:unhideWhenUsed="1" w:qFormat="1"/>
+    <w:lsdException w:name="heading 9" w:semiHidden="1" w:uiPriority="9" w:unhideWhenUsed="1" w:qFormat="1"/>
+    <w:lsdException w:name="index 1" w:semiHidden="1" w:unhideWhenUsed="1"/>
+    <w:lsdException w:name="index 2" w:semiHidden="1" w:unhideWhenUsed="1"/>
+    <w:lsdException w:name="index 3" w:semiHidden="1" w:unhideWhenUsed="1"/>
+    <w:lsdException w:name="index 4" w:semiHidden="1" w:unhideWhenUsed="1"/>
+    <w:lsdException w:name="index 5" w:semiHidden="1" w:unhideWhenUsed="1"/>
+    <w:lsdException w:name="index 6" w:semiHidden="1" w:unhideWhenUsed="1"/>
+    <w:lsdException w:name="index 7" w:semiHidden="1" w:unhideWhenUsed="1"/>
+    <w:lsdException w:name="index 8" w:semiHidden="1" w:unhideWhenUsed="1"/>
+    <w:lsdException w:name="index 9" w:semiHidden="1" w:unhideWhenUsed="1"/>
+    <w:lsdException w:name="toc 1" w:semiHidden="1" w:uiPriority="39" w:unhideWhenUsed="1"/>
+    <w:lsdException w:name="toc 2" w:semiHidden="1" w:uiPriority="39" w:unhideWhenUsed="1"/>
+    <w:lsdException w:name="toc 3" w:semiHidden="1" w:uiPriority="39" w:unhideWhenUsed="1"/>
+    <w:lsdException w:name="toc 4" w:semiHidden="1" w:uiPriority="39" w:unhideWhenUsed="1"/>
+    <w:lsdException w:name="toc 5" w:semiHidden="1" w:uiPriority="39" w:unhideWhenUsed="1"/>
+    <w:lsdException w:name="toc 6" w:semiHidden="1" w:uiPriority="39" w:unhideWhenUsed="1"/>
+    <w:lsdException w:name="toc 7" w:semiHidden="1" w:uiPriority="39" w:unhideWhenUsed="1"/>
+    <w:lsdException w:name="toc 8" w:semiHidden="1" w:uiPriority="39" w:unhideWhenUsed="1"/>
+    <w:lsdException w:name="toc 9" w:semiHidden="1" w:uiPriority="39" w:unhideWhenUsed="1"/>
+    <w:lsdException w:name="Normal Indent" w:semiHidden="1" w:unhideWhenUsed="1"/>
+    <w:lsdException w:name="footnote text" w:semiHidden="1" w:unhideWhenUsed="1"/>
+    <w:lsdException w:name="annotation text" w:semiHidden="1" w:unhideWhenUsed="1"/>
+    <w:lsdException w:name="header" w:semiHidden="1" w:unhideWhenUsed="1"/>
+    <w:lsdException w:name="footer" w:semiHidden="1" w:unhideWhenUsed="1"/>
+    <w:lsdException w:name="index heading" w:semiHidden="1" w:unhideWhenUsed="1"/>
+    <w:lsdException w:name="caption" w:semiHidden="1" w:uiPriority="35" w:unhideWhenUsed="1" w:qFormat="1"/>
+    <w:lsdException w:name="table of figures" w:semiHidden="1" w:unhideWhenUsed="1"/>
+    <w:lsdException w:name="envelope address" w:semiHidden="1" w:unhideWhenUsed="1"/>
+    <w:lsdException w:name="envelope return" w:semiHidden="1" w:unhideWhenUsed="1"/>
+    <w:lsdException w:name="footnote reference" w:semiHidden="1" w:unhideWhenUsed="1"/>
+    <w:lsdException w:name="annotation reference" w:semiHidden="1" w:unhideWhenUsed="1"/>
+    <w:lsdException w:name="line number" w:semiHidden="1" w:unhideWhenUsed="1"/>
+    <w:lsdException w:name="page number" w:semiHidden="1" w:unhideWhenUsed="1"/>
+    <w:lsdException w:name="endnote reference" w:semiHidden="1" w:unhideWhenUsed="1"/>
+    <w:lsdException w:name="endnote text" w:semiHidden="1" w:unhideWhenUsed="1"/>
+    <w:lsdException w:name="table of authorities" w:semiHidden="1" w:unhideWhenUsed="1"/>
+    <w:lsdException w:name="macro" w:semiHidden="1" w:unhideWhenUsed="1"/>
+    <w:lsdException w:name="toa heading" w:semiHidden="1" w:unhideWhenUsed="1"/>
+    <w:lsdException w:name="List" w:semiHidden="1" w:unhideWhenUsed="1"/>
+    <w:lsdException w:name="List Bullet" w:semiHidden="1" w:unhideWhenUsed="1"/>
+    <w:lsdException w:name="List Number" w:semiHidden="1" w:unhideWhenUsed="1"/>
+    <w:lsdException w:name="List 2" w:semiHidden="1" w:unhideWhenUsed="1"/>
+    <w:lsdException w:name="List 3" w:semiHidden="1" w:unhideWhenUsed="1"/>
+    <w:lsdException w:name="List 4" w:semiHidden="1" w:unhideWhenUsed="1"/>
+    <w:lsdException w:name="List 5" w:semiHidden="1" w:unhideWhenUsed="1"/>
+    <w:lsdException w:name="List Bullet 2" w:semiHidden="1" w:unhideWhenUsed="1"/>
+    <w:lsdException w:name="List Bullet 3" w:semiHidden="1" w:unhideWhenUsed="1"/>
+    <w:lsdException w:name="List Bullet 4" w:semiHidden="1" w:unhideWhenUsed="1"/>
+    <w:lsdException w:name="List Bullet 5" w:semiHidden="1" w:unhideWhenUsed="1"/>
+    <w:lsdException w:name="List Number 2" w:semiHidden="1" w:unhideWhenUsed="1"/>
+    <w:lsdException w:name="List Number 3" w:semiHidden="1" w:unhideWhenUsed="1"/>
+    <w:lsdException w:name="List Number 4" w:semiHidden="1" w:unhideWhenUsed="1"/>
+    <w:lsdException w:name="List Number 5" w:semiHidden="1" w:unhideWhenUsed="1"/>
+    <w:lsdException w:name="Title" w:uiPriority="10" w:qFormat="1"/>
+    <w:lsdException w:name="Closing" w:semiHidden="1" w:unhideWhenUsed="1"/>
+    <w:lsdException w:name="Signature" w:semiHidden="1" w:unhideWhenUsed="1"/>
+    <w:lsdException w:name="Default Paragraph Font" w:semiHidden="1" w:uiPriority="1" w:unhideWhenUsed="1"/>
+    <w:lsdException w:name="Body Text" w:semiHidden="1" w:unhideWhenUsed="1"/>
+    <w:lsdException w:name="Body Text Indent" w:semiHidden="1" w:unhideWhenUsed="1"/>
+    <w:lsdException w:name="List Continue" w:semiHidden="1" w:unhideWhenUsed="1"/>
+    <w:lsdException w:name="List Continue 2" w:semiHidden="1" w:unhideWhenUsed="1"/>
+    <w:lsdException w:name="List Continue 3" w:semiHidden="1" w:unhideWhenUsed="1"/>
+    <w:lsdException w:name="List Continue 4" w:semiHidden="1" w:unhideWhenUsed="1"/>
+    <w:lsdException w:name="List Continue 5" w:semiHidden="1" w:unhideWhenUsed="1"/>
+    <w:lsdException w:name="Message Header" w:semiHidden="1" w:unhideWhenUsed="1"/>
+    <w:lsdException w:name="Subtitle" w:uiPriority="11" w:qFormat="1"/>
+    <w:lsdException w:name="Salutation" w:semiHidden="1" w:unhideWhenUsed="1"/>
+    <w:lsdException w:name="Date" w:semiHidden="1" w:unhideWhenUsed="1"/>
+    <w:lsdException w:name="Body Text First Indent" w:semiHidden="1" w:unhideWhenUsed="1"/>
+    <w:lsdException w:name="Body Text First Indent 2" w:semiHidden="1" w:unhideWhenUsed="1"/>
+    <w:lsdException w:name="Note Heading" w:semiHidden="1" w:unhideWhenUsed="1"/>
+    <w:lsdException w:name="Body Text 2" w:semiHidden="1" w:unhideWhenUsed="1"/>
+    <w:lsdException w:name="Body Text 3" w:semiHidden="1" w:unhideWhenUsed="1"/>
+    <w:lsdException w:name="Body Text Indent 2" w:semiHidden="1" w:unhideWhenUsed="1"/>
+    <w:lsdException w:name="Body Text Indent 3" w:semiHidden="1" w:unhideWhenUsed="1"/>
+    <w:lsdException w:name="Block Text" w:semiHidden="1" w:unhideWhenUsed="1"/>
+    <w:lsdException w:name="Hyperlink" w:semiHidden="1" w:unhideWhenUsed="1"/>
+    <w:lsdException w:name="FollowedHyperlink" w:semiHidden="1" w:unhideWhenUsed="1"/>
+    <w:lsdException w:name="Strong" w:uiPriority="22" w:qFormat="1"/>
+    <w:lsdException w:name="Emphasis" w:uiPriority="20" w:qFormat="1"/>
+    <w:lsdException w:name="Document Map" w:semiHidden="1" w:unhideWhenUsed="1"/>
+    <w:lsdException w:name="Plain Text" w:semiHidden="1" w:unhideWhenUsed="1"/>
+    <w:lsdException w:name="E-mail Signature" w:semiHidden="1" w:unhideWhenUsed="1"/>
+    <w:lsdException w:name="HTML Top of Form" w:semiHidden="1" w:unhideWhenUsed="1"/>
+    <w:lsdException w:name="HTML Bottom of Form" w:semiHidden="1" w:unhideWhenUsed="1"/>
+    <w:lsdException w:name="Normal (Web)" w:semiHidden="1" w:unhideWhenUsed="1"/>
+    <w:lsdException w:name="HTML Acronym" w:semiHidden="1" w:unhideWhenUsed="1"/>
+    <w:lsdException w:name="HTML Address" w:semiHidden="1" w:unhideWhenUsed="1"/>
+    <w:lsdException w:name="HTML Cite" w:semiHidden="1" w:unhideWhenUsed="1"/>
+    <w:lsdException w:name="HTML Code" w:semiHidden="1" w:unhideWhenUsed="1"/>
+    <w:lsdException w:name="HTML Definition" w:semiHidden="1" w:unhideWhenUsed="1"/>
+    <w:lsdException w:name="HTML Keyboard" w:semiHidden="1" w:unhideWhenUsed="1"/>
+    <w:lsdException w:name="HTML Preformatted" w:semiHidden="1" w:unhideWhenUsed="1"/>
+    <w:lsdException w:name="HTML Sample" w:semiHidden="1" w:unhideWhenUsed="1"/>
+    <w:lsdException w:name="HTML Typewriter" w:semiHidden="1" w:unhideWhenUsed="1"/>
+    <w:lsdException w:name="HTML Variable" w:semiHidden="1" w:unhideWhenUsed="1"/>
+    <w:lsdException w:name="Normal Table" w:semiHidden="1" w:unhideWhenUsed="1"/>
+    <w:lsdException w:name="annotation subject" w:semiHidden="1" w:unhideWhenUsed="1"/>
+    <w:lsdException w:name="No List" w:semiHidden="1" w:unhideWhenUsed="1"/>
+    <w:lsdException w:name="Outline List 1" w:semiHidden="1" w:unhideWhenUsed="1"/>
+    <w:lsdException w:name="Outline List 2" w:semiHidden="1" w:unhideWhenUsed="1"/>
+    <w:lsdException w:name="Outline List 3" w:semiHidden="1" w:unhideWhenUsed="1"/>
+    <w:lsdException w:name="Table Simple 1" w:semiHidden="1" w:unhideWhenUsed="1"/>
+    <w:lsdException w:name="Table Simple 2" w:semiHidden="1" w:unhideWhenUsed="1"/>
+    <w:lsdException w:name="Table Simple 3" w:semiHidden="1" w:unhideWhenUsed="1"/>
+    <w:lsdException w:name="Table Classic 1" w:semiHidden="1" w:unhideWhenUsed="1"/>
+    <w:lsdException w:name="Table Classic 2" w:semiHidden="1" w:unhideWhenUsed="1"/>
+    <w:lsdException w:name="Table Classic 3" w:semiHidden="1" w:unhideWhenUsed="1"/>
+    <w:lsdException w:name="Table Classic 4" w:semiHidden="1" w:unhideWhenUsed="1"/>
+    <w:lsdException w:name="Table Colorful 1" w:semiHidden="1" w:unhideWhenUsed="1"/>
+    <w:lsdException w:name="Table Colorful 2" w:semiHidden="1" w:unhideWhenUsed="1"/>
+    <w:lsdException w:name="Table Colorful 3" w:semiHidden="1" w:unhideWhenUsed="1"/>
+    <w:lsdException w:name="Table Columns 1" w:semiHidden="1" w:unhideWhenUsed="1"/>
+    <w:lsdException w:name="Table Columns 2" w:semiHidden="1" w:unhideWhenUsed="1"/>
+    <w:lsdException w:name="Table Columns 3" w:semiHidden="1" w:unhideWhenUsed="1"/>
+    <w:lsdException w:name="Table Columns 4" w:semiHidden="1" w:unhideWhenUsed="1"/>
+    <w:lsdException w:name="Table Columns 5" w:semiHidden="1" w:unhideWhenUsed="1"/>
+    <w:lsdException w:name="Table Grid 1" w:semiHidden="1" w:unhideWhenUsed="1"/>
+    <w:lsdException w:name="Table Grid 2" w:semiHidden="1" w:unhideWhenUsed="1"/>
+    <w:lsdException w:name="Table Grid 3" w:semiHidden="1" w:unhideWhenUsed="1"/>
+    <w:lsdException w:name="Table Grid 4" w:semiHidden="1" w:unhideWhenUsed="1"/>
+    <w:lsdException w:name="Table Grid 5" w:semiHidden="1" w:unhideWhenUsed="1"/>
+    <w:lsdException w:name="Table Grid 6" w:semiHidden="1" w:unhideWhenUsed="1"/>
+    <w:lsdException w:name="Table Grid 7" w:semiHidden="1" w:unhideWhenUsed="1"/>
+    <w:lsdException w:name="Table Grid 8" w:semiHidden="1" w:unhideWhenUsed="1"/>
+    <w:lsdException w:name="Table List 1" w:semiHidden="1" w:unhideWhenUsed="1"/>
+    <w:lsdException w:name="Table List 2" w:semiHidden="1" w:unhideWhenUsed="1"/>
+    <w:lsdException w:name="Table List 3" w:semiHidden="1" w:unhideWhenUsed="1"/>
+    <w:lsdException w:name="Table List 4" w:semiHidden="1" w:unhideWhenUsed="1"/>
+    <w:lsdException w:name="Table List 5" w:semiHidden="1" w:unhideWhenUsed="1"/>
+    <w:lsdException w:name="Table List 6" w:semiHidden="1" w:unhideWhenUsed="1"/>
+    <w:lsdException w:name="Table List 7" w:semiHidden="1" w:unhideWhenUsed="1"/>
+    <w:lsdException w:name="Table List 8" w:semiHidden="1" w:unhideWhenUsed="1"/>
+    <w:lsdException w:name="Table 3D effects 1" w:semiHidden="1" w:unhideWhenUsed="1"/>
+    <w:lsdException w:name="Table 3D effects 2" w:semiHidden="1" w:unhideWhenUsed="1"/>
+    <w:lsdException w:name="Table 3D effects 3" w:semiHidden="1" w:unhideWhenUsed="1"/>
+    <w:lsdException w:name="Table Contemporary" w:semiHidden="1" w:unhideWhenUsed="1"/>
+    <w:lsdException w:name="Table Elegant" w:semiHidden="1" w:unhideWhenUsed="1"/>
+    <w:lsdException w:name="Table Professional" w:semiHidden="1" w:unhideWhenUsed="1"/>
+    <w:lsdException w:name="Table Subtle 1" w:semiHidden="1" w:unhideWhenUsed="1"/>
+    <w:lsdException w:name="Table Subtle 2" w:semiHidden="1" w:unhideWhenUsed="1"/>
+    <w:lsdException w:name="Table Web 1" w:semiHidden="1" w:unhideWhenUsed="1"/>
+    <w:lsdException w:name="Table Web 2" w:semiHidden="1" w:unhideWhenUsed="1"/>
+    <w:lsdException w:name="Table Web 3" w:semiHidden="1" w:unhideWhenUsed="1"/>
+    <w:lsdException w:name="Balloon Text" w:semiHidden="1" w:unhideWhenUsed="1"/>
+    <w:lsdException w:name="Table Grid" w:uiPriority="59"/>
+    <w:lsdException w:name="Table Theme" w:semiHidden="1" w:unhideWhenUsed="1"/>
+    <w:lsdException w:name="Placeholder Text" w:semiHidden="1"/>
+    <w:lsdException w:name="No Spacing" w:uiPriority="1" w:qFormat="1"/>
+    <w:lsdException w:name="Light Shading" w:uiPriority="60"/>
+    <w:lsdException w:name="Light List" w:uiPriority="61"/>
+    <w:lsdException w:name="Light Grid" w:uiPriority="62"/>
+    <w:lsdException w:name="Medium Shading 1" w:uiPriority="63"/>
+    <w:lsdException w:name="Medium Shading 2" w:uiPriority="64"/>
+    <w:lsdException w:name="Medium List 1" w:uiPriority="65"/>
+    <w:lsdException w:name="Medium List 2" w:uiPriority="66"/>
+    <w:lsdException w:name="Medium Grid 1" w:uiPriority="67"/>
+    <w:lsdException w:name="Medium Grid 2" w:uiPriority="68"/>
+    <w:lsdException w:name="Medium Grid 3" w:uiPriority="69"/>
+    <w:lsdException w:name="Dark List" w:uiPriority="70"/>
+    <w:lsdException w:name="Colorful Shading" w:uiPriority="71"/>
+    <w:lsdException w:name="Colorful List" w:uiPriority="72"/>
+    <w:lsdException w:name="Colorful Grid" w:uiPriority="73"/>
+    <w:lsdException w:name="Light Shading Accent 1" w:uiPriority="60"/>
+    <w:lsdException w:name="Light List Accent 1" w:uiPriority="61"/>
+    <w:lsdException w:name="Light Grid Accent 1" w:uiPriority="62"/>
+    <w:lsdException w:name="Medium Shading 1 Accent 1" w:uiPriority="63"/>
+    <w:lsdException w:name="Medium Shading 2 Accent 1" w:uiPriority="64"/>
+    <w:lsdException w:name="Medium List 1 Accent 1" w:uiPriority="65"/>
+    <w:lsdException w:name="Revision" w:semiHidden="1"/>
+    <w:lsdException w:name="List Paragraph" w:uiPriority="34" w:qFormat="1"/>
+    <w:lsdException w:name="Quote" w:uiPriority="29" w:qFormat="1"/>
+    <w:lsdException w:name="Intense Quote" w:uiPriority="30" w:qFormat="1"/>
+    <w:lsdException w:name="Medium List 2 Accent 1" w:uiPriority="66"/>
+    <w:lsdException w:name="Medium Grid 1 Accent 1" w:uiPriority="67"/>
+    <w:lsdException w:name="Medium Grid 2 Accent 1" w:uiPriority="68"/>
+    <w:lsdException w:name="Medium Grid 3 Accent 1" w:uiPriority="69"/>
+    <w:lsdException w:name="Dark List Accent 1" w:uiPriority="70"/>
+    <w:lsdException w:name="Colorful Shading Accent 1" w:uiPriority="71"/>
+    <w:lsdException w:name="Colorful List Accent 1" w:uiPriority="72"/>
+    <w:lsdException w:name="Colorful Grid Accent 1" w:uiPriority="73"/>
+    <w:lsdException w:name="Light Shading Accent 2" w:uiPriority="60"/>
+    <w:lsdException w:name="Light List Accent 2" w:uiPriority="61"/>
+    <w:lsdException w:name="Light Grid Accent 2" w:uiPriority="62"/>
+    <w:lsdException w:name="Medium Shading 1 Accent 2" w:uiPriority="63"/>
+    <w:lsdException w:name="Medium Shading 2 Accent 2" w:uiPriority="64"/>
+    <w:lsdException w:name="Medium List 1 Accent 2" w:uiPriority="65"/>
+    <w:lsdException w:name="Medium List 2 Accent 2" w:uiPriority="66"/>
+    <w:lsdException w:name="Medium Grid 1 Accent 2" w:uiPriority="67"/>
+    <w:lsdException w:name="Medium Grid 2 Accent 2" w:uiPriority="68"/>
+    <w:lsdException w:name="Medium Grid 3 Accent 2" w:uiPriority="69"/>
+    <w:lsdException w:name="Dark List Accent 2" w:uiPriority="70"/>
+    <w:lsdException w:name="Colorful Shading Accent 2" w:uiPriority="71"/>
+    <w:lsdException w:name="Colorful List Accent 2" w:uiPriority="72"/>
+    <w:lsdException w:name="Colorful Grid Accent 2" w:uiPriority="73"/>
+    <w:lsdException w:name="Light Shading Accent 3" w:uiPriority="60"/>
+    <w:lsdException w:name="Light List Accent 3" w:uiPriority="61"/>
+    <w:lsdException w:name="Light Grid Accent 3" w:uiPriority="62"/>
+    <w:lsdException w:name="Medium Shading 1 Accent 3" w:uiPriority="63"/>
+    <w:lsdException w:name="Medium Shading 2 Accent 3" w:uiPriority="64"/>
+    <w:lsdException w:name="Medium List 1 Accent 3" w:uiPriority="65"/>
+    <w:lsdException w:name="Medium List 2 Accent 3" w:uiPriority="66"/>
+    <w:lsdException w:name="Medium Grid 1 Accent 3" w:uiPriority="67"/>
+    <w:lsdException w:name="Medium Grid 2 Accent 3" w:uiPriority="68"/>
+    <w:lsdException w:name="Medium Grid 3 Accent 3" w:uiPriority="69"/>
+    <w:lsdException w:name="Dark List Accent 3" w:uiPriority="70"/>
+    <w:lsdException w:name="Colorful Shading Accent 3" w:uiPriority="71"/>
+    <w:lsdException w:name="Colorful List Accent 3" w:uiPriority="72"/>
+    <w:lsdException w:name="Colorful Grid Accent 3" w:uiPriority="73"/>
+    <w:lsdException w:name="Light Shading Accent 4" w:uiPriority="60"/>
+    <w:lsdException w:name="Light List Accent 4" w:uiPriority="61"/>
+    <w:lsdException w:name="Light Grid Accent 4" w:uiPriority="62"/>
+    <w:lsdException w:name="Medium Shading 1 Accent 4" w:uiPriority="63"/>
+    <w:lsdException w:name="Medium Shading 2 Accent 4" w:uiPriority="64"/>
+    <w:lsdException w:name="Medium List 1 Accent 4" w:uiPriority="65"/>
+    <w:lsdException w:name="Medium List 2 Accent 4" w:uiPriority="66"/>
+    <w:lsdException w:name="Medium Grid 1 Accent 4" w:uiPriority="67"/>
+    <w:lsdException w:name="Medium Grid 2 Accent 4" w:uiPriority="68"/>
+    <w:lsdException w:name="Medium Grid 3 Accent 4" w:uiPriority="69"/>
+    <w:lsdException w:name="Dark List Accent 4" w:uiPriority="70"/>
+    <w:lsdException w:name="Colorful Shading Accent 4" w:uiPriority="71"/>
+    <w:lsdException w:name="Colorful List Accent 4" w:uiPriority="72"/>
+    <w:lsdException w:name="Colorful Grid Accent 4" w:uiPriority="73"/>
+    <w:lsdException w:name="Light Shading Accent 5" w:uiPriority="60"/>
+    <w:lsdException w:name="Light List Accent 5" w:uiPriority="61"/>
+    <w:lsdException w:name="Light Grid Accent 5" w:uiPriority="62"/>
+    <w:lsdException w:name="Medium Shading 1 Accent 5" w:uiPriority="63"/>
+    <w:lsdException w:name="Medium Shading 2 Accent 5" w:uiPriority="64"/>
+    <w:lsdException w:name="Medium List 1 Accent 5" w:uiPriority="65"/>
+    <w:lsdException w:name="Medium List 2 Accent 5" w:uiPriority="66"/>
+    <w:lsdException w:name="Medium Grid 1 Accent 5" w:uiPriority="67"/>
+    <w:lsdException w:name="Medium Grid 2 Accent 5" w:uiPriority="68"/>
+    <w:lsdException w:name="Medium Grid 3 Accent 5" w:uiPriority="69"/>
+    <w:lsdException w:name="Dark List Accent 5" w:uiPriority="70"/>
+    <w:lsdException w:name="Colorful Shading Accent 5" w:uiPriority="71"/>
+    <w:lsdException w:name="Colorful List Accent 5" w:uiPriority="72"/>
+    <w:lsdException w:name="Colorful Grid Accent 5" w:uiPriority="73"/>
+    <w:lsdException w:name="Light Shading Accent 6" w:uiPriority="60"/>
+    <w:lsdException w:name="Light List Accent 6" w:uiPriority="61"/>
+    <w:lsdException w:name="Light Grid Accent 6" w:uiPriority="62"/>
+    <w:lsdException w:name="Medium Shading 1 Accent 6" w:uiPriority="63"/>
+    <w:lsdException w:name="Medium Shading 2 Accent 6" w:uiPriority="64"/>
+    <w:lsdException w:name="Medium List 1 Accent 6" w:uiPriority="65"/>
+    <w:lsdException w:name="Medium List 2 Accent 6" w:uiPriority="66"/>
+    <w:lsdException w:name="Medium Grid 1 Accent 6" w:uiPriority="67"/>
+    <w:lsdException w:name="Medium Grid 2 Accent 6" w:uiPriority="68"/>
+    <w:lsdException w:name="Medium Grid 3 Accent 6" w:uiPriority="69"/>
+    <w:lsdException w:name="Dark List Accent 6" w:uiPriority="70"/>
+    <w:lsdException w:name="Colorful Shading Accent 6" w:uiPriority="71"/>
+    <w:lsdException w:name="Colorful List Accent 6" w:uiPriority="72"/>
+    <w:lsdException w:name="Colorful Grid Accent 6" w:uiPriority="73"/>
+    <w:lsdException w:name="Subtle Emphasis" w:uiPriority="19" w:qFormat="1"/>
+    <w:lsdException w:name="Intense Emphasis" w:uiPriority="21" w:qFormat="1"/>
+    <w:lsdException w:name="Subtle Reference" w:uiPriority="31" w:qFormat="1"/>
+    <w:lsdException w:name="Intense Reference" w:uiPriority="32" w:qFormat="1"/>
+    <w:lsdException w:name="Book Title" w:uiPriority="33" w:qFormat="1"/>
+    <w:lsdException w:name="Bibliography" w:semiHidden="1" w:uiPriority="37" w:unhideWhenUsed="1"/>
+    <w:lsdException w:name="TOC Heading" w:semiHidden="1" w:uiPriority="39" w:unhideWhenUsed="1" w:qFormat="1"/>
+    <w:lsdException w:name="Plain Table 1" w:uiPriority="41"/>
+    <w:lsdException w:name="Plain Table 2" w:uiPriority="42"/>
+    <w:lsdException w:name="Plain Table 3" w:uiPriority="43"/>
+    <w:lsdException w:name="Plain Table 4" w:uiPriority="44"/>
+    <w:lsdException w:name="Plain Table 5" w:uiPriority="45"/>
+    <w:lsdException w:name="Grid Table Light" w:uiPriority="40"/>
+    <w:lsdException w:name="Grid Table 1 Light" w:uiPriority="46"/>
+    <w:lsdException w:name="Grid Table 2" w:uiPriority="47"/>
+    <w:lsdException w:name="Grid Table 3" w:uiPriority="48"/>
+    <w:lsdException w:name="Grid Table 4" w:uiPriority="49"/>
+    <w:lsdException w:name="Grid Table 5 Dark" w:uiPriority="50"/>
+    <w:lsdException w:name="Grid Table 6 Colorful" w:uiPriority="51"/>
+    <w:lsdException w:name="Grid Table 7 Colorful" w:uiPriority="52"/>
+    <w:lsdException w:name="Grid Table 1 Light Accent 1" w:uiPriority="46"/>
+    <w:lsdException w:name="Grid Table 2 Accent 1" w:uiPriority="47"/>
+    <w:lsdException w:name="Grid Table 3 Accent 1" w:uiPriority="48"/>
+    <w:lsdException w:name="Grid Table 4 Accent 1" w:uiPriority="49"/>
+    <w:lsdException w:name="Grid Table 5 Dark Accent 1" w:uiPriority="50"/>
+    <w:lsdException w:name="Grid Table 6 Colorful Accent 1" w:uiPriority="51"/>
+    <w:lsdException w:name="Grid Table 7 Colorful Accent 1" w:uiPriority="52"/>
+    <w:lsdException w:name="Grid Table 1 Light Accent 2" w:uiPriority="46"/>
+    <w:lsdException w:name="Grid Table 2 Accent 2" w:uiPriority="47"/>
+    <w:lsdException w:name="Grid Table 3 Accent 2" w:uiPriority="48"/>
+    <w:lsdException w:name="Grid Table 4 Accent 2" w:uiPriority="49"/>
+    <w:lsdException w:name="Grid Table 5 Dark Accent 2" w:uiPriority="50"/>
+    <w:lsdException w:name="Grid Table 6 Colorful Accent 2" w:uiPriority="51"/>
+    <w:lsdException w:name="Grid Table 7 Colorful Accent 2" w:uiPriority="52"/>
+    <w:lsdException w:name="Grid Table 1 Light Accent 3" w:uiPriority="46"/>
+    <w:lsdException w:name="Grid Table 2 Accent 3" w:uiPriority="47"/>
+    <w:lsdException w:name="Grid Table 3 Accent 3" w:uiPriority="48"/>
+    <w:lsdException w:name="Grid Table 4 Accent 3" w:uiPriority="49"/>
+    <w:lsdException w:name="Grid Table 5 Dark Accent 3" w:uiPriority="50"/>
+    <w:lsdException w:name="Grid Table 6 Colorful Accent 3" w:uiPriority="51"/>
+    <w:lsdException w:name="Grid Table 7 Colorful Accent 3" w:uiPriority="52"/>
+    <w:lsdException w:name="Grid Table 1 Light Accent 4" w:uiPriority="46"/>
+    <w:lsdException w:name="Grid Table 2 Accent 4" w:uiPriority="47"/>
+    <w:lsdException w:name="Grid Table 3 Accent 4" w:uiPriority="48"/>
+    <w:lsdException w:name="Grid Table 4 Accent 4" w:uiPriority="49"/>
+    <w:lsdException w:name="Grid Table 5 Dark Accent 4" w:uiPriority="50"/>
+    <w:lsdException w:name="Grid Table 6 Colorful Accent 4" w:uiPriority="51"/>
+    <w:lsdException w:name="Grid Table 7 Colorful Accent 4" w:uiPriority="52"/>
+    <w:lsdException w:name="Grid Table 1 Light Accent 5" w:uiPriority="46"/>
+    <w:lsdException w:name="Grid Table 2 Accent 5" w:uiPriority="47"/>
+    <w:lsdException w:name="Grid Table 3 Accent 5" w:uiPriority="48"/>
+    <w:lsdException w:name="Grid Table 4 Accent 5" w:uiPriority="49"/>
+    <w:lsdException w:name="Grid Table 5 Dark Accent 5" w:uiPriority="50"/>
+    <w:lsdException w:name="Grid Table 6 Colorful Accent 5" w:uiPriority="51"/>
+    <w:lsdException w:name="Grid Table 7 Colorful Accent 5" w:uiPriority="52"/>
+    <w:lsdException w:name="Grid Table 1 Light Accent 6" w:uiPriority="46"/>
+    <w:lsdException w:name="Grid Table 2 Accent 6" w:uiPriority="47"/>
+    <w:lsdException w:name="Grid Table 3 Accent 6" w:uiPriority="48"/>
+    <w:lsdException w:name="Grid Table 4 Accent 6" w:uiPriority="49"/>
+    <w:lsdException w:name="Grid Table 5 Dark Accent 6" w:uiPriority="50"/>
+    <w:lsdException w:name="Grid Table 6 Colorful Accent 6" w:uiPriority="51"/>
+    <w:lsdException w:name="Grid Table 7 Colorful Accent 6" w:uiPriority="52"/>
+    <w:lsdException w:name="List Table 1 Light" w:uiPriority="46"/>
+    <w:lsdException w:name="List Table 2" w:uiPriority="47"/>
+    <w:lsdException w:name="List Table 3" w:uiPriority="48"/>
+    <w:lsdException w:name="List Table 4" w:uiPriority="49"/>
+    <w:lsdException w:name="List Table 5 Dark" w:uiPriority="50"/>
+    <w:lsdException w:name="List Table 6 Colorful" w:uiPriority="51"/>
+    <w:lsdException w:name="List Table 7 Colorful" w:uiPriority="52"/>
+    <w:lsdException w:name="List Table 1 Light Accent 1" w:uiPriority="46"/>
+    <w:lsdException w:name="List Table 2 Accent 1" w:uiPriority="47"/>
+    <w:lsdException w:name="List Table 3 Accent 1" w:uiPriority="48"/>
+    <w:lsdException w:name="List Table 4 Accent 1" w:uiPriority="49"/>
+    <w:lsdException w:name="List Table 5 Dark Accent 1" w:uiPriority="50"/>
+    <w:lsdException w:name="List Table 6 Colorful Accent 1" w:uiPriority="51"/>
+    <w:lsdException w:name="List Table 7 Colorful Accent 1" w:uiPriority="52"/>
+    <w:lsdException w:name="List Table 1 Light Accent 2" w:uiPriority="46"/>
+    <w:lsdException w:name="List Table 2 Accent 2" w:uiPriority="47"/>
+    <w:lsdException w:name="List Table 3 Accent 2" w:uiPriority="48"/>
+    <w:lsdException w:name="List Table 4 Accent 2" w:uiPriority="49"/>
+    <w:lsdException w:name="List Table 5 Dark Accent 2" w:uiPriority="50"/>
+    <w:lsdException w:name="List Table 6 Colorful Accent 2" w:uiPriority="51"/>
+    <w:lsdException w:name="List Table 7 Colorful Accent 2" w:uiPriority="52"/>
+    <w:lsdException w:name="List Table 1 Light Accent 3" w:uiPriority="46"/>
+    <w:lsdException w:name="List Table 2 Accent 3" w:uiPriority="47"/>
+    <w:lsdException w:name="List Table 3 Accent 3" w:uiPriority="48"/>
+    <w:lsdException w:name="List Table 4 Accent 3" w:uiPriority="49"/>
+    <w:lsdException w:name="List Table 5 Dark Accent 3" w:uiPriority="50"/>
+    <w:lsdException w:name="List Table 6 Colorful Accent 3" w:uiPriority="51"/>
+    <w:lsdException w:name="List Table 7 Colorful Accent 3" w:uiPriority="52"/>
+    <w:lsdException w:name="List Table 1 Light Accent 4" w:uiPriority="46"/>
+    <w:lsdException w:name="List Table 2 Accent 4" w:uiPriority="47"/>
+    <w:lsdException w:name="List Table 3 Accent 4" w:uiPriority="48"/>
+    <w:lsdException w:name="List Table 4 Accent 4" w:uiPriority="49"/>
+    <w:lsdException w:name="List Table 5 Dark Accent 4" w:uiPriority="50"/>
+    <w:lsdException w:name="List Table 6 Colorful Accent 4" w:uiPriority="51"/>
+    <w:lsdException w:name="List Table 7 Colorful Accent 4" w:uiPriority="52"/>
+    <w:lsdException w:name="List Table 1 Light Accent 5" w:uiPriority="46"/>
+    <w:lsdException w:name="List Table 2 Accent 5" w:uiPriority="47"/>
+    <w:lsdException w:name="List Table 3 Accent 5" w:uiPriority="48"/>
+    <w:lsdException w:name="List Table 4 Accent 5" w:uiPriority="49"/>
+    <w:lsdException w:name="List Table 5 Dark Accent 5" w:uiPriority="50"/>
+    <w:lsdException w:name="List Table 6 Colorful Accent 5" w:uiPriority="51"/>
+    <w:lsdException w:name="List Table 7 Colorful Accent 5" w:uiPriority="52"/>
+    <w:lsdException w:name="List Table 1 Light Accent 6" w:uiPriority="46"/>
+    <w:lsdException w:name="List Table 2 Accent 6" w:uiPriority="47"/>
+    <w:lsdException w:name="List Table 3 Accent 6" w:uiPriority="48"/>
+    <w:lsdException w:name="List Table 4 Accent 6" w:uiPriority="49"/>
+    <w:lsdException w:name="List Table 5 Dark Accent 6" w:uiPriority="50"/>
+    <w:lsdException w:name="List Table 6 Colorful Accent 6" w:uiPriority="51"/>
+    <w:lsdException w:name="List Table 7 Colorful Accent 6" w:uiPriority="52"/>
   </w:latentStyles>
   <w:style w:type="paragraph" w:default="1" w:styleId="Normal">
     <w:name w:val="Normal"/>
@@ -10468,6 +12816,27 @@
       <w:sz w:val="48"/>
       <w:szCs w:val="48"/>
       <w:lang w:val="en-US"/>
+    </w:rPr>
+  </w:style>
+  <w:style w:type="paragraph" w:styleId="Heading2">
+    <w:name w:val="heading 2"/>
+    <w:basedOn w:val="Normal"/>
+    <w:next w:val="Normal"/>
+    <w:link w:val="Heading2Char"/>
+    <w:uiPriority w:val="9"/>
+    <w:unhideWhenUsed/>
+    <w:qFormat/>
+    <w:rsid w:val="00145943"/>
+    <w:pPr>
+      <w:keepNext/>
+      <w:keepLines/>
+      <w:spacing w:before="40"/>
+      <w:outlineLvl w:val="1"/>
+    </w:pPr>
+    <w:rPr>
+      <w:rFonts w:asciiTheme="majorHAnsi" w:eastAsiaTheme="majorEastAsia" w:hAnsiTheme="majorHAnsi" w:cstheme="majorBidi"/>
+      <w:color w:val="2E74B5" w:themeColor="accent1" w:themeShade="BF"/>
+      <w:szCs w:val="26"/>
     </w:rPr>
   </w:style>
   <w:style w:type="paragraph" w:styleId="Heading3">
@@ -10531,7 +12900,6 @@
       <w:lang w:val="en-US"/>
     </w:rPr>
     <w:tblPr>
-      <w:tblInd w:w="0" w:type="dxa"/>
       <w:tblBorders>
         <w:top w:val="single" w:sz="4" w:space="0" w:color="auto"/>
         <w:left w:val="single" w:sz="4" w:space="0" w:color="auto"/>
@@ -10540,12 +12908,6 @@
         <w:insideH w:val="single" w:sz="4" w:space="0" w:color="auto"/>
         <w:insideV w:val="single" w:sz="4" w:space="0" w:color="auto"/>
       </w:tblBorders>
-      <w:tblCellMar>
-        <w:top w:w="0" w:type="dxa"/>
-        <w:left w:w="108" w:type="dxa"/>
-        <w:bottom w:w="0" w:type="dxa"/>
-        <w:right w:w="108" w:type="dxa"/>
-      </w:tblCellMar>
     </w:tblPr>
   </w:style>
   <w:style w:type="paragraph" w:customStyle="1" w:styleId="Default">
@@ -10811,531 +13173,47 @@
       <w:jc w:val="left"/>
     </w:pPr>
   </w:style>
-</w:styles>
-</file>
-
-<file path=word/stylesWithEffects.xml><?xml version="1.0" encoding="utf-8"?>
-<w:styles xmlns:wpc="http://schemas.microsoft.com/office/word/2010/wordprocessingCanvas" xmlns:mc="http://schemas.openxmlformats.org/markup-compatibility/2006" xmlns:o="urn:schemas-microsoft-com:office:office" xmlns:r="http://schemas.openxmlformats.org/officeDocument/2006/relationships" xmlns:m="http://schemas.openxmlformats.org/officeDocument/2006/math" xmlns:v="urn:schemas-microsoft-com:vml" xmlns:wp14="http://schemas.microsoft.com/office/word/2010/wordprocessingDrawing" xmlns:wp="http://schemas.openxmlformats.org/drawingml/2006/wordprocessingDrawing" xmlns:w10="urn:schemas-microsoft-com:office:word" xmlns:w="http://schemas.openxmlformats.org/wordprocessingml/2006/main" xmlns:w14="http://schemas.microsoft.com/office/word/2010/wordml" xmlns:wpg="http://schemas.microsoft.com/office/word/2010/wordprocessingGroup" xmlns:wpi="http://schemas.microsoft.com/office/word/2010/wordprocessingInk" xmlns:wne="http://schemas.microsoft.com/office/word/2006/wordml" xmlns:wps="http://schemas.microsoft.com/office/word/2010/wordprocessingShape" mc:Ignorable="w14 wp14">
-  <w:docDefaults>
-    <w:rPrDefault>
-      <w:rPr>
-        <w:rFonts w:ascii="Times New Roman" w:eastAsiaTheme="minorHAnsi" w:hAnsi="Times New Roman" w:cstheme="minorBidi"/>
-        <w:sz w:val="26"/>
-        <w:szCs w:val="22"/>
-        <w:lang w:val="vi-VN" w:eastAsia="en-US" w:bidi="ar-SA"/>
-      </w:rPr>
-    </w:rPrDefault>
-    <w:pPrDefault>
-      <w:pPr>
-        <w:jc w:val="both"/>
-      </w:pPr>
-    </w:pPrDefault>
-  </w:docDefaults>
-  <w:latentStyles w:defLockedState="0" w:defUIPriority="99" w:defSemiHidden="1" w:defUnhideWhenUsed="1" w:defQFormat="0" w:count="267">
-    <w:lsdException w:name="Normal" w:semiHidden="0" w:uiPriority="0" w:unhideWhenUsed="0" w:qFormat="1"/>
-    <w:lsdException w:name="heading 1" w:semiHidden="0" w:uiPriority="9" w:unhideWhenUsed="0" w:qFormat="1"/>
-    <w:lsdException w:name="heading 2" w:uiPriority="9" w:qFormat="1"/>
-    <w:lsdException w:name="heading 3" w:uiPriority="9" w:qFormat="1"/>
-    <w:lsdException w:name="heading 4" w:uiPriority="9" w:qFormat="1"/>
-    <w:lsdException w:name="heading 5" w:uiPriority="9" w:qFormat="1"/>
-    <w:lsdException w:name="heading 6" w:uiPriority="9" w:qFormat="1"/>
-    <w:lsdException w:name="heading 7" w:uiPriority="9" w:qFormat="1"/>
-    <w:lsdException w:name="heading 8" w:uiPriority="9" w:qFormat="1"/>
-    <w:lsdException w:name="heading 9" w:uiPriority="9" w:qFormat="1"/>
-    <w:lsdException w:name="toc 1" w:uiPriority="39"/>
-    <w:lsdException w:name="toc 2" w:uiPriority="39"/>
-    <w:lsdException w:name="toc 3" w:uiPriority="39"/>
-    <w:lsdException w:name="toc 4" w:uiPriority="39"/>
-    <w:lsdException w:name="toc 5" w:uiPriority="39"/>
-    <w:lsdException w:name="toc 6" w:uiPriority="39"/>
-    <w:lsdException w:name="toc 7" w:uiPriority="39"/>
-    <w:lsdException w:name="toc 8" w:uiPriority="39"/>
-    <w:lsdException w:name="toc 9" w:uiPriority="39"/>
-    <w:lsdException w:name="caption" w:uiPriority="35" w:qFormat="1"/>
-    <w:lsdException w:name="Title" w:semiHidden="0" w:uiPriority="10" w:unhideWhenUsed="0" w:qFormat="1"/>
-    <w:lsdException w:name="Default Paragraph Font" w:uiPriority="1"/>
-    <w:lsdException w:name="Subtitle" w:semiHidden="0" w:uiPriority="11" w:unhideWhenUsed="0" w:qFormat="1"/>
-    <w:lsdException w:name="Strong" w:semiHidden="0" w:uiPriority="22" w:unhideWhenUsed="0" w:qFormat="1"/>
-    <w:lsdException w:name="Emphasis" w:semiHidden="0" w:uiPriority="20" w:unhideWhenUsed="0" w:qFormat="1"/>
-    <w:lsdException w:name="Table Grid" w:semiHidden="0" w:uiPriority="59" w:unhideWhenUsed="0"/>
-    <w:lsdException w:name="Placeholder Text" w:unhideWhenUsed="0"/>
-    <w:lsdException w:name="No Spacing" w:semiHidden="0" w:uiPriority="1" w:unhideWhenUsed="0" w:qFormat="1"/>
-    <w:lsdException w:name="Light Shading" w:semiHidden="0" w:uiPriority="60" w:unhideWhenUsed="0"/>
-    <w:lsdException w:name="Light List" w:semiHidden="0" w:uiPriority="61" w:unhideWhenUsed="0"/>
-    <w:lsdException w:name="Light Grid" w:semiHidden="0" w:uiPriority="62" w:unhideWhenUsed="0"/>
-    <w:lsdException w:name="Medium Shading 1" w:semiHidden="0" w:uiPriority="63" w:unhideWhenUsed="0"/>
-    <w:lsdException w:name="Medium Shading 2" w:semiHidden="0" w:uiPriority="64" w:unhideWhenUsed="0"/>
-    <w:lsdException w:name="Medium List 1" w:semiHidden="0" w:uiPriority="65" w:unhideWhenUsed="0"/>
-    <w:lsdException w:name="Medium List 2" w:semiHidden="0" w:uiPriority="66" w:unhideWhenUsed="0"/>
-    <w:lsdException w:name="Medium Grid 1" w:semiHidden="0" w:uiPriority="67" w:unhideWhenUsed="0"/>
-    <w:lsdException w:name="Medium Grid 2" w:semiHidden="0" w:uiPriority="68" w:unhideWhenUsed="0"/>
-    <w:lsdException w:name="Medium Grid 3" w:semiHidden="0" w:uiPriority="69" w:unhideWhenUsed="0"/>
-    <w:lsdException w:name="Dark List" w:semiHidden="0" w:uiPriority="70" w:unhideWhenUsed="0"/>
-    <w:lsdException w:name="Colorful Shading" w:semiHidden="0" w:uiPriority="71" w:unhideWhenUsed="0"/>
-    <w:lsdException w:name="Colorful List" w:semiHidden="0" w:uiPriority="72" w:unhideWhenUsed="0"/>
-    <w:lsdException w:name="Colorful Grid" w:semiHidden="0" w:uiPriority="73" w:unhideWhenUsed="0"/>
-    <w:lsdException w:name="Light Shading Accent 1" w:semiHidden="0" w:uiPriority="60" w:unhideWhenUsed="0"/>
-    <w:lsdException w:name="Light List Accent 1" w:semiHidden="0" w:uiPriority="61" w:unhideWhenUsed="0"/>
-    <w:lsdException w:name="Light Grid Accent 1" w:semiHidden="0" w:uiPriority="62" w:unhideWhenUsed="0"/>
-    <w:lsdException w:name="Medium Shading 1 Accent 1" w:semiHidden="0" w:uiPriority="63" w:unhideWhenUsed="0"/>
-    <w:lsdException w:name="Medium Shading 2 Accent 1" w:semiHidden="0" w:uiPriority="64" w:unhideWhenUsed="0"/>
-    <w:lsdException w:name="Medium List 1 Accent 1" w:semiHidden="0" w:uiPriority="65" w:unhideWhenUsed="0"/>
-    <w:lsdException w:name="Revision" w:unhideWhenUsed="0"/>
-    <w:lsdException w:name="List Paragraph" w:semiHidden="0" w:uiPriority="34" w:unhideWhenUsed="0" w:qFormat="1"/>
-    <w:lsdException w:name="Quote" w:semiHidden="0" w:uiPriority="29" w:unhideWhenUsed="0" w:qFormat="1"/>
-    <w:lsdException w:name="Intense Quote" w:semiHidden="0" w:uiPriority="30" w:unhideWhenUsed="0" w:qFormat="1"/>
-    <w:lsdException w:name="Medium List 2 Accent 1" w:semiHidden="0" w:uiPriority="66" w:unhideWhenUsed="0"/>
-    <w:lsdException w:name="Medium Grid 1 Accent 1" w:semiHidden="0" w:uiPriority="67" w:unhideWhenUsed="0"/>
-    <w:lsdException w:name="Medium Grid 2 Accent 1" w:semiHidden="0" w:uiPriority="68" w:unhideWhenUsed="0"/>
-    <w:lsdException w:name="Medium Grid 3 Accent 1" w:semiHidden="0" w:uiPriority="69" w:unhideWhenUsed="0"/>
-    <w:lsdException w:name="Dark List Accent 1" w:semiHidden="0" w:uiPriority="70" w:unhideWhenUsed="0"/>
-    <w:lsdException w:name="Colorful Shading Accent 1" w:semiHidden="0" w:uiPriority="71" w:unhideWhenUsed="0"/>
-    <w:lsdException w:name="Colorful List Accent 1" w:semiHidden="0" w:uiPriority="72" w:unhideWhenUsed="0"/>
-    <w:lsdException w:name="Colorful Grid Accent 1" w:semiHidden="0" w:uiPriority="73" w:unhideWhenUsed="0"/>
-    <w:lsdException w:name="Light Shading Accent 2" w:semiHidden="0" w:uiPriority="60" w:unhideWhenUsed="0"/>
-    <w:lsdException w:name="Light List Accent 2" w:semiHidden="0" w:uiPriority="61" w:unhideWhenUsed="0"/>
-    <w:lsdException w:name="Light Grid Accent 2" w:semiHidden="0" w:uiPriority="62" w:unhideWhenUsed="0"/>
-    <w:lsdException w:name="Medium Shading 1 Accent 2" w:semiHidden="0" w:uiPriority="63" w:unhideWhenUsed="0"/>
-    <w:lsdException w:name="Medium Shading 2 Accent 2" w:semiHidden="0" w:uiPriority="64" w:unhideWhenUsed="0"/>
-    <w:lsdException w:name="Medium List 1 Accent 2" w:semiHidden="0" w:uiPriority="65" w:unhideWhenUsed="0"/>
-    <w:lsdException w:name="Medium List 2 Accent 2" w:semiHidden="0" w:uiPriority="66" w:unhideWhenUsed="0"/>
-    <w:lsdException w:name="Medium Grid 1 Accent 2" w:semiHidden="0" w:uiPriority="67" w:unhideWhenUsed="0"/>
-    <w:lsdException w:name="Medium Grid 2 Accent 2" w:semiHidden="0" w:uiPriority="68" w:unhideWhenUsed="0"/>
-    <w:lsdException w:name="Medium Grid 3 Accent 2" w:semiHidden="0" w:uiPriority="69" w:unhideWhenUsed="0"/>
-    <w:lsdException w:name="Dark List Accent 2" w:semiHidden="0" w:uiPriority="70" w:unhideWhenUsed="0"/>
-    <w:lsdException w:name="Colorful Shading Accent 2" w:semiHidden="0" w:uiPriority="71" w:unhideWhenUsed="0"/>
-    <w:lsdException w:name="Colorful List Accent 2" w:semiHidden="0" w:uiPriority="72" w:unhideWhenUsed="0"/>
-    <w:lsdException w:name="Colorful Grid Accent 2" w:semiHidden="0" w:uiPriority="73" w:unhideWhenUsed="0"/>
-    <w:lsdException w:name="Light Shading Accent 3" w:semiHidden="0" w:uiPriority="60" w:unhideWhenUsed="0"/>
-    <w:lsdException w:name="Light List Accent 3" w:semiHidden="0" w:uiPriority="61" w:unhideWhenUsed="0"/>
-    <w:lsdException w:name="Light Grid Accent 3" w:semiHidden="0" w:uiPriority="62" w:unhideWhenUsed="0"/>
-    <w:lsdException w:name="Medium Shading 1 Accent 3" w:semiHidden="0" w:uiPriority="63" w:unhideWhenUsed="0"/>
-    <w:lsdException w:name="Medium Shading 2 Accent 3" w:semiHidden="0" w:uiPriority="64" w:unhideWhenUsed="0"/>
-    <w:lsdException w:name="Medium List 1 Accent 3" w:semiHidden="0" w:uiPriority="65" w:unhideWhenUsed="0"/>
-    <w:lsdException w:name="Medium List 2 Accent 3" w:semiHidden="0" w:uiPriority="66" w:unhideWhenUsed="0"/>
-    <w:lsdException w:name="Medium Grid 1 Accent 3" w:semiHidden="0" w:uiPriority="67" w:unhideWhenUsed="0"/>
-    <w:lsdException w:name="Medium Grid 2 Accent 3" w:semiHidden="0" w:uiPriority="68" w:unhideWhenUsed="0"/>
-    <w:lsdException w:name="Medium Grid 3 Accent 3" w:semiHidden="0" w:uiPriority="69" w:unhideWhenUsed="0"/>
-    <w:lsdException w:name="Dark List Accent 3" w:semiHidden="0" w:uiPriority="70" w:unhideWhenUsed="0"/>
-    <w:lsdException w:name="Colorful Shading Accent 3" w:semiHidden="0" w:uiPriority="71" w:unhideWhenUsed="0"/>
-    <w:lsdException w:name="Colorful List Accent 3" w:semiHidden="0" w:uiPriority="72" w:unhideWhenUsed="0"/>
-    <w:lsdException w:name="Colorful Grid Accent 3" w:semiHidden="0" w:uiPriority="73" w:unhideWhenUsed="0"/>
-    <w:lsdException w:name="Light Shading Accent 4" w:semiHidden="0" w:uiPriority="60" w:unhideWhenUsed="0"/>
-    <w:lsdException w:name="Light List Accent 4" w:semiHidden="0" w:uiPriority="61" w:unhideWhenUsed="0"/>
-    <w:lsdException w:name="Light Grid Accent 4" w:semiHidden="0" w:uiPriority="62" w:unhideWhenUsed="0"/>
-    <w:lsdException w:name="Medium Shading 1 Accent 4" w:semiHidden="0" w:uiPriority="63" w:unhideWhenUsed="0"/>
-    <w:lsdException w:name="Medium Shading 2 Accent 4" w:semiHidden="0" w:uiPriority="64" w:unhideWhenUsed="0"/>
-    <w:lsdException w:name="Medium List 1 Accent 4" w:semiHidden="0" w:uiPriority="65" w:unhideWhenUsed="0"/>
-    <w:lsdException w:name="Medium List 2 Accent 4" w:semiHidden="0" w:uiPriority="66" w:unhideWhenUsed="0"/>
-    <w:lsdException w:name="Medium Grid 1 Accent 4" w:semiHidden="0" w:uiPriority="67" w:unhideWhenUsed="0"/>
-    <w:lsdException w:name="Medium Grid 2 Accent 4" w:semiHidden="0" w:uiPriority="68" w:unhideWhenUsed="0"/>
-    <w:lsdException w:name="Medium Grid 3 Accent 4" w:semiHidden="0" w:uiPriority="69" w:unhideWhenUsed="0"/>
-    <w:lsdException w:name="Dark List Accent 4" w:semiHidden="0" w:uiPriority="70" w:unhideWhenUsed="0"/>
-    <w:lsdException w:name="Colorful Shading Accent 4" w:semiHidden="0" w:uiPriority="71" w:unhideWhenUsed="0"/>
-    <w:lsdException w:name="Colorful List Accent 4" w:semiHidden="0" w:uiPriority="72" w:unhideWhenUsed="0"/>
-    <w:lsdException w:name="Colorful Grid Accent 4" w:semiHidden="0" w:uiPriority="73" w:unhideWhenUsed="0"/>
-    <w:lsdException w:name="Light Shading Accent 5" w:semiHidden="0" w:uiPriority="60" w:unhideWhenUsed="0"/>
-    <w:lsdException w:name="Light List Accent 5" w:semiHidden="0" w:uiPriority="61" w:unhideWhenUsed="0"/>
-    <w:lsdException w:name="Light Grid Accent 5" w:semiHidden="0" w:uiPriority="62" w:unhideWhenUsed="0"/>
-    <w:lsdException w:name="Medium Shading 1 Accent 5" w:semiHidden="0" w:uiPriority="63" w:unhideWhenUsed="0"/>
-    <w:lsdException w:name="Medium Shading 2 Accent 5" w:semiHidden="0" w:uiPriority="64" w:unhideWhenUsed="0"/>
-    <w:lsdException w:name="Medium List 1 Accent 5" w:semiHidden="0" w:uiPriority="65" w:unhideWhenUsed="0"/>
-    <w:lsdException w:name="Medium List 2 Accent 5" w:semiHidden="0" w:uiPriority="66" w:unhideWhenUsed="0"/>
-    <w:lsdException w:name="Medium Grid 1 Accent 5" w:semiHidden="0" w:uiPriority="67" w:unhideWhenUsed="0"/>
-    <w:lsdException w:name="Medium Grid 2 Accent 5" w:semiHidden="0" w:uiPriority="68" w:unhideWhenUsed="0"/>
-    <w:lsdException w:name="Medium Grid 3 Accent 5" w:semiHidden="0" w:uiPriority="69" w:unhideWhenUsed="0"/>
-    <w:lsdException w:name="Dark List Accent 5" w:semiHidden="0" w:uiPriority="70" w:unhideWhenUsed="0"/>
-    <w:lsdException w:name="Colorful Shading Accent 5" w:semiHidden="0" w:uiPriority="71" w:unhideWhenUsed="0"/>
-    <w:lsdException w:name="Colorful List Accent 5" w:semiHidden="0" w:uiPriority="72" w:unhideWhenUsed="0"/>
-    <w:lsdException w:name="Colorful Grid Accent 5" w:semiHidden="0" w:uiPriority="73" w:unhideWhenUsed="0"/>
-    <w:lsdException w:name="Light Shading Accent 6" w:semiHidden="0" w:uiPriority="60" w:unhideWhenUsed="0"/>
-    <w:lsdException w:name="Light List Accent 6" w:semiHidden="0" w:uiPriority="61" w:unhideWhenUsed="0"/>
-    <w:lsdException w:name="Light Grid Accent 6" w:semiHidden="0" w:uiPriority="62" w:unhideWhenUsed="0"/>
-    <w:lsdException w:name="Medium Shading 1 Accent 6" w:semiHidden="0" w:uiPriority="63" w:unhideWhenUsed="0"/>
-    <w:lsdException w:name="Medium Shading 2 Accent 6" w:semiHidden="0" w:uiPriority="64" w:unhideWhenUsed="0"/>
-    <w:lsdException w:name="Medium List 1 Accent 6" w:semiHidden="0" w:uiPriority="65" w:unhideWhenUsed="0"/>
-    <w:lsdException w:name="Medium List 2 Accent 6" w:semiHidden="0" w:uiPriority="66" w:unhideWhenUsed="0"/>
-    <w:lsdException w:name="Medium Grid 1 Accent 6" w:semiHidden="0" w:uiPriority="67" w:unhideWhenUsed="0"/>
-    <w:lsdException w:name="Medium Grid 2 Accent 6" w:semiHidden="0" w:uiPriority="68" w:unhideWhenUsed="0"/>
-    <w:lsdException w:name="Medium Grid 3 Accent 6" w:semiHidden="0" w:uiPriority="69" w:unhideWhenUsed="0"/>
-    <w:lsdException w:name="Dark List Accent 6" w:semiHidden="0" w:uiPriority="70" w:unhideWhenUsed="0"/>
-    <w:lsdException w:name="Colorful Shading Accent 6" w:semiHidden="0" w:uiPriority="71" w:unhideWhenUsed="0"/>
-    <w:lsdException w:name="Colorful List Accent 6" w:semiHidden="0" w:uiPriority="72" w:unhideWhenUsed="0"/>
-    <w:lsdException w:name="Colorful Grid Accent 6" w:semiHidden="0" w:uiPriority="73" w:unhideWhenUsed="0"/>
-    <w:lsdException w:name="Subtle Emphasis" w:semiHidden="0" w:uiPriority="19" w:unhideWhenUsed="0" w:qFormat="1"/>
-    <w:lsdException w:name="Intense Emphasis" w:semiHidden="0" w:uiPriority="21" w:unhideWhenUsed="0" w:qFormat="1"/>
-    <w:lsdException w:name="Subtle Reference" w:semiHidden="0" w:uiPriority="31" w:unhideWhenUsed="0" w:qFormat="1"/>
-    <w:lsdException w:name="Intense Reference" w:semiHidden="0" w:uiPriority="32" w:unhideWhenUsed="0" w:qFormat="1"/>
-    <w:lsdException w:name="Book Title" w:semiHidden="0" w:uiPriority="33" w:unhideWhenUsed="0" w:qFormat="1"/>
-    <w:lsdException w:name="Bibliography" w:uiPriority="37"/>
-    <w:lsdException w:name="TOC Heading" w:uiPriority="39" w:qFormat="1"/>
-  </w:latentStyles>
-  <w:style w:type="paragraph" w:default="1" w:styleId="Normal">
-    <w:name w:val="Normal"/>
-    <w:qFormat/>
-    <w:rsid w:val="007130B4"/>
-  </w:style>
-  <w:style w:type="paragraph" w:styleId="Heading1">
-    <w:name w:val="heading 1"/>
-    <w:basedOn w:val="Normal"/>
-    <w:link w:val="Heading1Char"/>
-    <w:uiPriority w:val="9"/>
-    <w:qFormat/>
-    <w:rsid w:val="007E2E5C"/>
-    <w:pPr>
-      <w:spacing w:before="100" w:beforeAutospacing="1" w:after="100" w:afterAutospacing="1"/>
-      <w:outlineLvl w:val="0"/>
-    </w:pPr>
+  <w:style w:type="character" w:customStyle="1" w:styleId="fontstyle01">
+    <w:name w:val="fontstyle01"/>
+    <w:basedOn w:val="DefaultParagraphFont"/>
+    <w:rsid w:val="00681ECA"/>
     <w:rPr>
-      <w:rFonts w:eastAsia="Times New Roman" w:cs="Times New Roman"/>
-      <w:b/>
-      <w:bCs/>
-      <w:kern w:val="36"/>
-      <w:sz w:val="48"/>
-      <w:szCs w:val="48"/>
-      <w:lang w:val="en-US"/>
+      <w:rFonts w:ascii="Arial" w:hAnsi="Arial" w:cs="Arial" w:hint="default"/>
+      <w:b w:val="0"/>
+      <w:bCs w:val="0"/>
+      <w:i w:val="0"/>
+      <w:iCs w:val="0"/>
+      <w:color w:val="000000"/>
+      <w:sz w:val="28"/>
+      <w:szCs w:val="28"/>
     </w:rPr>
   </w:style>
-  <w:style w:type="paragraph" w:styleId="Heading3">
-    <w:name w:val="heading 3"/>
-    <w:basedOn w:val="Normal"/>
-    <w:next w:val="Normal"/>
-    <w:link w:val="Heading3Char"/>
+  <w:style w:type="character" w:customStyle="1" w:styleId="color-black">
+    <w:name w:val="color-black"/>
+    <w:basedOn w:val="DefaultParagraphFont"/>
+    <w:rsid w:val="00D50420"/>
+  </w:style>
+  <w:style w:type="character" w:customStyle="1" w:styleId="pron">
+    <w:name w:val="pron"/>
+    <w:basedOn w:val="DefaultParagraphFont"/>
+    <w:rsid w:val="00D50420"/>
+  </w:style>
+  <w:style w:type="character" w:customStyle="1" w:styleId="ipa">
+    <w:name w:val="ipa"/>
+    <w:basedOn w:val="DefaultParagraphFont"/>
+    <w:rsid w:val="00D50420"/>
+  </w:style>
+  <w:style w:type="character" w:customStyle="1" w:styleId="Heading2Char">
+    <w:name w:val="Heading 2 Char"/>
+    <w:basedOn w:val="DefaultParagraphFont"/>
+    <w:link w:val="Heading2"/>
     <w:uiPriority w:val="9"/>
-    <w:semiHidden/>
-    <w:unhideWhenUsed/>
-    <w:qFormat/>
-    <w:rsid w:val="00E23CAB"/>
-    <w:pPr>
-      <w:keepNext/>
-      <w:keepLines/>
-      <w:spacing w:before="200"/>
-      <w:outlineLvl w:val="2"/>
-    </w:pPr>
+    <w:rsid w:val="00145943"/>
     <w:rPr>
       <w:rFonts w:asciiTheme="majorHAnsi" w:eastAsiaTheme="majorEastAsia" w:hAnsiTheme="majorHAnsi" w:cstheme="majorBidi"/>
-      <w:b/>
-      <w:bCs/>
-      <w:color w:val="5B9BD5" w:themeColor="accent1"/>
+      <w:color w:val="2E74B5" w:themeColor="accent1" w:themeShade="BF"/>
+      <w:szCs w:val="26"/>
     </w:rPr>
-  </w:style>
-  <w:style w:type="character" w:default="1" w:styleId="DefaultParagraphFont">
-    <w:name w:val="Default Paragraph Font"/>
-    <w:uiPriority w:val="1"/>
-    <w:semiHidden/>
-    <w:unhideWhenUsed/>
-  </w:style>
-  <w:style w:type="table" w:default="1" w:styleId="TableNormal">
-    <w:name w:val="Normal Table"/>
-    <w:uiPriority w:val="99"/>
-    <w:semiHidden/>
-    <w:unhideWhenUsed/>
-    <w:tblPr>
-      <w:tblInd w:w="0" w:type="dxa"/>
-      <w:tblCellMar>
-        <w:top w:w="0" w:type="dxa"/>
-        <w:left w:w="108" w:type="dxa"/>
-        <w:bottom w:w="0" w:type="dxa"/>
-        <w:right w:w="108" w:type="dxa"/>
-      </w:tblCellMar>
-    </w:tblPr>
-  </w:style>
-  <w:style w:type="numbering" w:default="1" w:styleId="NoList">
-    <w:name w:val="No List"/>
-    <w:uiPriority w:val="99"/>
-    <w:semiHidden/>
-    <w:unhideWhenUsed/>
-  </w:style>
-  <w:style w:type="table" w:styleId="TableGrid">
-    <w:name w:val="Table Grid"/>
-    <w:basedOn w:val="TableNormal"/>
-    <w:uiPriority w:val="59"/>
-    <w:rsid w:val="004920B8"/>
-    <w:rPr>
-      <w:rFonts w:asciiTheme="minorHAnsi" w:hAnsiTheme="minorHAnsi"/>
-      <w:sz w:val="22"/>
-      <w:lang w:val="en-US"/>
-    </w:rPr>
-    <w:tblPr>
-      <w:tblInd w:w="0" w:type="dxa"/>
-      <w:tblBorders>
-        <w:top w:val="single" w:sz="4" w:space="0" w:color="auto"/>
-        <w:left w:val="single" w:sz="4" w:space="0" w:color="auto"/>
-        <w:bottom w:val="single" w:sz="4" w:space="0" w:color="auto"/>
-        <w:right w:val="single" w:sz="4" w:space="0" w:color="auto"/>
-        <w:insideH w:val="single" w:sz="4" w:space="0" w:color="auto"/>
-        <w:insideV w:val="single" w:sz="4" w:space="0" w:color="auto"/>
-      </w:tblBorders>
-      <w:tblCellMar>
-        <w:top w:w="0" w:type="dxa"/>
-        <w:left w:w="108" w:type="dxa"/>
-        <w:bottom w:w="0" w:type="dxa"/>
-        <w:right w:w="108" w:type="dxa"/>
-      </w:tblCellMar>
-    </w:tblPr>
-  </w:style>
-  <w:style w:type="paragraph" w:customStyle="1" w:styleId="Default">
-    <w:name w:val="Default"/>
-    <w:rsid w:val="004920B8"/>
-    <w:pPr>
-      <w:autoSpaceDE w:val="0"/>
-      <w:autoSpaceDN w:val="0"/>
-      <w:adjustRightInd w:val="0"/>
-    </w:pPr>
-    <w:rPr>
-      <w:rFonts w:ascii="Arial" w:hAnsi="Arial" w:cs="Arial"/>
-      <w:color w:val="000000"/>
-      <w:sz w:val="24"/>
-      <w:szCs w:val="24"/>
-      <w:lang w:val="en-US"/>
-    </w:rPr>
-  </w:style>
-  <w:style w:type="paragraph" w:styleId="ListParagraph">
-    <w:name w:val="List Paragraph"/>
-    <w:basedOn w:val="Normal"/>
-    <w:uiPriority w:val="34"/>
-    <w:qFormat/>
-    <w:rsid w:val="004920B8"/>
-    <w:pPr>
-      <w:spacing w:after="200" w:line="276" w:lineRule="auto"/>
-      <w:ind w:left="720"/>
-      <w:contextualSpacing/>
-    </w:pPr>
-    <w:rPr>
-      <w:rFonts w:asciiTheme="minorHAnsi" w:hAnsiTheme="minorHAnsi"/>
-      <w:sz w:val="22"/>
-      <w:lang w:val="en-US"/>
-    </w:rPr>
-  </w:style>
-  <w:style w:type="paragraph" w:styleId="BalloonText">
-    <w:name w:val="Balloon Text"/>
-    <w:basedOn w:val="Normal"/>
-    <w:link w:val="BalloonTextChar"/>
-    <w:uiPriority w:val="99"/>
-    <w:semiHidden/>
-    <w:unhideWhenUsed/>
-    <w:rsid w:val="00AF67D1"/>
-    <w:rPr>
-      <w:rFonts w:ascii="Segoe UI" w:hAnsi="Segoe UI" w:cs="Segoe UI"/>
-      <w:sz w:val="18"/>
-      <w:szCs w:val="18"/>
-    </w:rPr>
-  </w:style>
-  <w:style w:type="character" w:customStyle="1" w:styleId="BalloonTextChar">
-    <w:name w:val="Balloon Text Char"/>
-    <w:basedOn w:val="DefaultParagraphFont"/>
-    <w:link w:val="BalloonText"/>
-    <w:uiPriority w:val="99"/>
-    <w:semiHidden/>
-    <w:rsid w:val="00AF67D1"/>
-    <w:rPr>
-      <w:rFonts w:ascii="Segoe UI" w:hAnsi="Segoe UI" w:cs="Segoe UI"/>
-      <w:sz w:val="18"/>
-      <w:szCs w:val="18"/>
-    </w:rPr>
-  </w:style>
-  <w:style w:type="paragraph" w:styleId="Header">
-    <w:name w:val="header"/>
-    <w:basedOn w:val="Normal"/>
-    <w:link w:val="HeaderChar"/>
-    <w:uiPriority w:val="99"/>
-    <w:unhideWhenUsed/>
-    <w:rsid w:val="006916D4"/>
-    <w:pPr>
-      <w:tabs>
-        <w:tab w:val="center" w:pos="4513"/>
-        <w:tab w:val="right" w:pos="9026"/>
-      </w:tabs>
-    </w:pPr>
-  </w:style>
-  <w:style w:type="character" w:customStyle="1" w:styleId="HeaderChar">
-    <w:name w:val="Header Char"/>
-    <w:basedOn w:val="DefaultParagraphFont"/>
-    <w:link w:val="Header"/>
-    <w:uiPriority w:val="99"/>
-    <w:rsid w:val="006916D4"/>
-  </w:style>
-  <w:style w:type="paragraph" w:styleId="Footer">
-    <w:name w:val="footer"/>
-    <w:basedOn w:val="Normal"/>
-    <w:link w:val="FooterChar"/>
-    <w:uiPriority w:val="99"/>
-    <w:unhideWhenUsed/>
-    <w:rsid w:val="006916D4"/>
-    <w:pPr>
-      <w:tabs>
-        <w:tab w:val="center" w:pos="4513"/>
-        <w:tab w:val="right" w:pos="9026"/>
-      </w:tabs>
-    </w:pPr>
-  </w:style>
-  <w:style w:type="character" w:customStyle="1" w:styleId="FooterChar">
-    <w:name w:val="Footer Char"/>
-    <w:basedOn w:val="DefaultParagraphFont"/>
-    <w:link w:val="Footer"/>
-    <w:uiPriority w:val="99"/>
-    <w:rsid w:val="006916D4"/>
-  </w:style>
-  <w:style w:type="paragraph" w:styleId="NormalWeb">
-    <w:name w:val="Normal (Web)"/>
-    <w:basedOn w:val="Normal"/>
-    <w:uiPriority w:val="99"/>
-    <w:unhideWhenUsed/>
-    <w:rsid w:val="00F865AC"/>
-    <w:pPr>
-      <w:spacing w:before="100" w:beforeAutospacing="1" w:after="100" w:afterAutospacing="1"/>
-    </w:pPr>
-    <w:rPr>
-      <w:rFonts w:eastAsia="Times New Roman" w:cs="Times New Roman"/>
-      <w:sz w:val="24"/>
-      <w:szCs w:val="24"/>
-      <w:lang w:val="en-US"/>
-    </w:rPr>
-  </w:style>
-  <w:style w:type="character" w:customStyle="1" w:styleId="apple-converted-space">
-    <w:name w:val="apple-converted-space"/>
-    <w:basedOn w:val="DefaultParagraphFont"/>
-    <w:rsid w:val="008F029B"/>
-  </w:style>
-  <w:style w:type="character" w:styleId="Emphasis">
-    <w:name w:val="Emphasis"/>
-    <w:basedOn w:val="DefaultParagraphFont"/>
-    <w:uiPriority w:val="20"/>
-    <w:qFormat/>
-    <w:rsid w:val="00C13018"/>
-    <w:rPr>
-      <w:i/>
-      <w:iCs/>
-    </w:rPr>
-  </w:style>
-  <w:style w:type="character" w:customStyle="1" w:styleId="Heading1Char">
-    <w:name w:val="Heading 1 Char"/>
-    <w:basedOn w:val="DefaultParagraphFont"/>
-    <w:link w:val="Heading1"/>
-    <w:uiPriority w:val="9"/>
-    <w:rsid w:val="007E2E5C"/>
-    <w:rPr>
-      <w:rFonts w:eastAsia="Times New Roman" w:cs="Times New Roman"/>
-      <w:b/>
-      <w:bCs/>
-      <w:kern w:val="36"/>
-      <w:sz w:val="48"/>
-      <w:szCs w:val="48"/>
-      <w:lang w:val="en-US"/>
-    </w:rPr>
-  </w:style>
-  <w:style w:type="character" w:styleId="Strong">
-    <w:name w:val="Strong"/>
-    <w:basedOn w:val="DefaultParagraphFont"/>
-    <w:uiPriority w:val="22"/>
-    <w:qFormat/>
-    <w:rsid w:val="00AC283D"/>
-    <w:rPr>
-      <w:b/>
-      <w:bCs/>
-    </w:rPr>
-  </w:style>
-  <w:style w:type="character" w:styleId="Hyperlink">
-    <w:name w:val="Hyperlink"/>
-    <w:basedOn w:val="DefaultParagraphFont"/>
-    <w:uiPriority w:val="99"/>
-    <w:unhideWhenUsed/>
-    <w:rsid w:val="00D05CFD"/>
-    <w:rPr>
-      <w:color w:val="0000FF"/>
-      <w:u w:val="single"/>
-    </w:rPr>
-  </w:style>
-  <w:style w:type="character" w:customStyle="1" w:styleId="Heading3Char">
-    <w:name w:val="Heading 3 Char"/>
-    <w:basedOn w:val="DefaultParagraphFont"/>
-    <w:link w:val="Heading3"/>
-    <w:uiPriority w:val="9"/>
-    <w:semiHidden/>
-    <w:rsid w:val="00E23CAB"/>
-    <w:rPr>
-      <w:rFonts w:asciiTheme="majorHAnsi" w:eastAsiaTheme="majorEastAsia" w:hAnsiTheme="majorHAnsi" w:cstheme="majorBidi"/>
-      <w:b/>
-      <w:bCs/>
-      <w:color w:val="5B9BD5" w:themeColor="accent1"/>
-    </w:rPr>
-  </w:style>
-  <w:style w:type="character" w:styleId="CommentReference">
-    <w:name w:val="annotation reference"/>
-    <w:basedOn w:val="DefaultParagraphFont"/>
-    <w:uiPriority w:val="99"/>
-    <w:semiHidden/>
-    <w:unhideWhenUsed/>
-    <w:rsid w:val="00D27C72"/>
-    <w:rPr>
-      <w:sz w:val="18"/>
-      <w:szCs w:val="18"/>
-    </w:rPr>
-  </w:style>
-  <w:style w:type="paragraph" w:styleId="CommentText">
-    <w:name w:val="annotation text"/>
-    <w:basedOn w:val="Normal"/>
-    <w:link w:val="CommentTextChar"/>
-    <w:uiPriority w:val="99"/>
-    <w:semiHidden/>
-    <w:unhideWhenUsed/>
-    <w:rsid w:val="00D27C72"/>
-    <w:rPr>
-      <w:sz w:val="24"/>
-      <w:szCs w:val="24"/>
-    </w:rPr>
-  </w:style>
-  <w:style w:type="character" w:customStyle="1" w:styleId="CommentTextChar">
-    <w:name w:val="Comment Text Char"/>
-    <w:basedOn w:val="DefaultParagraphFont"/>
-    <w:link w:val="CommentText"/>
-    <w:uiPriority w:val="99"/>
-    <w:semiHidden/>
-    <w:rsid w:val="00D27C72"/>
-    <w:rPr>
-      <w:sz w:val="24"/>
-      <w:szCs w:val="24"/>
-    </w:rPr>
-  </w:style>
-  <w:style w:type="paragraph" w:styleId="CommentSubject">
-    <w:name w:val="annotation subject"/>
-    <w:basedOn w:val="CommentText"/>
-    <w:next w:val="CommentText"/>
-    <w:link w:val="CommentSubjectChar"/>
-    <w:uiPriority w:val="99"/>
-    <w:semiHidden/>
-    <w:unhideWhenUsed/>
-    <w:rsid w:val="00D27C72"/>
-    <w:rPr>
-      <w:b/>
-      <w:bCs/>
-      <w:sz w:val="20"/>
-      <w:szCs w:val="20"/>
-    </w:rPr>
-  </w:style>
-  <w:style w:type="character" w:customStyle="1" w:styleId="CommentSubjectChar">
-    <w:name w:val="Comment Subject Char"/>
-    <w:basedOn w:val="CommentTextChar"/>
-    <w:link w:val="CommentSubject"/>
-    <w:uiPriority w:val="99"/>
-    <w:semiHidden/>
-    <w:rsid w:val="00D27C72"/>
-    <w:rPr>
-      <w:b/>
-      <w:bCs/>
-      <w:sz w:val="20"/>
-      <w:szCs w:val="20"/>
-    </w:rPr>
-  </w:style>
-  <w:style w:type="paragraph" w:styleId="Revision">
-    <w:name w:val="Revision"/>
-    <w:hidden/>
-    <w:uiPriority w:val="99"/>
-    <w:semiHidden/>
-    <w:rsid w:val="00D27C72"/>
-    <w:pPr>
-      <w:jc w:val="left"/>
-    </w:pPr>
   </w:style>
 </w:styles>
 </file>
@@ -11595,7 +13473,7 @@
   <a:extraClrSchemeLst/>
   <a:extLst>
     <a:ext uri="{05A4C25C-085E-4340-85A3-A5531E510DB2}">
-      <thm15:themeFamily xmlns:thm15="http://schemas.microsoft.com/office/thememl/2012/main" xmlns="" name="Office Theme" id="{62F939B6-93AF-4DB8-9C6B-D6C7DFDC589F}" vid="{4A3C46E8-61CC-4603-A589-7422A47A8E4A}"/>
+      <thm15:themeFamily xmlns:thm15="http://schemas.microsoft.com/office/thememl/2012/main" name="Office Theme" id="{62F939B6-93AF-4DB8-9C6B-D6C7DFDC589F}" vid="{4A3C46E8-61CC-4603-A589-7422A47A8E4A}"/>
     </a:ext>
   </a:extLst>
 </a:theme>
@@ -11606,7 +13484,7 @@
 </file>
 
 <file path=customXml/itemProps1.xml><?xml version="1.0" encoding="utf-8"?>
-<ds:datastoreItem xmlns:ds="http://schemas.openxmlformats.org/officeDocument/2006/customXml" ds:itemID="{ABA78CD6-68A9-41C7-B0FD-0E5A6432C557}">
+<ds:datastoreItem xmlns:ds="http://schemas.openxmlformats.org/officeDocument/2006/customXml" ds:itemID="{2875F680-A45A-472F-B8F9-EFBCB1D28484}">
   <ds:schemaRefs>
     <ds:schemaRef ds:uri="http://schemas.openxmlformats.org/officeDocument/2006/bibliography"/>
   </ds:schemaRefs>

</xml_diff>